<commit_message>
updated workshop review doc
</commit_message>
<xml_diff>
--- a/resources/Workshop Review document.docx
+++ b/resources/Workshop Review document.docx
@@ -802,19 +802,56 @@
         </w:rPr>
       </w:pPr>
       <w:r>
+        <w:t xml:space="preserve">Workshop </w:t>
+      </w:r>
+      <w:r>
         <w:t xml:space="preserve">Author: </w:t>
       </w:r>
-      <w:hyperlink r:id="rId16" w:history="1">
-        <w:r>
-          <w:rPr>
-            <w:i/>
-            <w:iCs/>
-            <w:color w:val="0000FF"/>
-            <w:u w:val="single"/>
-          </w:rPr>
-          <w:t>someone@amazon.com</w:t>
-        </w:r>
-      </w:hyperlink>
+      <w:r>
+        <w:rPr>
+          <w:i/>
+          <w:iCs/>
+          <w:color w:val="000000" w:themeColor="text1"/>
+        </w:rPr>
+        <w:t>someone@amazon.com</w:t>
+      </w:r>
+    </w:p>
+    <w:p>
+      <w:pPr>
+        <w:rPr>
+          <w:i/>
+          <w:iCs/>
+          <w:color w:val="0000FF"/>
+          <w:u w:val="single"/>
+        </w:rPr>
+      </w:pPr>
+      <w:r>
+        <w:t xml:space="preserve">Workshop Guardian/Reviewer: </w:t>
+      </w:r>
+      <w:r>
+        <w:rPr>
+          <w:i/>
+          <w:iCs/>
+          <w:color w:val="000000" w:themeColor="text1"/>
+        </w:rPr>
+        <w:t>someone</w:t>
+      </w:r>
+      <w:r>
+        <w:rPr>
+          <w:i/>
+          <w:iCs/>
+          <w:color w:val="000000" w:themeColor="text1"/>
+        </w:rPr>
+        <w:t>-else</w:t>
+      </w:r>
+      <w:r>
+        <w:rPr>
+          <w:i/>
+          <w:iCs/>
+          <w:color w:val="000000" w:themeColor="text1"/>
+        </w:rPr>
+        <w:t>@amazon.com</w:t>
+      </w:r>
     </w:p>
     <w:p>
       <w:pPr>
@@ -823,6 +860,9 @@
           <w:iCs/>
         </w:rPr>
       </w:pPr>
+      <w:r>
+        <w:t xml:space="preserve">Workshop Review </w:t>
+      </w:r>
       <w:r>
         <w:t xml:space="preserve">Date: </w:t>
       </w:r>
@@ -833,14 +873,6 @@
         </w:rPr>
         <w:t>1 Jan 2000</w:t>
       </w:r>
-    </w:p>
-    <w:p>
-      <w:pPr>
-        <w:pStyle w:val="Heading3"/>
-        <w:rPr>
-          <w:rFonts w:eastAsia="Times New Roman"/>
-        </w:rPr>
-      </w:pPr>
     </w:p>
     <w:p>
       <w:pPr>
@@ -1858,7 +1890,7 @@
               </w:rPr>
               <w:t>![](</w:t>
             </w:r>
-            <w:hyperlink r:id="rId17" w:history="1">
+            <w:hyperlink r:id="rId16" w:history="1">
               <w:r>
                 <w:rPr>
                   <w:rFonts w:ascii="Menlo" w:hAnsi="Menlo" w:cs="Menlo"/>
@@ -2062,7 +2094,7 @@
             <w:r>
               <w:t xml:space="preserve">For example, open data sets held in places like </w:t>
             </w:r>
-            <w:hyperlink r:id="rId18" w:history="1">
+            <w:hyperlink r:id="rId17" w:history="1">
               <w:r>
                 <w:rPr>
                   <w:color w:val="0000FF"/>
@@ -2537,7 +2569,7 @@
             <w:r>
               <w:t xml:space="preserve"> The </w:t>
             </w:r>
-            <w:hyperlink r:id="rId19" w:history="1">
+            <w:hyperlink r:id="rId18" w:history="1">
               <w:r>
                 <w:rPr>
                   <w:color w:val="0000FF"/>
@@ -2681,7 +2713,7 @@
             <w:r>
               <w:t xml:space="preserve"> the </w:t>
             </w:r>
-            <w:hyperlink r:id="rId20" w:history="1">
+            <w:hyperlink r:id="rId19" w:history="1">
               <w:r>
                 <w:rPr>
                   <w:color w:val="0000FF"/>
@@ -2738,7 +2770,7 @@
             <w:r>
               <w:t xml:space="preserve">If you’re unsure, flag this and ask Legal via </w:t>
             </w:r>
-            <w:hyperlink r:id="rId21" w:history="1">
+            <w:hyperlink r:id="rId20" w:history="1">
               <w:r>
                 <w:rPr>
                   <w:color w:val="0000FF"/>
@@ -2831,7 +2863,7 @@
             <w:r>
               <w:t xml:space="preserve">For AWS sample code, there’s an </w:t>
             </w:r>
-            <w:hyperlink r:id="rId22" w:anchor="publish-sample-code" w:history="1">
+            <w:hyperlink r:id="rId21" w:anchor="publish-sample-code" w:history="1">
               <w:r>
                 <w:rPr>
                   <w:color w:val="0000FF"/>

</xml_diff>

<commit_message>
updated review doc and logo.html
</commit_message>
<xml_diff>
--- a/resources/Workshop Review document.docx
+++ b/resources/Workshop Review document.docx
@@ -27,12 +27,28 @@
         </w:rPr>
         <w:t>s (</w:t>
       </w:r>
-      <w:r>
-        <w:rPr>
-          <w:rFonts w:eastAsia="Times New Roman"/>
-        </w:rPr>
-        <w:t xml:space="preserve">Feb </w:t>
-      </w:r>
+      <w:del w:id="0" w:author="Microsoft Office User" w:date="2021-03-23T13:44:00Z">
+        <w:r>
+          <w:rPr>
+            <w:rFonts w:eastAsia="Times New Roman"/>
+          </w:rPr>
+          <w:delText xml:space="preserve">Feb </w:delText>
+        </w:r>
+      </w:del>
+      <w:ins w:id="1" w:author="Microsoft Office User" w:date="2021-03-23T13:44:00Z">
+        <w:r>
+          <w:rPr>
+            <w:rFonts w:eastAsia="Times New Roman"/>
+          </w:rPr>
+          <w:t>Mar</w:t>
+        </w:r>
+        <w:r>
+          <w:rPr>
+            <w:rFonts w:eastAsia="Times New Roman"/>
+          </w:rPr>
+          <w:t xml:space="preserve"> </w:t>
+        </w:r>
+      </w:ins>
       <w:r>
         <w:rPr>
           <w:rFonts w:eastAsia="Times New Roman"/>
@@ -468,15 +484,58 @@
       <w:r>
         <w:t xml:space="preserve">In 2021 we will be launching a </w:t>
       </w:r>
-      <w:r>
-        <w:rPr>
-          <w:i/>
-          <w:iCs/>
-        </w:rPr>
-        <w:t>Workshop Guardian</w:t>
-      </w:r>
-      <w:r>
-        <w:t xml:space="preserve"> program, training</w:t>
+      <w:ins w:id="2" w:author="Microsoft Office User" w:date="2021-03-23T13:46:00Z">
+        <w:r>
+          <w:rPr>
+            <w:i/>
+            <w:iCs/>
+          </w:rPr>
+          <w:fldChar w:fldCharType="begin"/>
+        </w:r>
+        <w:r>
+          <w:rPr>
+            <w:i/>
+            <w:iCs/>
+          </w:rPr>
+          <w:instrText xml:space="preserve"> HYPERLINK "https://w.amazon.com/bin/view/AWS/Teams/SA/Customer_Engagements/workshops/workshop-guardians/" </w:instrText>
+        </w:r>
+        <w:r>
+          <w:rPr>
+            <w:i/>
+            <w:iCs/>
+          </w:rPr>
+        </w:r>
+        <w:r>
+          <w:rPr>
+            <w:i/>
+            <w:iCs/>
+          </w:rPr>
+          <w:fldChar w:fldCharType="separate"/>
+        </w:r>
+        <w:r>
+          <w:rPr>
+            <w:rStyle w:val="Hyperlink"/>
+            <w:i/>
+            <w:iCs/>
+          </w:rPr>
+          <w:t>Workshop Guardian</w:t>
+        </w:r>
+        <w:r>
+          <w:rPr>
+            <w:rStyle w:val="Hyperlink"/>
+          </w:rPr>
+          <w:t xml:space="preserve"> program</w:t>
+        </w:r>
+        <w:r>
+          <w:rPr>
+            <w:i/>
+            <w:iCs/>
+          </w:rPr>
+          <w:fldChar w:fldCharType="end"/>
+        </w:r>
+      </w:ins>
+      <w:r>
+        <w:t>, training</w:t>
       </w:r>
       <w:r>
         <w:t>,</w:t>
@@ -1918,6 +1977,76 @@
         </w:tc>
       </w:tr>
       <w:tr>
+        <w:trPr>
+          <w:ins w:id="3" w:author="Microsoft Office User" w:date="2021-03-23T13:51:00Z"/>
+        </w:trPr>
+        <w:tc>
+          <w:tcPr>
+            <w:tcW w:w="8642" w:type="dxa"/>
+          </w:tcPr>
+          <w:p>
+            <w:pPr>
+              <w:rPr>
+                <w:ins w:id="4" w:author="Microsoft Office User" w:date="2021-03-23T13:51:00Z"/>
+              </w:rPr>
+              <w:pPrChange w:id="5" w:author="Microsoft Office User" w:date="2021-03-23T13:51:00Z">
+                <w:pPr/>
+              </w:pPrChange>
+            </w:pPr>
+            <w:ins w:id="6" w:author="Microsoft Office User" w:date="2021-03-23T13:51:00Z">
+              <w:r>
+                <w:t xml:space="preserve">Do all images used in this workshop have a </w:t>
+              </w:r>
+            </w:ins>
+            <w:ins w:id="7" w:author="Microsoft Office User" w:date="2021-03-23T13:52:00Z">
+              <w:r>
+                <w:fldChar w:fldCharType="begin"/>
+              </w:r>
+              <w:r>
+                <w:instrText xml:space="preserve"> HYPERLINK "https://creativecommons.org/share-your-work/public-domain/cc0/" </w:instrText>
+              </w:r>
+              <w:r>
+                <w:fldChar w:fldCharType="separate"/>
+              </w:r>
+              <w:r>
+                <w:rPr>
+                  <w:rStyle w:val="Hyperlink"/>
+                </w:rPr>
+                <w:t>CC0 license</w:t>
+              </w:r>
+              <w:r>
+                <w:fldChar w:fldCharType="end"/>
+              </w:r>
+            </w:ins>
+            <w:ins w:id="8" w:author="Microsoft Office User" w:date="2021-03-23T13:51:00Z">
+              <w:r>
+                <w:t>?</w:t>
+              </w:r>
+            </w:ins>
+            <w:ins w:id="9" w:author="Microsoft Office User" w:date="2021-03-23T13:52:00Z">
+              <w:r>
+                <w:t xml:space="preserve"> </w:t>
+              </w:r>
+            </w:ins>
+          </w:p>
+        </w:tc>
+        <w:tc>
+          <w:tcPr>
+            <w:tcW w:w="5387" w:type="dxa"/>
+          </w:tcPr>
+          <w:p>
+            <w:pPr>
+              <w:rPr>
+                <w:ins w:id="10" w:author="Microsoft Office User" w:date="2021-03-23T13:51:00Z"/>
+              </w:rPr>
+            </w:pPr>
+          </w:p>
+        </w:tc>
+      </w:tr>
+      <w:tr>
+        <w:trPr>
+          <w:cnfStyle w:val="000000100000" w:firstRow="0" w:lastRow="0" w:firstColumn="0" w:lastColumn="0" w:oddVBand="0" w:evenVBand="0" w:oddHBand="1" w:evenHBand="0" w:firstRowFirstColumn="0" w:firstRowLastColumn="0" w:lastRowFirstColumn="0" w:lastRowLastColumn="0"/>
+        </w:trPr>
         <w:tc>
           <w:tcPr>
             <w:tcW w:w="8642" w:type="dxa"/>
@@ -2007,6 +2136,67 @@
         </w:tc>
       </w:tr>
       <w:tr>
+        <w:tc>
+          <w:tcPr>
+            <w:tcW w:w="8642" w:type="dxa"/>
+          </w:tcPr>
+          <w:p>
+            <w:r>
+              <w:lastRenderedPageBreak/>
+              <w:t xml:space="preserve">Do </w:t>
+            </w:r>
+            <w:r>
+              <w:t>link</w:t>
+            </w:r>
+            <w:r>
+              <w:t>s</w:t>
+            </w:r>
+            <w:r>
+              <w:t xml:space="preserve"> to </w:t>
+            </w:r>
+            <w:r>
+              <w:t xml:space="preserve">any </w:t>
+            </w:r>
+            <w:proofErr w:type="spellStart"/>
+            <w:r>
+              <w:t>Youtube</w:t>
+            </w:r>
+            <w:proofErr w:type="spellEnd"/>
+            <w:r>
+              <w:t xml:space="preserve"> videos use the Hugo “</w:t>
+            </w:r>
+            <w:proofErr w:type="spellStart"/>
+            <w:r>
+              <w:t>Youtube</w:t>
+            </w:r>
+            <w:proofErr w:type="spellEnd"/>
+            <w:r>
+              <w:t xml:space="preserve">” </w:t>
+            </w:r>
+            <w:proofErr w:type="spellStart"/>
+            <w:r>
+              <w:t>shortcode</w:t>
+            </w:r>
+            <w:proofErr w:type="spellEnd"/>
+            <w:r>
+              <w:t>? (T</w:t>
+            </w:r>
+            <w:r>
+              <w:t>his allows us to enforce privacy-enhanced mode when link</w:t>
+            </w:r>
+            <w:r>
+              <w:t>ing to the content)</w:t>
+            </w:r>
+          </w:p>
+        </w:tc>
+        <w:tc>
+          <w:tcPr>
+            <w:tcW w:w="5387" w:type="dxa"/>
+          </w:tcPr>
+          <w:p/>
+        </w:tc>
+      </w:tr>
+      <w:tr>
         <w:trPr>
           <w:cnfStyle w:val="000000100000" w:firstRow="0" w:lastRow="0" w:firstColumn="0" w:lastColumn="0" w:oddVBand="0" w:evenVBand="0" w:oddHBand="1" w:evenHBand="0" w:firstRowFirstColumn="0" w:firstRowLastColumn="0" w:lastRowFirstColumn="0" w:lastRowLastColumn="0"/>
         </w:trPr>
@@ -2015,94 +2205,89 @@
             <w:tcW w:w="8642" w:type="dxa"/>
           </w:tcPr>
           <w:p>
-            <w:r>
-              <w:t xml:space="preserve">Do </w:t>
-            </w:r>
-            <w:r>
-              <w:t>link</w:t>
-            </w:r>
-            <w:r>
-              <w:t>s</w:t>
-            </w:r>
-            <w:r>
-              <w:t xml:space="preserve"> to </w:t>
-            </w:r>
-            <w:r>
-              <w:t xml:space="preserve">any </w:t>
-            </w:r>
-            <w:proofErr w:type="spellStart"/>
-            <w:r>
-              <w:t>Youtube</w:t>
-            </w:r>
-            <w:proofErr w:type="spellEnd"/>
-            <w:r>
-              <w:t xml:space="preserve"> videos use the Hugo “</w:t>
-            </w:r>
-            <w:proofErr w:type="spellStart"/>
-            <w:r>
-              <w:t>Youtube</w:t>
-            </w:r>
-            <w:proofErr w:type="spellEnd"/>
-            <w:r>
-              <w:t xml:space="preserve">” </w:t>
-            </w:r>
-            <w:proofErr w:type="spellStart"/>
-            <w:r>
-              <w:t>shortcode</w:t>
-            </w:r>
-            <w:proofErr w:type="spellEnd"/>
-            <w:r>
-              <w:t>? (T</w:t>
-            </w:r>
-            <w:r>
-              <w:t>his allows us to enforce privacy-enhanced mode when link</w:t>
-            </w:r>
-            <w:r>
-              <w:t>ing to the content)</w:t>
-            </w:r>
-          </w:p>
-        </w:tc>
-        <w:tc>
-          <w:tcPr>
-            <w:tcW w:w="5387" w:type="dxa"/>
-          </w:tcPr>
-          <w:p/>
-        </w:tc>
-      </w:tr>
-      <w:tr>
-        <w:tc>
-          <w:tcPr>
-            <w:tcW w:w="8642" w:type="dxa"/>
-          </w:tcPr>
-          <w:p>
-            <w:r>
-              <w:lastRenderedPageBreak/>
-              <w:t xml:space="preserve">If </w:t>
-            </w:r>
-            <w:r>
-              <w:t xml:space="preserve">the workshop </w:t>
-            </w:r>
-            <w:r>
-              <w:t xml:space="preserve">uses any </w:t>
-            </w:r>
-            <w:r>
-              <w:t>third-party data sets</w:t>
-            </w:r>
-            <w:r>
-              <w:t xml:space="preserve">, are these referenced and do we have the rights to reference them? </w:t>
-            </w:r>
-            <w:r>
-              <w:t xml:space="preserve">For example, open data sets held in places like </w:t>
-            </w:r>
-            <w:hyperlink r:id="rId17" w:history="1">
+            <w:pPr>
+              <w:rPr>
+                <w:ins w:id="11" w:author="Microsoft Office User" w:date="2021-03-23T13:52:00Z"/>
+              </w:rPr>
+            </w:pPr>
+            <w:ins w:id="12" w:author="Microsoft Office User" w:date="2021-03-23T13:52:00Z">
+              <w:r>
+                <w:t xml:space="preserve">Are all included data sets comprised of fake data or open data sets held in places like </w:t>
+              </w:r>
+            </w:ins>
+            <w:ins w:id="13" w:author="Microsoft Office User" w:date="2021-03-23T13:53:00Z">
+              <w:r>
+                <w:fldChar w:fldCharType="begin"/>
+              </w:r>
+              <w:r>
+                <w:instrText xml:space="preserve"> HYPERLINK "https://registry.opendata.aws/" </w:instrText>
+              </w:r>
+              <w:r>
+                <w:fldChar w:fldCharType="separate"/>
+              </w:r>
+              <w:r>
+                <w:rPr>
+                  <w:rStyle w:val="Hyperlink"/>
+                </w:rPr>
+                <w:t>https://registry.opendata.aws/</w:t>
+              </w:r>
+              <w:r>
+                <w:fldChar w:fldCharType="end"/>
+              </w:r>
+              <w:r>
+                <w:t xml:space="preserve"> </w:t>
+              </w:r>
+            </w:ins>
+            <w:ins w:id="14" w:author="Microsoft Office User" w:date="2021-03-23T13:52:00Z">
+              <w:r>
+                <w:t>(Third party data sets can be referenced in the workshop but should not be included)</w:t>
+              </w:r>
+            </w:ins>
+          </w:p>
+          <w:p>
+            <w:del w:id="15" w:author="Microsoft Office User" w:date="2021-03-23T13:52:00Z">
+              <w:r>
+                <w:delText xml:space="preserve">If </w:delText>
+              </w:r>
+              <w:r>
+                <w:delText xml:space="preserve">the workshop </w:delText>
+              </w:r>
+              <w:r>
+                <w:delText xml:space="preserve">uses any </w:delText>
+              </w:r>
+              <w:r>
+                <w:delText>third-party data sets</w:delText>
+              </w:r>
+              <w:r>
+                <w:delText xml:space="preserve">, are these referenced and do we have the rights to reference them? </w:delText>
+              </w:r>
+              <w:r>
+                <w:delText xml:space="preserve">For example, open data sets held in places like </w:delText>
+              </w:r>
+              <w:r>
+                <w:fldChar w:fldCharType="begin"/>
+              </w:r>
+              <w:r>
+                <w:delInstrText xml:space="preserve"> HYPERLINK "https://registry.opendata.aws/" </w:delInstrText>
+              </w:r>
+              <w:r>
+                <w:fldChar w:fldCharType="separate"/>
+              </w:r>
               <w:r>
                 <w:rPr>
                   <w:color w:val="0000FF"/>
                   <w:u w:val="single"/>
                 </w:rPr>
-                <w:t>https://registry.opendata.aws/</w:t>
+                <w:delText>https://registry.opendata.aws/</w:delText>
               </w:r>
-            </w:hyperlink>
+              <w:r>
+                <w:rPr>
+                  <w:color w:val="0000FF"/>
+                  <w:u w:val="single"/>
+                </w:rPr>
+                <w:fldChar w:fldCharType="end"/>
+              </w:r>
+            </w:del>
           </w:p>
         </w:tc>
         <w:tc>
@@ -2110,6 +2295,46 @@
             <w:tcW w:w="5387" w:type="dxa"/>
           </w:tcPr>
           <w:p/>
+        </w:tc>
+      </w:tr>
+      <w:tr>
+        <w:trPr>
+          <w:ins w:id="16" w:author="Microsoft Office User" w:date="2021-03-23T13:53:00Z"/>
+        </w:trPr>
+        <w:tc>
+          <w:tcPr>
+            <w:tcW w:w="8642" w:type="dxa"/>
+          </w:tcPr>
+          <w:p>
+            <w:pPr>
+              <w:rPr>
+                <w:ins w:id="17" w:author="Microsoft Office User" w:date="2021-03-23T13:53:00Z"/>
+              </w:rPr>
+            </w:pPr>
+            <w:ins w:id="18" w:author="Microsoft Office User" w:date="2021-03-23T13:54:00Z">
+              <w:r>
+                <w:t>Is the workshop self-contained? (Will th</w:t>
+              </w:r>
+              <w:r>
+                <w:t xml:space="preserve">e </w:t>
+              </w:r>
+              <w:r>
+                <w:t>workshop function/can it be delivered if your personal accounts are lost)</w:t>
+              </w:r>
+            </w:ins>
+          </w:p>
+        </w:tc>
+        <w:tc>
+          <w:tcPr>
+            <w:tcW w:w="5387" w:type="dxa"/>
+          </w:tcPr>
+          <w:p>
+            <w:pPr>
+              <w:rPr>
+                <w:ins w:id="19" w:author="Microsoft Office User" w:date="2021-03-23T13:53:00Z"/>
+              </w:rPr>
+            </w:pPr>
+          </w:p>
         </w:tc>
       </w:tr>
     </w:tbl>
@@ -2492,6 +2717,7 @@
         <w:rPr>
           <w:rFonts w:eastAsia="Times New Roman"/>
         </w:rPr>
+        <w:lastRenderedPageBreak/>
         <w:t>Source code, sample data, third party sources, and Open Source</w:t>
       </w:r>
     </w:p>
@@ -2569,7 +2795,7 @@
             <w:r>
               <w:t xml:space="preserve"> The </w:t>
             </w:r>
-            <w:hyperlink r:id="rId18" w:history="1">
+            <w:hyperlink r:id="rId17" w:history="1">
               <w:r>
                 <w:rPr>
                   <w:color w:val="0000FF"/>
@@ -2602,6 +2828,122 @@
             <w:tcW w:w="8642" w:type="dxa"/>
           </w:tcPr>
           <w:p>
+            <w:pPr>
+              <w:rPr>
+                <w:ins w:id="20" w:author="Microsoft Office User" w:date="2021-03-23T13:54:00Z"/>
+              </w:rPr>
+            </w:pPr>
+            <w:ins w:id="21" w:author="Microsoft Office User" w:date="2021-03-23T13:54:00Z">
+              <w:r>
+                <w:t xml:space="preserve">Third-party code should be referenced rather than included whenever possible, but when third-party code must be included that code's license must allow for Amazon/AWS usage and the workshop should include attribution. If you’re unsure, contact the </w:t>
+              </w:r>
+              <w:proofErr w:type="gramStart"/>
+              <w:r>
+                <w:t>Open Source</w:t>
+              </w:r>
+              <w:proofErr w:type="gramEnd"/>
+              <w:r>
+                <w:t xml:space="preserve"> team here: </w:t>
+              </w:r>
+            </w:ins>
+            <w:ins w:id="22" w:author="Microsoft Office User" w:date="2021-03-23T13:55:00Z">
+              <w:r>
+                <w:fldChar w:fldCharType="begin"/>
+              </w:r>
+              <w:r>
+                <w:instrText xml:space="preserve"> HYPERLINK "https://w.amazon.com/bin/view/Open_Source/Hello/" </w:instrText>
+              </w:r>
+              <w:r>
+                <w:fldChar w:fldCharType="separate"/>
+              </w:r>
+              <w:r>
+                <w:rPr>
+                  <w:rStyle w:val="Hyperlink"/>
+                </w:rPr>
+                <w:t>https://w.amazon.com/?Open_Source/Distributions</w:t>
+              </w:r>
+              <w:r>
+                <w:fldChar w:fldCharType="end"/>
+              </w:r>
+            </w:ins>
+          </w:p>
+          <w:p>
+            <w:pPr>
+              <w:rPr>
+                <w:del w:id="23" w:author="Microsoft Office User" w:date="2021-03-23T13:54:00Z"/>
+              </w:rPr>
+            </w:pPr>
+            <w:del w:id="24" w:author="Microsoft Office User" w:date="2021-03-23T13:54:00Z">
+              <w:r>
+                <w:delText xml:space="preserve">If </w:delText>
+              </w:r>
+              <w:r>
+                <w:delText xml:space="preserve">AWS-provided code </w:delText>
+              </w:r>
+              <w:r>
+                <w:rPr>
+                  <w:i/>
+                  <w:iCs/>
+                </w:rPr>
+                <w:delText>include</w:delText>
+              </w:r>
+              <w:r>
+                <w:rPr>
+                  <w:i/>
+                  <w:iCs/>
+                </w:rPr>
+                <w:delText>s</w:delText>
+              </w:r>
+              <w:r>
+                <w:delText xml:space="preserve"> any third-party code</w:delText>
+              </w:r>
+              <w:r>
+                <w:delText xml:space="preserve">, does the </w:delText>
+              </w:r>
+              <w:r>
+                <w:delText xml:space="preserve">license for </w:delText>
+              </w:r>
+              <w:r>
+                <w:delText xml:space="preserve">that </w:delText>
+              </w:r>
+              <w:r>
+                <w:delText>third-party code allow Amazon/AWS to include this code in a workshop scenario</w:delText>
+              </w:r>
+              <w:r>
+                <w:delText>?</w:delText>
+              </w:r>
+              <w:r>
+                <w:delText xml:space="preserve"> If you’re unsure, flag this and ask Legal via</w:delText>
+              </w:r>
+              <w:r>
+                <w:delText xml:space="preserve">: </w:delText>
+              </w:r>
+            </w:del>
+          </w:p>
+          <w:p>
+            <w:del w:id="25" w:author="Microsoft Office User" w:date="2021-03-23T13:54:00Z">
+              <w:r>
+                <w:delText>https://legal.amazon.com/sites/AWS-Collab/agreementresources/Sherpa/SitePages/Home.aspx</w:delText>
+              </w:r>
+            </w:del>
+          </w:p>
+        </w:tc>
+        <w:tc>
+          <w:tcPr>
+            <w:tcW w:w="5245" w:type="dxa"/>
+          </w:tcPr>
+          <w:p/>
+        </w:tc>
+      </w:tr>
+      <w:tr>
+        <w:trPr>
+          <w:cnfStyle w:val="000000100000" w:firstRow="0" w:lastRow="0" w:firstColumn="0" w:lastColumn="0" w:oddVBand="0" w:evenVBand="0" w:oddHBand="1" w:evenHBand="0" w:firstRowFirstColumn="0" w:firstRowLastColumn="0" w:lastRowFirstColumn="0" w:lastRowLastColumn="0"/>
+        </w:trPr>
+        <w:tc>
+          <w:tcPr>
+            <w:tcW w:w="8642" w:type="dxa"/>
+          </w:tcPr>
+          <w:p>
             <w:r>
               <w:t xml:space="preserve">If </w:t>
             </w:r>
@@ -2626,83 +2968,15 @@
               <w:t xml:space="preserve"> any third-party code</w:t>
             </w:r>
             <w:r>
-              <w:t xml:space="preserve">, does the </w:t>
-            </w:r>
-            <w:r>
-              <w:t xml:space="preserve">license for </w:t>
-            </w:r>
-            <w:r>
-              <w:t xml:space="preserve">that </w:t>
-            </w:r>
-            <w:r>
-              <w:t>third-party code allow Amazon/AWS to include this code in a workshop scenario</w:t>
+              <w:t>, are all</w:t>
+            </w:r>
+            <w:r>
+              <w:t xml:space="preserve"> required attributions are present</w:t>
             </w:r>
             <w:r>
               <w:t>?</w:t>
             </w:r>
             <w:r>
-              <w:t xml:space="preserve"> If you’re unsure, flag this and ask Legal via</w:t>
-            </w:r>
-            <w:r>
-              <w:t xml:space="preserve">: </w:t>
-            </w:r>
-          </w:p>
-          <w:p>
-            <w:r>
-              <w:lastRenderedPageBreak/>
-              <w:t>https://legal.amazon.com/sites/AWS-Collab/agreementresources/Sherpa/SitePages/Home.aspx</w:t>
-            </w:r>
-          </w:p>
-        </w:tc>
-        <w:tc>
-          <w:tcPr>
-            <w:tcW w:w="5245" w:type="dxa"/>
-          </w:tcPr>
-          <w:p/>
-        </w:tc>
-      </w:tr>
-      <w:tr>
-        <w:trPr>
-          <w:cnfStyle w:val="000000100000" w:firstRow="0" w:lastRow="0" w:firstColumn="0" w:lastColumn="0" w:oddVBand="0" w:evenVBand="0" w:oddHBand="1" w:evenHBand="0" w:firstRowFirstColumn="0" w:firstRowLastColumn="0" w:lastRowFirstColumn="0" w:lastRowLastColumn="0"/>
-        </w:trPr>
-        <w:tc>
-          <w:tcPr>
-            <w:tcW w:w="8642" w:type="dxa"/>
-          </w:tcPr>
-          <w:p>
-            <w:r>
-              <w:t xml:space="preserve">If </w:t>
-            </w:r>
-            <w:r>
-              <w:t xml:space="preserve">AWS-provided code </w:t>
-            </w:r>
-            <w:r>
-              <w:rPr>
-                <w:i/>
-                <w:iCs/>
-              </w:rPr>
-              <w:t>include</w:t>
-            </w:r>
-            <w:r>
-              <w:rPr>
-                <w:i/>
-                <w:iCs/>
-              </w:rPr>
-              <w:t>s</w:t>
-            </w:r>
-            <w:r>
-              <w:t xml:space="preserve"> any third-party code</w:t>
-            </w:r>
-            <w:r>
-              <w:t>, are all</w:t>
-            </w:r>
-            <w:r>
-              <w:t xml:space="preserve"> required attributions are present</w:t>
-            </w:r>
-            <w:r>
-              <w:t>?</w:t>
-            </w:r>
-            <w:r>
               <w:t xml:space="preserve"> For </w:t>
             </w:r>
             <w:proofErr w:type="gramStart"/>
@@ -2713,7 +2987,7 @@
             <w:r>
               <w:t xml:space="preserve"> the </w:t>
             </w:r>
-            <w:hyperlink r:id="rId19" w:history="1">
+            <w:hyperlink r:id="rId18" w:history="1">
               <w:r>
                 <w:rPr>
                   <w:color w:val="0000FF"/>
@@ -2770,7 +3044,7 @@
             <w:r>
               <w:t xml:space="preserve">If you’re unsure, flag this and ask Legal via </w:t>
             </w:r>
-            <w:hyperlink r:id="rId20" w:history="1">
+            <w:hyperlink r:id="rId19" w:history="1">
               <w:r>
                 <w:rPr>
                   <w:color w:val="0000FF"/>
@@ -2863,7 +3137,7 @@
             <w:r>
               <w:t xml:space="preserve">For AWS sample code, there’s an </w:t>
             </w:r>
-            <w:hyperlink r:id="rId21" w:anchor="publish-sample-code" w:history="1">
+            <w:hyperlink r:id="rId20" w:anchor="publish-sample-code" w:history="1">
               <w:r>
                 <w:rPr>
                   <w:color w:val="0000FF"/>
@@ -2980,6 +3254,7 @@
           </w:tcPr>
           <w:p>
             <w:r>
+              <w:lastRenderedPageBreak/>
               <w:t>If you did encounter errors, did the workshop guide help resolve those?</w:t>
             </w:r>
           </w:p>
@@ -3146,9 +3421,16 @@
         <w:rPr>
           <w:rFonts w:eastAsia="Times New Roman"/>
         </w:rPr>
-        <w:lastRenderedPageBreak/>
         <w:t>Accessibility</w:t>
       </w:r>
+      <w:ins w:id="26" w:author="Microsoft Office User" w:date="2021-03-23T13:55:00Z">
+        <w:r>
+          <w:rPr>
+            <w:rFonts w:eastAsia="Times New Roman"/>
+          </w:rPr>
+          <w:t xml:space="preserve"> and Inclusion</w:t>
+        </w:r>
+      </w:ins>
     </w:p>
     <w:tbl>
       <w:tblPr>
@@ -3275,6 +3557,91 @@
           <w:p/>
         </w:tc>
       </w:tr>
+      <w:tr>
+        <w:trPr>
+          <w:ins w:id="27" w:author="Microsoft Office User" w:date="2021-03-23T13:56:00Z"/>
+        </w:trPr>
+        <w:tc>
+          <w:tcPr>
+            <w:tcW w:w="8642" w:type="dxa"/>
+          </w:tcPr>
+          <w:p>
+            <w:pPr>
+              <w:rPr>
+                <w:ins w:id="28" w:author="Microsoft Office User" w:date="2021-03-23T14:19:00Z"/>
+              </w:rPr>
+            </w:pPr>
+            <w:ins w:id="29" w:author="Microsoft Office User" w:date="2021-03-23T14:18:00Z">
+              <w:r>
+                <w:t xml:space="preserve">Does the workshop content adhere to Amazon’s </w:t>
+              </w:r>
+              <w:r>
+                <w:fldChar w:fldCharType="begin"/>
+              </w:r>
+              <w:r>
+                <w:instrText xml:space="preserve"> HYPERLINK "https://w.amazon.com/bin/view/EE/Programs/Inclusive_Tech/Guidelines" </w:instrText>
+              </w:r>
+              <w:r>
+                <w:fldChar w:fldCharType="separate"/>
+              </w:r>
+              <w:r>
+                <w:rPr>
+                  <w:rStyle w:val="Hyperlink"/>
+                </w:rPr>
+                <w:t>Inclusive Tech Guidelines</w:t>
+              </w:r>
+              <w:r>
+                <w:fldChar w:fldCharType="end"/>
+              </w:r>
+              <w:r>
+                <w:t>?</w:t>
+              </w:r>
+            </w:ins>
+          </w:p>
+          <w:p>
+            <w:pPr>
+              <w:pStyle w:val="ListParagraph"/>
+              <w:numPr>
+                <w:ilvl w:val="0"/>
+                <w:numId w:val="15"/>
+              </w:numPr>
+              <w:rPr>
+                <w:ins w:id="30" w:author="Microsoft Office User" w:date="2021-03-23T13:56:00Z"/>
+              </w:rPr>
+              <w:pPrChange w:id="31" w:author="Microsoft Office User" w:date="2021-03-23T14:20:00Z">
+                <w:pPr/>
+              </w:pPrChange>
+            </w:pPr>
+            <w:ins w:id="32" w:author="Microsoft Office User" w:date="2021-03-23T14:20:00Z">
+              <w:r>
+                <w:t>e.g.: Do not use</w:t>
+              </w:r>
+            </w:ins>
+            <w:ins w:id="33" w:author="Microsoft Office User" w:date="2021-03-23T14:21:00Z">
+              <w:r>
+                <w:t xml:space="preserve"> terms such as</w:t>
+              </w:r>
+            </w:ins>
+            <w:ins w:id="34" w:author="Microsoft Office User" w:date="2021-03-23T14:20:00Z">
+              <w:r>
+                <w:t xml:space="preserve"> blacklist/whitelist, master/slave, etc. </w:t>
+              </w:r>
+            </w:ins>
+          </w:p>
+        </w:tc>
+        <w:tc>
+          <w:tcPr>
+            <w:tcW w:w="5245" w:type="dxa"/>
+          </w:tcPr>
+          <w:p>
+            <w:pPr>
+              <w:rPr>
+                <w:ins w:id="35" w:author="Microsoft Office User" w:date="2021-03-23T13:56:00Z"/>
+              </w:rPr>
+            </w:pPr>
+          </w:p>
+        </w:tc>
+      </w:tr>
     </w:tbl>
     <w:p/>
     <w:p>
@@ -3344,6 +3711,7 @@
               </w:numPr>
             </w:pPr>
             <w:r>
+              <w:lastRenderedPageBreak/>
               <w:t>The Aws-workshop-template ships with English and French as defaults, to show how multi-language works. Sometimes workshop owners leave the French default pages in place.</w:t>
             </w:r>
           </w:p>
@@ -3640,6 +4008,119 @@
     </w:lvl>
   </w:abstractNum>
   <w:abstractNum w:abstractNumId="2" w15:restartNumberingAfterBreak="0">
+    <w:nsid w:val="1B85722A"/>
+    <w:multiLevelType w:val="hybridMultilevel"/>
+    <w:tmpl w:val="E81C1296"/>
+    <w:lvl w:ilvl="0" w:tplc="04090001">
+      <w:start w:val="1"/>
+      <w:numFmt w:val="bullet"/>
+      <w:lvlText w:val=""/>
+      <w:lvlJc w:val="left"/>
+      <w:pPr>
+        <w:ind w:left="720" w:hanging="360"/>
+      </w:pPr>
+      <w:rPr>
+        <w:rFonts w:ascii="Symbol" w:hAnsi="Symbol" w:hint="default"/>
+      </w:rPr>
+    </w:lvl>
+    <w:lvl w:ilvl="1" w:tplc="04090003" w:tentative="1">
+      <w:start w:val="1"/>
+      <w:numFmt w:val="bullet"/>
+      <w:lvlText w:val="o"/>
+      <w:lvlJc w:val="left"/>
+      <w:pPr>
+        <w:ind w:left="1440" w:hanging="360"/>
+      </w:pPr>
+      <w:rPr>
+        <w:rFonts w:ascii="Courier New" w:hAnsi="Courier New" w:cs="Courier New" w:hint="default"/>
+      </w:rPr>
+    </w:lvl>
+    <w:lvl w:ilvl="2" w:tplc="04090005" w:tentative="1">
+      <w:start w:val="1"/>
+      <w:numFmt w:val="bullet"/>
+      <w:lvlText w:val=""/>
+      <w:lvlJc w:val="left"/>
+      <w:pPr>
+        <w:ind w:left="2160" w:hanging="360"/>
+      </w:pPr>
+      <w:rPr>
+        <w:rFonts w:ascii="Wingdings" w:hAnsi="Wingdings" w:hint="default"/>
+      </w:rPr>
+    </w:lvl>
+    <w:lvl w:ilvl="3" w:tplc="04090001" w:tentative="1">
+      <w:start w:val="1"/>
+      <w:numFmt w:val="bullet"/>
+      <w:lvlText w:val=""/>
+      <w:lvlJc w:val="left"/>
+      <w:pPr>
+        <w:ind w:left="2880" w:hanging="360"/>
+      </w:pPr>
+      <w:rPr>
+        <w:rFonts w:ascii="Symbol" w:hAnsi="Symbol" w:hint="default"/>
+      </w:rPr>
+    </w:lvl>
+    <w:lvl w:ilvl="4" w:tplc="04090003" w:tentative="1">
+      <w:start w:val="1"/>
+      <w:numFmt w:val="bullet"/>
+      <w:lvlText w:val="o"/>
+      <w:lvlJc w:val="left"/>
+      <w:pPr>
+        <w:ind w:left="3600" w:hanging="360"/>
+      </w:pPr>
+      <w:rPr>
+        <w:rFonts w:ascii="Courier New" w:hAnsi="Courier New" w:cs="Courier New" w:hint="default"/>
+      </w:rPr>
+    </w:lvl>
+    <w:lvl w:ilvl="5" w:tplc="04090005" w:tentative="1">
+      <w:start w:val="1"/>
+      <w:numFmt w:val="bullet"/>
+      <w:lvlText w:val=""/>
+      <w:lvlJc w:val="left"/>
+      <w:pPr>
+        <w:ind w:left="4320" w:hanging="360"/>
+      </w:pPr>
+      <w:rPr>
+        <w:rFonts w:ascii="Wingdings" w:hAnsi="Wingdings" w:hint="default"/>
+      </w:rPr>
+    </w:lvl>
+    <w:lvl w:ilvl="6" w:tplc="04090001" w:tentative="1">
+      <w:start w:val="1"/>
+      <w:numFmt w:val="bullet"/>
+      <w:lvlText w:val=""/>
+      <w:lvlJc w:val="left"/>
+      <w:pPr>
+        <w:ind w:left="5040" w:hanging="360"/>
+      </w:pPr>
+      <w:rPr>
+        <w:rFonts w:ascii="Symbol" w:hAnsi="Symbol" w:hint="default"/>
+      </w:rPr>
+    </w:lvl>
+    <w:lvl w:ilvl="7" w:tplc="04090003" w:tentative="1">
+      <w:start w:val="1"/>
+      <w:numFmt w:val="bullet"/>
+      <w:lvlText w:val="o"/>
+      <w:lvlJc w:val="left"/>
+      <w:pPr>
+        <w:ind w:left="5760" w:hanging="360"/>
+      </w:pPr>
+      <w:rPr>
+        <w:rFonts w:ascii="Courier New" w:hAnsi="Courier New" w:cs="Courier New" w:hint="default"/>
+      </w:rPr>
+    </w:lvl>
+    <w:lvl w:ilvl="8" w:tplc="04090005" w:tentative="1">
+      <w:start w:val="1"/>
+      <w:numFmt w:val="bullet"/>
+      <w:lvlText w:val=""/>
+      <w:lvlJc w:val="left"/>
+      <w:pPr>
+        <w:ind w:left="6480" w:hanging="360"/>
+      </w:pPr>
+      <w:rPr>
+        <w:rFonts w:ascii="Wingdings" w:hAnsi="Wingdings" w:hint="default"/>
+      </w:rPr>
+    </w:lvl>
+  </w:abstractNum>
+  <w:abstractNum w:abstractNumId="3" w15:restartNumberingAfterBreak="0">
     <w:nsid w:val="2A9F601B"/>
     <w:multiLevelType w:val="multilevel"/>
     <w:tmpl w:val="6BF2AEC4"/>
@@ -3788,7 +4269,7 @@
       </w:rPr>
     </w:lvl>
   </w:abstractNum>
-  <w:abstractNum w:abstractNumId="3" w15:restartNumberingAfterBreak="0">
+  <w:abstractNum w:abstractNumId="4" w15:restartNumberingAfterBreak="0">
     <w:nsid w:val="2FD65F6B"/>
     <w:multiLevelType w:val="multilevel"/>
     <w:tmpl w:val="8B9AF46C"/>
@@ -3937,7 +4418,7 @@
       </w:rPr>
     </w:lvl>
   </w:abstractNum>
-  <w:abstractNum w:abstractNumId="4" w15:restartNumberingAfterBreak="0">
+  <w:abstractNum w:abstractNumId="5" w15:restartNumberingAfterBreak="0">
     <w:nsid w:val="39D61564"/>
     <w:multiLevelType w:val="multilevel"/>
     <w:tmpl w:val="8D2684CA"/>
@@ -4086,7 +4567,7 @@
       </w:rPr>
     </w:lvl>
   </w:abstractNum>
-  <w:abstractNum w:abstractNumId="5" w15:restartNumberingAfterBreak="0">
+  <w:abstractNum w:abstractNumId="6" w15:restartNumberingAfterBreak="0">
     <w:nsid w:val="3B840648"/>
     <w:multiLevelType w:val="hybridMultilevel"/>
     <w:tmpl w:val="1F80BC0A"/>
@@ -4175,7 +4656,7 @@
       </w:pPr>
     </w:lvl>
   </w:abstractNum>
-  <w:abstractNum w:abstractNumId="6" w15:restartNumberingAfterBreak="0">
+  <w:abstractNum w:abstractNumId="7" w15:restartNumberingAfterBreak="0">
     <w:nsid w:val="4044247F"/>
     <w:multiLevelType w:val="hybridMultilevel"/>
     <w:tmpl w:val="C7CEB058"/>
@@ -4288,7 +4769,7 @@
       </w:rPr>
     </w:lvl>
   </w:abstractNum>
-  <w:abstractNum w:abstractNumId="7" w15:restartNumberingAfterBreak="0">
+  <w:abstractNum w:abstractNumId="8" w15:restartNumberingAfterBreak="0">
     <w:nsid w:val="4BEE1FC8"/>
     <w:multiLevelType w:val="hybridMultilevel"/>
     <w:tmpl w:val="198C5AD8"/>
@@ -4381,7 +4862,7 @@
       </w:pPr>
     </w:lvl>
   </w:abstractNum>
-  <w:abstractNum w:abstractNumId="8" w15:restartNumberingAfterBreak="0">
+  <w:abstractNum w:abstractNumId="9" w15:restartNumberingAfterBreak="0">
     <w:nsid w:val="4FAD6268"/>
     <w:multiLevelType w:val="hybridMultilevel"/>
     <w:tmpl w:val="EB3600DC"/>
@@ -4494,7 +4975,7 @@
       </w:rPr>
     </w:lvl>
   </w:abstractNum>
-  <w:abstractNum w:abstractNumId="9" w15:restartNumberingAfterBreak="0">
+  <w:abstractNum w:abstractNumId="10" w15:restartNumberingAfterBreak="0">
     <w:nsid w:val="56F9631C"/>
     <w:multiLevelType w:val="multilevel"/>
     <w:tmpl w:val="01022C72"/>
@@ -4643,7 +5124,7 @@
       </w:rPr>
     </w:lvl>
   </w:abstractNum>
-  <w:abstractNum w:abstractNumId="10" w15:restartNumberingAfterBreak="0">
+  <w:abstractNum w:abstractNumId="11" w15:restartNumberingAfterBreak="0">
     <w:nsid w:val="59F6687C"/>
     <w:multiLevelType w:val="multilevel"/>
     <w:tmpl w:val="6F00C970"/>
@@ -4792,7 +5273,7 @@
       </w:rPr>
     </w:lvl>
   </w:abstractNum>
-  <w:abstractNum w:abstractNumId="11" w15:restartNumberingAfterBreak="0">
+  <w:abstractNum w:abstractNumId="12" w15:restartNumberingAfterBreak="0">
     <w:nsid w:val="5B1E5EF0"/>
     <w:multiLevelType w:val="multilevel"/>
     <w:tmpl w:val="C0C25B16"/>
@@ -4941,7 +5422,7 @@
       </w:rPr>
     </w:lvl>
   </w:abstractNum>
-  <w:abstractNum w:abstractNumId="12" w15:restartNumberingAfterBreak="0">
+  <w:abstractNum w:abstractNumId="13" w15:restartNumberingAfterBreak="0">
     <w:nsid w:val="7F357531"/>
     <w:multiLevelType w:val="multilevel"/>
     <w:tmpl w:val="3A788E08"/>
@@ -5091,52 +5572,63 @@
     </w:lvl>
   </w:abstractNum>
   <w:num w:numId="1">
-    <w:abstractNumId w:val="9"/>
+    <w:abstractNumId w:val="10"/>
   </w:num>
   <w:num w:numId="2">
-    <w:abstractNumId w:val="2"/>
+    <w:abstractNumId w:val="3"/>
   </w:num>
   <w:num w:numId="3">
-    <w:abstractNumId w:val="3"/>
+    <w:abstractNumId w:val="4"/>
   </w:num>
   <w:num w:numId="4">
+    <w:abstractNumId w:val="12"/>
+  </w:num>
+  <w:num w:numId="5">
+    <w:abstractNumId w:val="13"/>
+  </w:num>
+  <w:num w:numId="6">
+    <w:abstractNumId w:val="5"/>
+  </w:num>
+  <w:num w:numId="7">
     <w:abstractNumId w:val="11"/>
   </w:num>
-  <w:num w:numId="5">
-    <w:abstractNumId w:val="12"/>
-  </w:num>
-  <w:num w:numId="6">
-    <w:abstractNumId w:val="4"/>
-  </w:num>
-  <w:num w:numId="7">
-    <w:abstractNumId w:val="10"/>
-  </w:num>
   <w:num w:numId="8">
-    <w:abstractNumId w:val="5"/>
+    <w:abstractNumId w:val="6"/>
   </w:num>
   <w:num w:numId="9">
     <w:abstractNumId w:val="1"/>
   </w:num>
   <w:num w:numId="10">
-    <w:abstractNumId w:val="7"/>
+    <w:abstractNumId w:val="8"/>
   </w:num>
   <w:num w:numId="11">
-    <w:abstractNumId w:val="7"/>
+    <w:abstractNumId w:val="8"/>
     <w:lvlOverride w:ilvl="0">
       <w:startOverride w:val="1"/>
     </w:lvlOverride>
   </w:num>
   <w:num w:numId="12">
-    <w:abstractNumId w:val="6"/>
+    <w:abstractNumId w:val="7"/>
   </w:num>
   <w:num w:numId="13">
     <w:abstractNumId w:val="0"/>
   </w:num>
   <w:num w:numId="14">
-    <w:abstractNumId w:val="8"/>
+    <w:abstractNumId w:val="9"/>
+  </w:num>
+  <w:num w:numId="15">
+    <w:abstractNumId w:val="2"/>
   </w:num>
   <w:numIdMacAtCleanup w:val="14"/>
 </w:numbering>
+</file>
+
+<file path=word/people.xml><?xml version="1.0" encoding="utf-8"?>
+<w15:people xmlns:wpc="http://schemas.microsoft.com/office/word/2010/wordprocessingCanvas" xmlns:cx="http://schemas.microsoft.com/office/drawing/2014/chartex" xmlns:cx1="http://schemas.microsoft.com/office/drawing/2015/9/8/chartex" xmlns:cx2="http://schemas.microsoft.com/office/drawing/2015/10/21/chartex" xmlns:cx3="http://schemas.microsoft.com/office/drawing/2016/5/9/chartex" xmlns:cx4="http://schemas.microsoft.com/office/drawing/2016/5/10/chartex" xmlns:cx5="http://schemas.microsoft.com/office/drawing/2016/5/11/chartex" xmlns:cx6="http://schemas.microsoft.com/office/drawing/2016/5/12/chartex" xmlns:cx7="http://schemas.microsoft.com/office/drawing/2016/5/13/chartex" xmlns:cx8="http://schemas.microsoft.com/office/drawing/2016/5/14/chartex" xmlns:mc="http://schemas.openxmlformats.org/markup-compatibility/2006" xmlns:aink="http://schemas.microsoft.com/office/drawing/2016/ink" xmlns:am3d="http://schemas.microsoft.com/office/drawing/2017/model3d" xmlns:o="urn:schemas-microsoft-com:office:office" xmlns:r="http://schemas.openxmlformats.org/officeDocument/2006/relationships" xmlns:m="http://schemas.openxmlformats.org/officeDocument/2006/math" xmlns:v="urn:schemas-microsoft-com:vml" xmlns:wp14="http://schemas.microsoft.com/office/word/2010/wordprocessingDrawing" xmlns:wp="http://schemas.openxmlformats.org/drawingml/2006/wordprocessingDrawing" xmlns:w10="urn:schemas-microsoft-com:office:word" xmlns:w="http://schemas.openxmlformats.org/wordprocessingml/2006/main" xmlns:w14="http://schemas.microsoft.com/office/word/2010/wordml" xmlns:w15="http://schemas.microsoft.com/office/word/2012/wordml" xmlns:w16cex="http://schemas.microsoft.com/office/word/2018/wordml/cex" xmlns:w16cid="http://schemas.microsoft.com/office/word/2016/wordml/cid" xmlns:w16="http://schemas.microsoft.com/office/word/2018/wordml" xmlns:w16se="http://schemas.microsoft.com/office/word/2015/wordml/symex" xmlns:wpg="http://schemas.microsoft.com/office/word/2010/wordprocessingGroup" xmlns:wpi="http://schemas.microsoft.com/office/word/2010/wordprocessingInk" xmlns:wne="http://schemas.microsoft.com/office/word/2006/wordml" xmlns:wps="http://schemas.microsoft.com/office/word/2010/wordprocessingShape" mc:Ignorable="w14 w15 w16se w16cid w16 w16cex wp14">
+  <w15:person w15:author="Microsoft Office User">
+    <w15:presenceInfo w15:providerId="None" w15:userId="Microsoft Office User"/>
+  </w15:person>
+</w15:people>
 </file>
 
 <file path=word/styles.xml><?xml version="1.0" encoding="utf-8"?>

</xml_diff>

<commit_message>
minor update to review doc
</commit_message>
<xml_diff>
--- a/resources/Workshop Review document.docx
+++ b/resources/Workshop Review document.docx
@@ -27,28 +27,12 @@
         </w:rPr>
         <w:t>s (</w:t>
       </w:r>
-      <w:del w:id="0" w:author="Microsoft Office User" w:date="2021-03-23T13:44:00Z">
-        <w:r>
-          <w:rPr>
-            <w:rFonts w:eastAsia="Times New Roman"/>
-          </w:rPr>
-          <w:delText xml:space="preserve">Feb </w:delText>
-        </w:r>
-      </w:del>
-      <w:ins w:id="1" w:author="Microsoft Office User" w:date="2021-03-23T13:44:00Z">
-        <w:r>
-          <w:rPr>
-            <w:rFonts w:eastAsia="Times New Roman"/>
-          </w:rPr>
-          <w:t>Mar</w:t>
-        </w:r>
-        <w:r>
-          <w:rPr>
-            <w:rFonts w:eastAsia="Times New Roman"/>
-          </w:rPr>
-          <w:t xml:space="preserve"> </w:t>
-        </w:r>
-      </w:ins>
+      <w:r>
+        <w:rPr>
+          <w:rFonts w:eastAsia="Times New Roman"/>
+        </w:rPr>
+        <w:t xml:space="preserve">Mar </w:t>
+      </w:r>
       <w:r>
         <w:rPr>
           <w:rFonts w:eastAsia="Times New Roman"/>
@@ -484,34 +468,7 @@
       <w:r>
         <w:t xml:space="preserve">In 2021 we will be launching a </w:t>
       </w:r>
-      <w:ins w:id="2" w:author="Microsoft Office User" w:date="2021-03-23T13:46:00Z">
-        <w:r>
-          <w:rPr>
-            <w:i/>
-            <w:iCs/>
-          </w:rPr>
-          <w:fldChar w:fldCharType="begin"/>
-        </w:r>
-        <w:r>
-          <w:rPr>
-            <w:i/>
-            <w:iCs/>
-          </w:rPr>
-          <w:instrText xml:space="preserve"> HYPERLINK "https://w.amazon.com/bin/view/AWS/Teams/SA/Customer_Engagements/workshops/workshop-guardians/" </w:instrText>
-        </w:r>
-        <w:r>
-          <w:rPr>
-            <w:i/>
-            <w:iCs/>
-          </w:rPr>
-        </w:r>
-        <w:r>
-          <w:rPr>
-            <w:i/>
-            <w:iCs/>
-          </w:rPr>
-          <w:fldChar w:fldCharType="separate"/>
-        </w:r>
+      <w:hyperlink r:id="rId14" w:history="1">
         <w:r>
           <w:rPr>
             <w:rStyle w:val="Hyperlink"/>
@@ -526,14 +483,7 @@
           </w:rPr>
           <w:t xml:space="preserve"> program</w:t>
         </w:r>
-        <w:r>
-          <w:rPr>
-            <w:i/>
-            <w:iCs/>
-          </w:rPr>
-          <w:fldChar w:fldCharType="end"/>
-        </w:r>
-      </w:ins>
+      </w:hyperlink>
       <w:r>
         <w:t>, training</w:t>
       </w:r>
@@ -578,7 +528,7 @@
       <w:r>
         <w:t xml:space="preserve">: </w:t>
       </w:r>
-      <w:hyperlink r:id="rId14" w:history="1">
+      <w:hyperlink r:id="rId15" w:history="1">
         <w:r>
           <w:rPr>
             <w:rStyle w:val="Hyperlink"/>
@@ -726,7 +676,7 @@
       <w:r>
         <w:t xml:space="preserve">Submit a </w:t>
       </w:r>
-      <w:hyperlink r:id="rId15" w:history="1">
+      <w:hyperlink r:id="rId16" w:history="1">
         <w:r>
           <w:rPr>
             <w:rStyle w:val="Hyperlink"/>
@@ -1949,7 +1899,7 @@
               </w:rPr>
               <w:t>![](</w:t>
             </w:r>
-            <w:hyperlink r:id="rId16" w:history="1">
+            <w:hyperlink r:id="rId17" w:history="1">
               <w:r>
                 <w:rPr>
                   <w:rFonts w:ascii="Menlo" w:hAnsi="Menlo" w:cs="Menlo"/>
@@ -1977,70 +1927,35 @@
         </w:tc>
       </w:tr>
       <w:tr>
-        <w:trPr>
-          <w:ins w:id="3" w:author="Microsoft Office User" w:date="2021-03-23T13:51:00Z"/>
-        </w:trPr>
         <w:tc>
           <w:tcPr>
             <w:tcW w:w="8642" w:type="dxa"/>
           </w:tcPr>
           <w:p>
-            <w:pPr>
-              <w:rPr>
-                <w:ins w:id="4" w:author="Microsoft Office User" w:date="2021-03-23T13:51:00Z"/>
-              </w:rPr>
-              <w:pPrChange w:id="5" w:author="Microsoft Office User" w:date="2021-03-23T13:51:00Z">
-                <w:pPr/>
-              </w:pPrChange>
-            </w:pPr>
-            <w:ins w:id="6" w:author="Microsoft Office User" w:date="2021-03-23T13:51:00Z">
-              <w:r>
-                <w:t xml:space="preserve">Do all images used in this workshop have a </w:t>
-              </w:r>
-            </w:ins>
-            <w:ins w:id="7" w:author="Microsoft Office User" w:date="2021-03-23T13:52:00Z">
-              <w:r>
-                <w:fldChar w:fldCharType="begin"/>
-              </w:r>
-              <w:r>
-                <w:instrText xml:space="preserve"> HYPERLINK "https://creativecommons.org/share-your-work/public-domain/cc0/" </w:instrText>
-              </w:r>
-              <w:r>
-                <w:fldChar w:fldCharType="separate"/>
-              </w:r>
+            <w:r>
+              <w:t xml:space="preserve">Do all images used in this workshop have a </w:t>
+            </w:r>
+            <w:hyperlink r:id="rId18" w:history="1">
               <w:r>
                 <w:rPr>
                   <w:rStyle w:val="Hyperlink"/>
                 </w:rPr>
                 <w:t>CC0 license</w:t>
               </w:r>
-              <w:r>
-                <w:fldChar w:fldCharType="end"/>
-              </w:r>
-            </w:ins>
-            <w:ins w:id="8" w:author="Microsoft Office User" w:date="2021-03-23T13:51:00Z">
-              <w:r>
-                <w:t>?</w:t>
-              </w:r>
-            </w:ins>
-            <w:ins w:id="9" w:author="Microsoft Office User" w:date="2021-03-23T13:52:00Z">
-              <w:r>
-                <w:t xml:space="preserve"> </w:t>
-              </w:r>
-            </w:ins>
+            </w:hyperlink>
+            <w:r>
+              <w:t>?</w:t>
+            </w:r>
+            <w:r>
+              <w:t xml:space="preserve"> </w:t>
+            </w:r>
           </w:p>
         </w:tc>
         <w:tc>
           <w:tcPr>
             <w:tcW w:w="5387" w:type="dxa"/>
           </w:tcPr>
-          <w:p>
-            <w:pPr>
-              <w:rPr>
-                <w:ins w:id="10" w:author="Microsoft Office User" w:date="2021-03-23T13:51:00Z"/>
-              </w:rPr>
-            </w:pPr>
-          </w:p>
+          <w:p/>
         </w:tc>
       </w:tr>
       <w:tr>
@@ -2205,90 +2120,25 @@
             <w:tcW w:w="8642" w:type="dxa"/>
           </w:tcPr>
           <w:p>
-            <w:pPr>
-              <w:rPr>
-                <w:ins w:id="11" w:author="Microsoft Office User" w:date="2021-03-23T13:52:00Z"/>
-              </w:rPr>
-            </w:pPr>
-            <w:ins w:id="12" w:author="Microsoft Office User" w:date="2021-03-23T13:52:00Z">
-              <w:r>
-                <w:t xml:space="preserve">Are all included data sets comprised of fake data or open data sets held in places like </w:t>
-              </w:r>
-            </w:ins>
-            <w:ins w:id="13" w:author="Microsoft Office User" w:date="2021-03-23T13:53:00Z">
-              <w:r>
-                <w:fldChar w:fldCharType="begin"/>
-              </w:r>
-              <w:r>
-                <w:instrText xml:space="preserve"> HYPERLINK "https://registry.opendata.aws/" </w:instrText>
-              </w:r>
-              <w:r>
-                <w:fldChar w:fldCharType="separate"/>
-              </w:r>
+            <w:r>
+              <w:t xml:space="preserve">Are all included data sets comprised of fake data or open data sets held in places like </w:t>
+            </w:r>
+            <w:hyperlink r:id="rId19" w:history="1">
               <w:r>
                 <w:rPr>
                   <w:rStyle w:val="Hyperlink"/>
                 </w:rPr>
                 <w:t>https://registry.opendata.aws/</w:t>
               </w:r>
-              <w:r>
-                <w:fldChar w:fldCharType="end"/>
-              </w:r>
-              <w:r>
-                <w:t xml:space="preserve"> </w:t>
-              </w:r>
-            </w:ins>
-            <w:ins w:id="14" w:author="Microsoft Office User" w:date="2021-03-23T13:52:00Z">
-              <w:r>
-                <w:t>(Third party data sets can be referenced in the workshop but should not be included)</w:t>
-              </w:r>
-            </w:ins>
+            </w:hyperlink>
+            <w:r>
+              <w:t xml:space="preserve"> </w:t>
+            </w:r>
+            <w:r>
+              <w:t>(Third party data sets can be referenced in the workshop but should not be included)</w:t>
+            </w:r>
           </w:p>
-          <w:p>
-            <w:del w:id="15" w:author="Microsoft Office User" w:date="2021-03-23T13:52:00Z">
-              <w:r>
-                <w:delText xml:space="preserve">If </w:delText>
-              </w:r>
-              <w:r>
-                <w:delText xml:space="preserve">the workshop </w:delText>
-              </w:r>
-              <w:r>
-                <w:delText xml:space="preserve">uses any </w:delText>
-              </w:r>
-              <w:r>
-                <w:delText>third-party data sets</w:delText>
-              </w:r>
-              <w:r>
-                <w:delText xml:space="preserve">, are these referenced and do we have the rights to reference them? </w:delText>
-              </w:r>
-              <w:r>
-                <w:delText xml:space="preserve">For example, open data sets held in places like </w:delText>
-              </w:r>
-              <w:r>
-                <w:fldChar w:fldCharType="begin"/>
-              </w:r>
-              <w:r>
-                <w:delInstrText xml:space="preserve"> HYPERLINK "https://registry.opendata.aws/" </w:delInstrText>
-              </w:r>
-              <w:r>
-                <w:fldChar w:fldCharType="separate"/>
-              </w:r>
-              <w:r>
-                <w:rPr>
-                  <w:color w:val="0000FF"/>
-                  <w:u w:val="single"/>
-                </w:rPr>
-                <w:delText>https://registry.opendata.aws/</w:delText>
-              </w:r>
-              <w:r>
-                <w:rPr>
-                  <w:color w:val="0000FF"/>
-                  <w:u w:val="single"/>
-                </w:rPr>
-                <w:fldChar w:fldCharType="end"/>
-              </w:r>
-            </w:del>
-          </w:p>
+          <w:p/>
         </w:tc>
         <w:tc>
           <w:tcPr>
@@ -2298,43 +2148,27 @@
         </w:tc>
       </w:tr>
       <w:tr>
-        <w:trPr>
-          <w:ins w:id="16" w:author="Microsoft Office User" w:date="2021-03-23T13:53:00Z"/>
-        </w:trPr>
         <w:tc>
           <w:tcPr>
             <w:tcW w:w="8642" w:type="dxa"/>
           </w:tcPr>
           <w:p>
-            <w:pPr>
-              <w:rPr>
-                <w:ins w:id="17" w:author="Microsoft Office User" w:date="2021-03-23T13:53:00Z"/>
-              </w:rPr>
-            </w:pPr>
-            <w:ins w:id="18" w:author="Microsoft Office User" w:date="2021-03-23T13:54:00Z">
-              <w:r>
-                <w:t>Is the workshop self-contained? (Will th</w:t>
-              </w:r>
-              <w:r>
-                <w:t xml:space="preserve">e </w:t>
-              </w:r>
-              <w:r>
-                <w:t>workshop function/can it be delivered if your personal accounts are lost)</w:t>
-              </w:r>
-            </w:ins>
+            <w:r>
+              <w:t>Is the workshop self-contained? (Will th</w:t>
+            </w:r>
+            <w:r>
+              <w:t xml:space="preserve">e </w:t>
+            </w:r>
+            <w:r>
+              <w:t>workshop function/can it be delivered if your personal accounts are lost)</w:t>
+            </w:r>
           </w:p>
         </w:tc>
         <w:tc>
           <w:tcPr>
             <w:tcW w:w="5387" w:type="dxa"/>
           </w:tcPr>
-          <w:p>
-            <w:pPr>
-              <w:rPr>
-                <w:ins w:id="19" w:author="Microsoft Office User" w:date="2021-03-23T13:53:00Z"/>
-              </w:rPr>
-            </w:pPr>
-          </w:p>
+          <w:p/>
         </w:tc>
       </w:tr>
     </w:tbl>
@@ -2698,12 +2532,24 @@
         </w:tc>
       </w:tr>
     </w:tbl>
+    <w:p/>
     <w:p>
-      <w:r>
-        <w:tab/>
-      </w:r>
-      <w:r>
-        <w:tab/>
+      <w:pPr>
+        <w:spacing w:after="200" w:line="276" w:lineRule="auto"/>
+        <w:jc w:val="left"/>
+        <w:rPr>
+          <w:rFonts w:asciiTheme="majorHAnsi" w:eastAsia="Times New Roman" w:hAnsiTheme="majorHAnsi" w:cstheme="majorBidi"/>
+          <w:bCs/>
+          <w:color w:val="44546A" w:themeColor="text2"/>
+          <w:spacing w:val="14"/>
+          <w:sz w:val="24"/>
+        </w:rPr>
+      </w:pPr>
+      <w:r>
+        <w:rPr>
+          <w:rFonts w:eastAsia="Times New Roman"/>
+        </w:rPr>
+        <w:br w:type="page"/>
       </w:r>
     </w:p>
     <w:p>
@@ -2795,7 +2641,7 @@
             <w:r>
               <w:t xml:space="preserve"> The </w:t>
             </w:r>
-            <w:hyperlink r:id="rId17" w:history="1">
+            <w:hyperlink r:id="rId20" w:history="1">
               <w:r>
                 <w:rPr>
                   <w:color w:val="0000FF"/>
@@ -2828,105 +2674,27 @@
             <w:tcW w:w="8642" w:type="dxa"/>
           </w:tcPr>
           <w:p>
-            <w:pPr>
-              <w:rPr>
-                <w:ins w:id="20" w:author="Microsoft Office User" w:date="2021-03-23T13:54:00Z"/>
-              </w:rPr>
-            </w:pPr>
-            <w:ins w:id="21" w:author="Microsoft Office User" w:date="2021-03-23T13:54:00Z">
-              <w:r>
-                <w:t xml:space="preserve">Third-party code should be referenced rather than included whenever possible, but when third-party code must be included that code's license must allow for Amazon/AWS usage and the workshop should include attribution. If you’re unsure, contact the </w:t>
-              </w:r>
-              <w:proofErr w:type="gramStart"/>
-              <w:r>
-                <w:t>Open Source</w:t>
-              </w:r>
-              <w:proofErr w:type="gramEnd"/>
-              <w:r>
-                <w:t xml:space="preserve"> team here: </w:t>
-              </w:r>
-            </w:ins>
-            <w:ins w:id="22" w:author="Microsoft Office User" w:date="2021-03-23T13:55:00Z">
-              <w:r>
-                <w:fldChar w:fldCharType="begin"/>
-              </w:r>
-              <w:r>
-                <w:instrText xml:space="preserve"> HYPERLINK "https://w.amazon.com/bin/view/Open_Source/Hello/" </w:instrText>
-              </w:r>
-              <w:r>
-                <w:fldChar w:fldCharType="separate"/>
-              </w:r>
+            <w:r>
+              <w:t xml:space="preserve">Third-party code should be referenced rather than included whenever possible, but when third-party code must be included that code's license must allow for Amazon/AWS usage and the workshop should include attribution. If you’re unsure, contact the </w:t>
+            </w:r>
+            <w:proofErr w:type="gramStart"/>
+            <w:r>
+              <w:t>Open Source</w:t>
+            </w:r>
+            <w:proofErr w:type="gramEnd"/>
+            <w:r>
+              <w:t xml:space="preserve"> team here: </w:t>
+            </w:r>
+            <w:hyperlink r:id="rId21" w:history="1">
               <w:r>
                 <w:rPr>
                   <w:rStyle w:val="Hyperlink"/>
                 </w:rPr>
                 <w:t>https://w.amazon.com/?Open_Source/Distributions</w:t>
               </w:r>
-              <w:r>
-                <w:fldChar w:fldCharType="end"/>
-              </w:r>
-            </w:ins>
+            </w:hyperlink>
           </w:p>
-          <w:p>
-            <w:pPr>
-              <w:rPr>
-                <w:del w:id="23" w:author="Microsoft Office User" w:date="2021-03-23T13:54:00Z"/>
-              </w:rPr>
-            </w:pPr>
-            <w:del w:id="24" w:author="Microsoft Office User" w:date="2021-03-23T13:54:00Z">
-              <w:r>
-                <w:delText xml:space="preserve">If </w:delText>
-              </w:r>
-              <w:r>
-                <w:delText xml:space="preserve">AWS-provided code </w:delText>
-              </w:r>
-              <w:r>
-                <w:rPr>
-                  <w:i/>
-                  <w:iCs/>
-                </w:rPr>
-                <w:delText>include</w:delText>
-              </w:r>
-              <w:r>
-                <w:rPr>
-                  <w:i/>
-                  <w:iCs/>
-                </w:rPr>
-                <w:delText>s</w:delText>
-              </w:r>
-              <w:r>
-                <w:delText xml:space="preserve"> any third-party code</w:delText>
-              </w:r>
-              <w:r>
-                <w:delText xml:space="preserve">, does the </w:delText>
-              </w:r>
-              <w:r>
-                <w:delText xml:space="preserve">license for </w:delText>
-              </w:r>
-              <w:r>
-                <w:delText xml:space="preserve">that </w:delText>
-              </w:r>
-              <w:r>
-                <w:delText>third-party code allow Amazon/AWS to include this code in a workshop scenario</w:delText>
-              </w:r>
-              <w:r>
-                <w:delText>?</w:delText>
-              </w:r>
-              <w:r>
-                <w:delText xml:space="preserve"> If you’re unsure, flag this and ask Legal via</w:delText>
-              </w:r>
-              <w:r>
-                <w:delText xml:space="preserve">: </w:delText>
-              </w:r>
-            </w:del>
-          </w:p>
-          <w:p>
-            <w:del w:id="25" w:author="Microsoft Office User" w:date="2021-03-23T13:54:00Z">
-              <w:r>
-                <w:delText>https://legal.amazon.com/sites/AWS-Collab/agreementresources/Sherpa/SitePages/Home.aspx</w:delText>
-              </w:r>
-            </w:del>
-          </w:p>
+          <w:p/>
         </w:tc>
         <w:tc>
           <w:tcPr>
@@ -2987,7 +2755,7 @@
             <w:r>
               <w:t xml:space="preserve"> the </w:t>
             </w:r>
-            <w:hyperlink r:id="rId18" w:history="1">
+            <w:hyperlink r:id="rId22" w:history="1">
               <w:r>
                 <w:rPr>
                   <w:color w:val="0000FF"/>
@@ -3044,7 +2812,7 @@
             <w:r>
               <w:t xml:space="preserve">If you’re unsure, flag this and ask Legal via </w:t>
             </w:r>
-            <w:hyperlink r:id="rId19" w:history="1">
+            <w:hyperlink r:id="rId23" w:history="1">
               <w:r>
                 <w:rPr>
                   <w:color w:val="0000FF"/>
@@ -3137,7 +2905,7 @@
             <w:r>
               <w:t xml:space="preserve">For AWS sample code, there’s an </w:t>
             </w:r>
-            <w:hyperlink r:id="rId20" w:anchor="publish-sample-code" w:history="1">
+            <w:hyperlink r:id="rId24" w:anchor="publish-sample-code" w:history="1">
               <w:r>
                 <w:rPr>
                   <w:color w:val="0000FF"/>
@@ -3254,7 +3022,6 @@
           </w:tcPr>
           <w:p>
             <w:r>
-              <w:lastRenderedPageBreak/>
               <w:t>If you did encounter errors, did the workshop guide help resolve those?</w:t>
             </w:r>
           </w:p>
@@ -3285,6 +3052,7 @@
               </w:numPr>
             </w:pPr>
             <w:r>
+              <w:lastRenderedPageBreak/>
               <w:t xml:space="preserve">This can be dependent on level. For example, a 100-level workshop may need to walk a customer through all steps of launching an EC2 instance. A </w:t>
             </w:r>
             <w:proofErr w:type="gramStart"/>
@@ -3423,14 +3191,12 @@
         </w:rPr>
         <w:t>Accessibility</w:t>
       </w:r>
-      <w:ins w:id="26" w:author="Microsoft Office User" w:date="2021-03-23T13:55:00Z">
-        <w:r>
-          <w:rPr>
-            <w:rFonts w:eastAsia="Times New Roman"/>
-          </w:rPr>
-          <w:t xml:space="preserve"> and Inclusion</w:t>
-        </w:r>
-      </w:ins>
+      <w:r>
+        <w:rPr>
+          <w:rFonts w:eastAsia="Times New Roman"/>
+        </w:rPr>
+        <w:t xml:space="preserve"> and Inclusion</w:t>
+      </w:r>
     </w:p>
     <w:tbl>
       <w:tblPr>
@@ -3558,45 +3324,25 @@
         </w:tc>
       </w:tr>
       <w:tr>
-        <w:trPr>
-          <w:ins w:id="27" w:author="Microsoft Office User" w:date="2021-03-23T13:56:00Z"/>
-        </w:trPr>
         <w:tc>
           <w:tcPr>
             <w:tcW w:w="8642" w:type="dxa"/>
           </w:tcPr>
           <w:p>
-            <w:pPr>
-              <w:rPr>
-                <w:ins w:id="28" w:author="Microsoft Office User" w:date="2021-03-23T14:19:00Z"/>
-              </w:rPr>
-            </w:pPr>
-            <w:ins w:id="29" w:author="Microsoft Office User" w:date="2021-03-23T14:18:00Z">
-              <w:r>
-                <w:t xml:space="preserve">Does the workshop content adhere to Amazon’s </w:t>
-              </w:r>
-              <w:r>
-                <w:fldChar w:fldCharType="begin"/>
-              </w:r>
-              <w:r>
-                <w:instrText xml:space="preserve"> HYPERLINK "https://w.amazon.com/bin/view/EE/Programs/Inclusive_Tech/Guidelines" </w:instrText>
-              </w:r>
-              <w:r>
-                <w:fldChar w:fldCharType="separate"/>
-              </w:r>
+            <w:r>
+              <w:t xml:space="preserve">Does the workshop content adhere to Amazon’s </w:t>
+            </w:r>
+            <w:hyperlink r:id="rId25" w:history="1">
               <w:r>
                 <w:rPr>
                   <w:rStyle w:val="Hyperlink"/>
                 </w:rPr>
                 <w:t>Inclusive Tech Guidelines</w:t>
               </w:r>
-              <w:r>
-                <w:fldChar w:fldCharType="end"/>
-              </w:r>
-              <w:r>
-                <w:t>?</w:t>
-              </w:r>
-            </w:ins>
+            </w:hyperlink>
+            <w:r>
+              <w:t>?</w:t>
+            </w:r>
           </w:p>
           <w:p>
             <w:pPr>
@@ -3605,41 +3351,17 @@
                 <w:ilvl w:val="0"/>
                 <w:numId w:val="15"/>
               </w:numPr>
-              <w:rPr>
-                <w:ins w:id="30" w:author="Microsoft Office User" w:date="2021-03-23T13:56:00Z"/>
-              </w:rPr>
-              <w:pPrChange w:id="31" w:author="Microsoft Office User" w:date="2021-03-23T14:20:00Z">
-                <w:pPr/>
-              </w:pPrChange>
             </w:pPr>
-            <w:ins w:id="32" w:author="Microsoft Office User" w:date="2021-03-23T14:20:00Z">
-              <w:r>
-                <w:t>e.g.: Do not use</w:t>
-              </w:r>
-            </w:ins>
-            <w:ins w:id="33" w:author="Microsoft Office User" w:date="2021-03-23T14:21:00Z">
-              <w:r>
-                <w:t xml:space="preserve"> terms such as</w:t>
-              </w:r>
-            </w:ins>
-            <w:ins w:id="34" w:author="Microsoft Office User" w:date="2021-03-23T14:20:00Z">
-              <w:r>
-                <w:t xml:space="preserve"> blacklist/whitelist, master/slave, etc. </w:t>
-              </w:r>
-            </w:ins>
+            <w:r>
+              <w:t xml:space="preserve">e.g.: Do not use terms such as blacklist/whitelist, master/slave, etc. </w:t>
+            </w:r>
           </w:p>
         </w:tc>
         <w:tc>
           <w:tcPr>
             <w:tcW w:w="5245" w:type="dxa"/>
           </w:tcPr>
-          <w:p>
-            <w:pPr>
-              <w:rPr>
-                <w:ins w:id="35" w:author="Microsoft Office User" w:date="2021-03-23T13:56:00Z"/>
-              </w:rPr>
-            </w:pPr>
-          </w:p>
+          <w:p/>
         </w:tc>
       </w:tr>
     </w:tbl>
@@ -3711,7 +3433,6 @@
               </w:numPr>
             </w:pPr>
             <w:r>
-              <w:lastRenderedPageBreak/>
               <w:t>The Aws-workshop-template ships with English and French as defaults, to show how multi-language works. Sometimes workshop owners leave the French default pages in place.</w:t>
             </w:r>
           </w:p>
@@ -3736,6 +3457,7 @@
         <w:rPr>
           <w:rFonts w:eastAsia="Times New Roman"/>
         </w:rPr>
+        <w:lastRenderedPageBreak/>
         <w:t>Additional comments</w:t>
       </w:r>
     </w:p>
@@ -5621,14 +5343,6 @@
   </w:num>
   <w:numIdMacAtCleanup w:val="14"/>
 </w:numbering>
-</file>
-
-<file path=word/people.xml><?xml version="1.0" encoding="utf-8"?>
-<w15:people xmlns:wpc="http://schemas.microsoft.com/office/word/2010/wordprocessingCanvas" xmlns:cx="http://schemas.microsoft.com/office/drawing/2014/chartex" xmlns:cx1="http://schemas.microsoft.com/office/drawing/2015/9/8/chartex" xmlns:cx2="http://schemas.microsoft.com/office/drawing/2015/10/21/chartex" xmlns:cx3="http://schemas.microsoft.com/office/drawing/2016/5/9/chartex" xmlns:cx4="http://schemas.microsoft.com/office/drawing/2016/5/10/chartex" xmlns:cx5="http://schemas.microsoft.com/office/drawing/2016/5/11/chartex" xmlns:cx6="http://schemas.microsoft.com/office/drawing/2016/5/12/chartex" xmlns:cx7="http://schemas.microsoft.com/office/drawing/2016/5/13/chartex" xmlns:cx8="http://schemas.microsoft.com/office/drawing/2016/5/14/chartex" xmlns:mc="http://schemas.openxmlformats.org/markup-compatibility/2006" xmlns:aink="http://schemas.microsoft.com/office/drawing/2016/ink" xmlns:am3d="http://schemas.microsoft.com/office/drawing/2017/model3d" xmlns:o="urn:schemas-microsoft-com:office:office" xmlns:r="http://schemas.openxmlformats.org/officeDocument/2006/relationships" xmlns:m="http://schemas.openxmlformats.org/officeDocument/2006/math" xmlns:v="urn:schemas-microsoft-com:vml" xmlns:wp14="http://schemas.microsoft.com/office/word/2010/wordprocessingDrawing" xmlns:wp="http://schemas.openxmlformats.org/drawingml/2006/wordprocessingDrawing" xmlns:w10="urn:schemas-microsoft-com:office:word" xmlns:w="http://schemas.openxmlformats.org/wordprocessingml/2006/main" xmlns:w14="http://schemas.microsoft.com/office/word/2010/wordml" xmlns:w15="http://schemas.microsoft.com/office/word/2012/wordml" xmlns:w16cex="http://schemas.microsoft.com/office/word/2018/wordml/cex" xmlns:w16cid="http://schemas.microsoft.com/office/word/2016/wordml/cid" xmlns:w16="http://schemas.microsoft.com/office/word/2018/wordml" xmlns:w16se="http://schemas.microsoft.com/office/word/2015/wordml/symex" xmlns:wpg="http://schemas.microsoft.com/office/word/2010/wordprocessingGroup" xmlns:wpi="http://schemas.microsoft.com/office/word/2010/wordprocessingInk" xmlns:wne="http://schemas.microsoft.com/office/word/2006/wordml" xmlns:wps="http://schemas.microsoft.com/office/word/2010/wordprocessingShape" mc:Ignorable="w14 w15 w16se w16cid w16 w16cex wp14">
-  <w15:person w15:author="Microsoft Office User">
-    <w15:presenceInfo w15:providerId="None" w15:userId="Microsoft Office User"/>
-  </w15:person>
-</w15:people>
 </file>
 
 <file path=word/styles.xml><?xml version="1.0" encoding="utf-8"?>

</xml_diff>

<commit_message>
updating workshop review doc
</commit_message>
<xml_diff>
--- a/resources/Workshop Review document.docx
+++ b/resources/Workshop Review document.docx
@@ -27,28 +27,12 @@
         </w:rPr>
         <w:t>s (</w:t>
       </w:r>
-      <w:del w:id="0" w:author="Microsoft Office User" w:date="2021-03-23T13:44:00Z">
-        <w:r>
-          <w:rPr>
-            <w:rFonts w:eastAsia="Times New Roman"/>
-          </w:rPr>
-          <w:delText xml:space="preserve">Feb </w:delText>
-        </w:r>
-      </w:del>
-      <w:ins w:id="1" w:author="Microsoft Office User" w:date="2021-03-23T13:44:00Z">
-        <w:r>
-          <w:rPr>
-            <w:rFonts w:eastAsia="Times New Roman"/>
-          </w:rPr>
-          <w:t>Mar</w:t>
-        </w:r>
-        <w:r>
-          <w:rPr>
-            <w:rFonts w:eastAsia="Times New Roman"/>
-          </w:rPr>
-          <w:t xml:space="preserve"> </w:t>
-        </w:r>
-      </w:ins>
+      <w:r>
+        <w:rPr>
+          <w:rFonts w:eastAsia="Times New Roman"/>
+        </w:rPr>
+        <w:t xml:space="preserve">Mar </w:t>
+      </w:r>
       <w:r>
         <w:rPr>
           <w:rFonts w:eastAsia="Times New Roman"/>
@@ -484,34 +468,7 @@
       <w:r>
         <w:t xml:space="preserve">In 2021 we will be launching a </w:t>
       </w:r>
-      <w:ins w:id="2" w:author="Microsoft Office User" w:date="2021-03-23T13:46:00Z">
-        <w:r>
-          <w:rPr>
-            <w:i/>
-            <w:iCs/>
-          </w:rPr>
-          <w:fldChar w:fldCharType="begin"/>
-        </w:r>
-        <w:r>
-          <w:rPr>
-            <w:i/>
-            <w:iCs/>
-          </w:rPr>
-          <w:instrText xml:space="preserve"> HYPERLINK "https://w.amazon.com/bin/view/AWS/Teams/SA/Customer_Engagements/workshops/workshop-guardians/" </w:instrText>
-        </w:r>
-        <w:r>
-          <w:rPr>
-            <w:i/>
-            <w:iCs/>
-          </w:rPr>
-        </w:r>
-        <w:r>
-          <w:rPr>
-            <w:i/>
-            <w:iCs/>
-          </w:rPr>
-          <w:fldChar w:fldCharType="separate"/>
-        </w:r>
+      <w:hyperlink r:id="rId14" w:history="1">
         <w:r>
           <w:rPr>
             <w:rStyle w:val="Hyperlink"/>
@@ -526,14 +483,7 @@
           </w:rPr>
           <w:t xml:space="preserve"> program</w:t>
         </w:r>
-        <w:r>
-          <w:rPr>
-            <w:i/>
-            <w:iCs/>
-          </w:rPr>
-          <w:fldChar w:fldCharType="end"/>
-        </w:r>
-      </w:ins>
+      </w:hyperlink>
       <w:r>
         <w:t>, training</w:t>
       </w:r>
@@ -578,7 +528,7 @@
       <w:r>
         <w:t xml:space="preserve">: </w:t>
       </w:r>
-      <w:hyperlink r:id="rId14" w:history="1">
+      <w:hyperlink r:id="rId15" w:history="1">
         <w:r>
           <w:rPr>
             <w:rStyle w:val="Hyperlink"/>
@@ -726,7 +676,7 @@
       <w:r>
         <w:t xml:space="preserve">Submit a </w:t>
       </w:r>
-      <w:hyperlink r:id="rId15" w:history="1">
+      <w:hyperlink r:id="rId16" w:history="1">
         <w:r>
           <w:rPr>
             <w:rStyle w:val="Hyperlink"/>
@@ -1949,7 +1899,7 @@
               </w:rPr>
               <w:t>![](</w:t>
             </w:r>
-            <w:hyperlink r:id="rId16" w:history="1">
+            <w:hyperlink r:id="rId17" w:history="1">
               <w:r>
                 <w:rPr>
                   <w:rFonts w:ascii="Menlo" w:hAnsi="Menlo" w:cs="Menlo"/>
@@ -1977,70 +1927,35 @@
         </w:tc>
       </w:tr>
       <w:tr>
-        <w:trPr>
-          <w:ins w:id="3" w:author="Microsoft Office User" w:date="2021-03-23T13:51:00Z"/>
-        </w:trPr>
         <w:tc>
           <w:tcPr>
             <w:tcW w:w="8642" w:type="dxa"/>
           </w:tcPr>
           <w:p>
-            <w:pPr>
-              <w:rPr>
-                <w:ins w:id="4" w:author="Microsoft Office User" w:date="2021-03-23T13:51:00Z"/>
-              </w:rPr>
-              <w:pPrChange w:id="5" w:author="Microsoft Office User" w:date="2021-03-23T13:51:00Z">
-                <w:pPr/>
-              </w:pPrChange>
-            </w:pPr>
-            <w:ins w:id="6" w:author="Microsoft Office User" w:date="2021-03-23T13:51:00Z">
-              <w:r>
-                <w:t xml:space="preserve">Do all images used in this workshop have a </w:t>
-              </w:r>
-            </w:ins>
-            <w:ins w:id="7" w:author="Microsoft Office User" w:date="2021-03-23T13:52:00Z">
-              <w:r>
-                <w:fldChar w:fldCharType="begin"/>
-              </w:r>
-              <w:r>
-                <w:instrText xml:space="preserve"> HYPERLINK "https://creativecommons.org/share-your-work/public-domain/cc0/" </w:instrText>
-              </w:r>
-              <w:r>
-                <w:fldChar w:fldCharType="separate"/>
-              </w:r>
+            <w:r>
+              <w:t xml:space="preserve">Do all images used in this workshop have a </w:t>
+            </w:r>
+            <w:hyperlink r:id="rId18" w:history="1">
               <w:r>
                 <w:rPr>
                   <w:rStyle w:val="Hyperlink"/>
                 </w:rPr>
                 <w:t>CC0 license</w:t>
               </w:r>
-              <w:r>
-                <w:fldChar w:fldCharType="end"/>
-              </w:r>
-            </w:ins>
-            <w:ins w:id="8" w:author="Microsoft Office User" w:date="2021-03-23T13:51:00Z">
-              <w:r>
-                <w:t>?</w:t>
-              </w:r>
-            </w:ins>
-            <w:ins w:id="9" w:author="Microsoft Office User" w:date="2021-03-23T13:52:00Z">
-              <w:r>
-                <w:t xml:space="preserve"> </w:t>
-              </w:r>
-            </w:ins>
+            </w:hyperlink>
+            <w:r>
+              <w:t>?</w:t>
+            </w:r>
+            <w:r>
+              <w:t xml:space="preserve"> </w:t>
+            </w:r>
           </w:p>
         </w:tc>
         <w:tc>
           <w:tcPr>
             <w:tcW w:w="5387" w:type="dxa"/>
           </w:tcPr>
-          <w:p>
-            <w:pPr>
-              <w:rPr>
-                <w:ins w:id="10" w:author="Microsoft Office User" w:date="2021-03-23T13:51:00Z"/>
-              </w:rPr>
-            </w:pPr>
-          </w:p>
+          <w:p/>
         </w:tc>
       </w:tr>
       <w:tr>
@@ -2205,90 +2120,25 @@
             <w:tcW w:w="8642" w:type="dxa"/>
           </w:tcPr>
           <w:p>
-            <w:pPr>
-              <w:rPr>
-                <w:ins w:id="11" w:author="Microsoft Office User" w:date="2021-03-23T13:52:00Z"/>
-              </w:rPr>
-            </w:pPr>
-            <w:ins w:id="12" w:author="Microsoft Office User" w:date="2021-03-23T13:52:00Z">
-              <w:r>
-                <w:t xml:space="preserve">Are all included data sets comprised of fake data or open data sets held in places like </w:t>
-              </w:r>
-            </w:ins>
-            <w:ins w:id="13" w:author="Microsoft Office User" w:date="2021-03-23T13:53:00Z">
-              <w:r>
-                <w:fldChar w:fldCharType="begin"/>
-              </w:r>
-              <w:r>
-                <w:instrText xml:space="preserve"> HYPERLINK "https://registry.opendata.aws/" </w:instrText>
-              </w:r>
-              <w:r>
-                <w:fldChar w:fldCharType="separate"/>
-              </w:r>
+            <w:r>
+              <w:t xml:space="preserve">Are all included data sets comprised of fake data or open data sets held in places like </w:t>
+            </w:r>
+            <w:hyperlink r:id="rId19" w:history="1">
               <w:r>
                 <w:rPr>
                   <w:rStyle w:val="Hyperlink"/>
                 </w:rPr>
                 <w:t>https://registry.opendata.aws/</w:t>
               </w:r>
-              <w:r>
-                <w:fldChar w:fldCharType="end"/>
-              </w:r>
-              <w:r>
-                <w:t xml:space="preserve"> </w:t>
-              </w:r>
-            </w:ins>
-            <w:ins w:id="14" w:author="Microsoft Office User" w:date="2021-03-23T13:52:00Z">
-              <w:r>
-                <w:t>(Third party data sets can be referenced in the workshop but should not be included)</w:t>
-              </w:r>
-            </w:ins>
-          </w:p>
-          <w:p>
-            <w:del w:id="15" w:author="Microsoft Office User" w:date="2021-03-23T13:52:00Z">
-              <w:r>
-                <w:delText xml:space="preserve">If </w:delText>
-              </w:r>
-              <w:r>
-                <w:delText xml:space="preserve">the workshop </w:delText>
-              </w:r>
-              <w:r>
-                <w:delText xml:space="preserve">uses any </w:delText>
-              </w:r>
-              <w:r>
-                <w:delText>third-party data sets</w:delText>
-              </w:r>
-              <w:r>
-                <w:delText xml:space="preserve">, are these referenced and do we have the rights to reference them? </w:delText>
-              </w:r>
-              <w:r>
-                <w:delText xml:space="preserve">For example, open data sets held in places like </w:delText>
-              </w:r>
-              <w:r>
-                <w:fldChar w:fldCharType="begin"/>
-              </w:r>
-              <w:r>
-                <w:delInstrText xml:space="preserve"> HYPERLINK "https://registry.opendata.aws/" </w:delInstrText>
-              </w:r>
-              <w:r>
-                <w:fldChar w:fldCharType="separate"/>
-              </w:r>
-              <w:r>
-                <w:rPr>
-                  <w:color w:val="0000FF"/>
-                  <w:u w:val="single"/>
-                </w:rPr>
-                <w:delText>https://registry.opendata.aws/</w:delText>
-              </w:r>
-              <w:r>
-                <w:rPr>
-                  <w:color w:val="0000FF"/>
-                  <w:u w:val="single"/>
-                </w:rPr>
-                <w:fldChar w:fldCharType="end"/>
-              </w:r>
-            </w:del>
-          </w:p>
+            </w:hyperlink>
+            <w:r>
+              <w:t xml:space="preserve"> </w:t>
+            </w:r>
+            <w:r>
+              <w:t>(Third party data sets can be referenced in the workshop but should not be included)</w:t>
+            </w:r>
+          </w:p>
+          <w:p/>
         </w:tc>
         <w:tc>
           <w:tcPr>
@@ -2298,43 +2148,27 @@
         </w:tc>
       </w:tr>
       <w:tr>
-        <w:trPr>
-          <w:ins w:id="16" w:author="Microsoft Office User" w:date="2021-03-23T13:53:00Z"/>
-        </w:trPr>
         <w:tc>
           <w:tcPr>
             <w:tcW w:w="8642" w:type="dxa"/>
           </w:tcPr>
           <w:p>
-            <w:pPr>
-              <w:rPr>
-                <w:ins w:id="17" w:author="Microsoft Office User" w:date="2021-03-23T13:53:00Z"/>
-              </w:rPr>
-            </w:pPr>
-            <w:ins w:id="18" w:author="Microsoft Office User" w:date="2021-03-23T13:54:00Z">
-              <w:r>
-                <w:t>Is the workshop self-contained? (Will th</w:t>
-              </w:r>
-              <w:r>
-                <w:t xml:space="preserve">e </w:t>
-              </w:r>
-              <w:r>
-                <w:t>workshop function/can it be delivered if your personal accounts are lost)</w:t>
-              </w:r>
-            </w:ins>
+            <w:r>
+              <w:t>Is the workshop self-contained? (Will th</w:t>
+            </w:r>
+            <w:r>
+              <w:t xml:space="preserve">e </w:t>
+            </w:r>
+            <w:r>
+              <w:t>workshop function/can it be delivered if your personal accounts are lost)</w:t>
+            </w:r>
           </w:p>
         </w:tc>
         <w:tc>
           <w:tcPr>
             <w:tcW w:w="5387" w:type="dxa"/>
           </w:tcPr>
-          <w:p>
-            <w:pPr>
-              <w:rPr>
-                <w:ins w:id="19" w:author="Microsoft Office User" w:date="2021-03-23T13:53:00Z"/>
-              </w:rPr>
-            </w:pPr>
-          </w:p>
+          <w:p/>
         </w:tc>
       </w:tr>
     </w:tbl>
@@ -2394,25 +2228,10 @@
           </w:tcPr>
           <w:p>
             <w:r>
-              <w:t xml:space="preserve">If IAM Users or Roles are created, do they have </w:t>
-            </w:r>
-            <w:r>
-              <w:t xml:space="preserve">appropriately scoped </w:t>
-            </w:r>
-            <w:r>
-              <w:t>policies?</w:t>
-            </w:r>
-            <w:r>
-              <w:t xml:space="preserve"> </w:t>
-            </w:r>
-            <w:r>
-              <w:t>IAM principals should use AWS-managed policies</w:t>
-            </w:r>
-            <w:r>
-              <w:t xml:space="preserve"> </w:t>
-            </w:r>
-            <w:r>
-              <w:t>unless there’s a specific need for a custom policy.</w:t>
+              <w:t>Confirm the content does not reference any confidential information, internal tools, or internal-only jargon. (e.g.; internal Amazon systems, employee information, containment scores, etc)</w:t>
+            </w:r>
+            <w:r>
+              <w:t>s</w:t>
             </w:r>
           </w:p>
         </w:tc>
@@ -2424,6 +2243,45 @@
         </w:tc>
       </w:tr>
       <w:tr>
+        <w:tc>
+          <w:tcPr>
+            <w:tcW w:w="8642" w:type="dxa"/>
+          </w:tcPr>
+          <w:p>
+            <w:r>
+              <w:t xml:space="preserve">If IAM Users or Roles are created, do they have </w:t>
+            </w:r>
+            <w:r>
+              <w:t xml:space="preserve">appropriately scoped </w:t>
+            </w:r>
+            <w:r>
+              <w:t>policies?</w:t>
+            </w:r>
+            <w:r>
+              <w:t xml:space="preserve"> </w:t>
+            </w:r>
+            <w:r>
+              <w:t>IAM principals should use AWS-managed policies</w:t>
+            </w:r>
+            <w:r>
+              <w:t xml:space="preserve"> </w:t>
+            </w:r>
+            <w:r>
+              <w:t>unless there’s a specific need for a custom policy.</w:t>
+            </w:r>
+          </w:p>
+        </w:tc>
+        <w:tc>
+          <w:tcPr>
+            <w:tcW w:w="5387" w:type="dxa"/>
+          </w:tcPr>
+          <w:p/>
+        </w:tc>
+      </w:tr>
+      <w:tr>
+        <w:trPr>
+          <w:cnfStyle w:val="000000100000" w:firstRow="0" w:lastRow="0" w:firstColumn="0" w:lastColumn="0" w:oddVBand="0" w:evenVBand="0" w:oddHBand="1" w:evenHBand="0" w:firstRowFirstColumn="0" w:firstRowLastColumn="0" w:lastRowFirstColumn="0" w:lastRowLastColumn="0"/>
+        </w:trPr>
         <w:tc>
           <w:tcPr>
             <w:tcW w:w="8642" w:type="dxa"/>
@@ -2490,9 +2348,6 @@
         </w:tc>
       </w:tr>
       <w:tr>
-        <w:trPr>
-          <w:cnfStyle w:val="000000100000" w:firstRow="0" w:lastRow="0" w:firstColumn="0" w:lastColumn="0" w:oddVBand="0" w:evenVBand="0" w:oddHBand="1" w:evenHBand="0" w:firstRowFirstColumn="0" w:firstRowLastColumn="0" w:lastRowFirstColumn="0" w:lastRowLastColumn="0"/>
-        </w:trPr>
         <w:tc>
           <w:tcPr>
             <w:tcW w:w="8642" w:type="dxa"/>
@@ -2506,39 +2361,6 @@
             </w:r>
             <w:r>
               <w:t>restrict access to specific source IPs and ports</w:t>
-            </w:r>
-            <w:r>
-              <w:t>?</w:t>
-            </w:r>
-          </w:p>
-        </w:tc>
-        <w:tc>
-          <w:tcPr>
-            <w:tcW w:w="5387" w:type="dxa"/>
-          </w:tcPr>
-          <w:p/>
-        </w:tc>
-      </w:tr>
-      <w:tr>
-        <w:tc>
-          <w:tcPr>
-            <w:tcW w:w="8642" w:type="dxa"/>
-          </w:tcPr>
-          <w:p>
-            <w:r>
-              <w:t xml:space="preserve">Do </w:t>
-            </w:r>
-            <w:r>
-              <w:t xml:space="preserve">RDS instances </w:t>
-            </w:r>
-            <w:r>
-              <w:t>have Public A</w:t>
-            </w:r>
-            <w:r>
-              <w:t>ccess</w:t>
-            </w:r>
-            <w:r>
-              <w:t xml:space="preserve"> disabled</w:t>
             </w:r>
             <w:r>
               <w:t>?</w:t>
@@ -2562,7 +2384,22 @@
           </w:tcPr>
           <w:p>
             <w:r>
-              <w:t>For configurations that don’t adhere to AWS Well-Architected practices, is there a note that explains why this is done, and a recommendation for a best-practice approach?</w:t>
+              <w:t xml:space="preserve">Do </w:t>
+            </w:r>
+            <w:r>
+              <w:t xml:space="preserve">RDS instances </w:t>
+            </w:r>
+            <w:r>
+              <w:t>have Public A</w:t>
+            </w:r>
+            <w:r>
+              <w:t>ccess</w:t>
+            </w:r>
+            <w:r>
+              <w:t xml:space="preserve"> disabled</w:t>
+            </w:r>
+            <w:r>
+              <w:t>?</w:t>
             </w:r>
           </w:p>
         </w:tc>
@@ -2580,17 +2417,7 @@
           </w:tcPr>
           <w:p>
             <w:r>
-              <w:t>Does sample code (</w:t>
-            </w:r>
-            <w:proofErr w:type="spellStart"/>
-            <w:proofErr w:type="gramStart"/>
-            <w:r>
-              <w:t>eg</w:t>
-            </w:r>
-            <w:proofErr w:type="spellEnd"/>
-            <w:proofErr w:type="gramEnd"/>
-            <w:r>
-              <w:t xml:space="preserve"> Lambda functions) perform only the required actions?</w:t>
+              <w:t>For configurations that don’t adhere to AWS Well-Architected practices, is there a note that explains why this is done, and a recommendation for a best-practice approach?</w:t>
             </w:r>
           </w:p>
         </w:tc>
@@ -2611,25 +2438,17 @@
           </w:tcPr>
           <w:p>
             <w:r>
-              <w:t xml:space="preserve">Does </w:t>
-            </w:r>
-            <w:r>
-              <w:t xml:space="preserve">sample </w:t>
-            </w:r>
-            <w:r>
-              <w:t xml:space="preserve">code run </w:t>
-            </w:r>
-            <w:r>
-              <w:t xml:space="preserve">using </w:t>
-            </w:r>
-            <w:r>
-              <w:t xml:space="preserve">an IAM role that allows only </w:t>
-            </w:r>
-            <w:r>
-              <w:t xml:space="preserve">required </w:t>
-            </w:r>
-            <w:r>
-              <w:t>actions?</w:t>
+              <w:t>Does sample code (</w:t>
+            </w:r>
+            <w:proofErr w:type="spellStart"/>
+            <w:proofErr w:type="gramStart"/>
+            <w:r>
+              <w:t>eg</w:t>
+            </w:r>
+            <w:proofErr w:type="spellEnd"/>
+            <w:proofErr w:type="gramEnd"/>
+            <w:r>
+              <w:t xml:space="preserve"> Lambda functions) perform only the required actions?</w:t>
             </w:r>
           </w:p>
         </w:tc>
@@ -2641,6 +2460,45 @@
         </w:tc>
       </w:tr>
       <w:tr>
+        <w:tc>
+          <w:tcPr>
+            <w:tcW w:w="8642" w:type="dxa"/>
+          </w:tcPr>
+          <w:p>
+            <w:r>
+              <w:t xml:space="preserve">Does </w:t>
+            </w:r>
+            <w:r>
+              <w:t xml:space="preserve">sample </w:t>
+            </w:r>
+            <w:r>
+              <w:t xml:space="preserve">code run </w:t>
+            </w:r>
+            <w:r>
+              <w:t xml:space="preserve">using </w:t>
+            </w:r>
+            <w:r>
+              <w:t xml:space="preserve">an IAM role that allows only </w:t>
+            </w:r>
+            <w:r>
+              <w:t xml:space="preserve">required </w:t>
+            </w:r>
+            <w:r>
+              <w:t>actions?</w:t>
+            </w:r>
+          </w:p>
+        </w:tc>
+        <w:tc>
+          <w:tcPr>
+            <w:tcW w:w="5387" w:type="dxa"/>
+          </w:tcPr>
+          <w:p/>
+        </w:tc>
+      </w:tr>
+      <w:tr>
+        <w:trPr>
+          <w:cnfStyle w:val="000000100000" w:firstRow="0" w:lastRow="0" w:firstColumn="0" w:lastColumn="0" w:oddVBand="0" w:evenVBand="0" w:oddHBand="1" w:evenHBand="0" w:firstRowFirstColumn="0" w:firstRowLastColumn="0" w:lastRowFirstColumn="0" w:lastRowLastColumn="0"/>
+        </w:trPr>
         <w:tc>
           <w:tcPr>
             <w:tcW w:w="8642" w:type="dxa"/>
@@ -2795,7 +2653,7 @@
             <w:r>
               <w:t xml:space="preserve"> The </w:t>
             </w:r>
-            <w:hyperlink r:id="rId17" w:history="1">
+            <w:hyperlink r:id="rId20" w:history="1">
               <w:r>
                 <w:rPr>
                   <w:color w:val="0000FF"/>
@@ -2828,105 +2686,27 @@
             <w:tcW w:w="8642" w:type="dxa"/>
           </w:tcPr>
           <w:p>
-            <w:pPr>
-              <w:rPr>
-                <w:ins w:id="20" w:author="Microsoft Office User" w:date="2021-03-23T13:54:00Z"/>
-              </w:rPr>
-            </w:pPr>
-            <w:ins w:id="21" w:author="Microsoft Office User" w:date="2021-03-23T13:54:00Z">
-              <w:r>
-                <w:t xml:space="preserve">Third-party code should be referenced rather than included whenever possible, but when third-party code must be included that code's license must allow for Amazon/AWS usage and the workshop should include attribution. If you’re unsure, contact the </w:t>
-              </w:r>
-              <w:proofErr w:type="gramStart"/>
-              <w:r>
-                <w:t>Open Source</w:t>
-              </w:r>
-              <w:proofErr w:type="gramEnd"/>
-              <w:r>
-                <w:t xml:space="preserve"> team here: </w:t>
-              </w:r>
-            </w:ins>
-            <w:ins w:id="22" w:author="Microsoft Office User" w:date="2021-03-23T13:55:00Z">
-              <w:r>
-                <w:fldChar w:fldCharType="begin"/>
-              </w:r>
-              <w:r>
-                <w:instrText xml:space="preserve"> HYPERLINK "https://w.amazon.com/bin/view/Open_Source/Hello/" </w:instrText>
-              </w:r>
-              <w:r>
-                <w:fldChar w:fldCharType="separate"/>
-              </w:r>
+            <w:r>
+              <w:t xml:space="preserve">Third-party code should be referenced rather than included whenever possible, but when third-party code must be included that code's license must allow for Amazon/AWS usage and the workshop should include attribution. If you’re unsure, contact the </w:t>
+            </w:r>
+            <w:proofErr w:type="gramStart"/>
+            <w:r>
+              <w:t>Open Source</w:t>
+            </w:r>
+            <w:proofErr w:type="gramEnd"/>
+            <w:r>
+              <w:t xml:space="preserve"> team here: </w:t>
+            </w:r>
+            <w:hyperlink r:id="rId21" w:history="1">
               <w:r>
                 <w:rPr>
                   <w:rStyle w:val="Hyperlink"/>
                 </w:rPr>
                 <w:t>https://w.amazon.com/?Open_Source/Distributions</w:t>
               </w:r>
-              <w:r>
-                <w:fldChar w:fldCharType="end"/>
-              </w:r>
-            </w:ins>
-          </w:p>
-          <w:p>
-            <w:pPr>
-              <w:rPr>
-                <w:del w:id="23" w:author="Microsoft Office User" w:date="2021-03-23T13:54:00Z"/>
-              </w:rPr>
-            </w:pPr>
-            <w:del w:id="24" w:author="Microsoft Office User" w:date="2021-03-23T13:54:00Z">
-              <w:r>
-                <w:delText xml:space="preserve">If </w:delText>
-              </w:r>
-              <w:r>
-                <w:delText xml:space="preserve">AWS-provided code </w:delText>
-              </w:r>
-              <w:r>
-                <w:rPr>
-                  <w:i/>
-                  <w:iCs/>
-                </w:rPr>
-                <w:delText>include</w:delText>
-              </w:r>
-              <w:r>
-                <w:rPr>
-                  <w:i/>
-                  <w:iCs/>
-                </w:rPr>
-                <w:delText>s</w:delText>
-              </w:r>
-              <w:r>
-                <w:delText xml:space="preserve"> any third-party code</w:delText>
-              </w:r>
-              <w:r>
-                <w:delText xml:space="preserve">, does the </w:delText>
-              </w:r>
-              <w:r>
-                <w:delText xml:space="preserve">license for </w:delText>
-              </w:r>
-              <w:r>
-                <w:delText xml:space="preserve">that </w:delText>
-              </w:r>
-              <w:r>
-                <w:delText>third-party code allow Amazon/AWS to include this code in a workshop scenario</w:delText>
-              </w:r>
-              <w:r>
-                <w:delText>?</w:delText>
-              </w:r>
-              <w:r>
-                <w:delText xml:space="preserve"> If you’re unsure, flag this and ask Legal via</w:delText>
-              </w:r>
-              <w:r>
-                <w:delText xml:space="preserve">: </w:delText>
-              </w:r>
-            </w:del>
-          </w:p>
-          <w:p>
-            <w:del w:id="25" w:author="Microsoft Office User" w:date="2021-03-23T13:54:00Z">
-              <w:r>
-                <w:delText>https://legal.amazon.com/sites/AWS-Collab/agreementresources/Sherpa/SitePages/Home.aspx</w:delText>
-              </w:r>
-            </w:del>
-          </w:p>
+            </w:hyperlink>
+          </w:p>
+          <w:p/>
         </w:tc>
         <w:tc>
           <w:tcPr>
@@ -2987,7 +2767,7 @@
             <w:r>
               <w:t xml:space="preserve"> the </w:t>
             </w:r>
-            <w:hyperlink r:id="rId18" w:history="1">
+            <w:hyperlink r:id="rId22" w:history="1">
               <w:r>
                 <w:rPr>
                   <w:color w:val="0000FF"/>
@@ -3044,7 +2824,7 @@
             <w:r>
               <w:t xml:space="preserve">If you’re unsure, flag this and ask Legal via </w:t>
             </w:r>
-            <w:hyperlink r:id="rId19" w:history="1">
+            <w:hyperlink r:id="rId23" w:history="1">
               <w:r>
                 <w:rPr>
                   <w:color w:val="0000FF"/>
@@ -3137,7 +2917,7 @@
             <w:r>
               <w:t xml:space="preserve">For AWS sample code, there’s an </w:t>
             </w:r>
-            <w:hyperlink r:id="rId20" w:anchor="publish-sample-code" w:history="1">
+            <w:hyperlink r:id="rId24" w:anchor="publish-sample-code" w:history="1">
               <w:r>
                 <w:rPr>
                   <w:color w:val="0000FF"/>
@@ -3254,7 +3034,6 @@
           </w:tcPr>
           <w:p>
             <w:r>
-              <w:lastRenderedPageBreak/>
               <w:t>If you did encounter errors, did the workshop guide help resolve those?</w:t>
             </w:r>
           </w:p>
@@ -3285,6 +3064,7 @@
               </w:numPr>
             </w:pPr>
             <w:r>
+              <w:lastRenderedPageBreak/>
               <w:t xml:space="preserve">This can be dependent on level. For example, a 100-level workshop may need to walk a customer through all steps of launching an EC2 instance. A </w:t>
             </w:r>
             <w:proofErr w:type="gramStart"/>
@@ -3423,14 +3203,12 @@
         </w:rPr>
         <w:t>Accessibility</w:t>
       </w:r>
-      <w:ins w:id="26" w:author="Microsoft Office User" w:date="2021-03-23T13:55:00Z">
-        <w:r>
-          <w:rPr>
-            <w:rFonts w:eastAsia="Times New Roman"/>
-          </w:rPr>
-          <w:t xml:space="preserve"> and Inclusion</w:t>
-        </w:r>
-      </w:ins>
+      <w:r>
+        <w:rPr>
+          <w:rFonts w:eastAsia="Times New Roman"/>
+        </w:rPr>
+        <w:t xml:space="preserve"> and Inclusion</w:t>
+      </w:r>
     </w:p>
     <w:tbl>
       <w:tblPr>
@@ -3558,45 +3336,25 @@
         </w:tc>
       </w:tr>
       <w:tr>
-        <w:trPr>
-          <w:ins w:id="27" w:author="Microsoft Office User" w:date="2021-03-23T13:56:00Z"/>
-        </w:trPr>
         <w:tc>
           <w:tcPr>
             <w:tcW w:w="8642" w:type="dxa"/>
           </w:tcPr>
           <w:p>
-            <w:pPr>
-              <w:rPr>
-                <w:ins w:id="28" w:author="Microsoft Office User" w:date="2021-03-23T14:19:00Z"/>
-              </w:rPr>
-            </w:pPr>
-            <w:ins w:id="29" w:author="Microsoft Office User" w:date="2021-03-23T14:18:00Z">
-              <w:r>
-                <w:t xml:space="preserve">Does the workshop content adhere to Amazon’s </w:t>
-              </w:r>
-              <w:r>
-                <w:fldChar w:fldCharType="begin"/>
-              </w:r>
-              <w:r>
-                <w:instrText xml:space="preserve"> HYPERLINK "https://w.amazon.com/bin/view/EE/Programs/Inclusive_Tech/Guidelines" </w:instrText>
-              </w:r>
-              <w:r>
-                <w:fldChar w:fldCharType="separate"/>
-              </w:r>
+            <w:r>
+              <w:t xml:space="preserve">Does the workshop content adhere to Amazon’s </w:t>
+            </w:r>
+            <w:hyperlink r:id="rId25" w:history="1">
               <w:r>
                 <w:rPr>
                   <w:rStyle w:val="Hyperlink"/>
                 </w:rPr>
                 <w:t>Inclusive Tech Guidelines</w:t>
               </w:r>
-              <w:r>
-                <w:fldChar w:fldCharType="end"/>
-              </w:r>
-              <w:r>
-                <w:t>?</w:t>
-              </w:r>
-            </w:ins>
+            </w:hyperlink>
+            <w:r>
+              <w:t>?</w:t>
+            </w:r>
           </w:p>
           <w:p>
             <w:pPr>
@@ -3605,41 +3363,17 @@
                 <w:ilvl w:val="0"/>
                 <w:numId w:val="15"/>
               </w:numPr>
-              <w:rPr>
-                <w:ins w:id="30" w:author="Microsoft Office User" w:date="2021-03-23T13:56:00Z"/>
-              </w:rPr>
-              <w:pPrChange w:id="31" w:author="Microsoft Office User" w:date="2021-03-23T14:20:00Z">
-                <w:pPr/>
-              </w:pPrChange>
             </w:pPr>
-            <w:ins w:id="32" w:author="Microsoft Office User" w:date="2021-03-23T14:20:00Z">
-              <w:r>
-                <w:t>e.g.: Do not use</w:t>
-              </w:r>
-            </w:ins>
-            <w:ins w:id="33" w:author="Microsoft Office User" w:date="2021-03-23T14:21:00Z">
-              <w:r>
-                <w:t xml:space="preserve"> terms such as</w:t>
-              </w:r>
-            </w:ins>
-            <w:ins w:id="34" w:author="Microsoft Office User" w:date="2021-03-23T14:20:00Z">
-              <w:r>
-                <w:t xml:space="preserve"> blacklist/whitelist, master/slave, etc. </w:t>
-              </w:r>
-            </w:ins>
+            <w:r>
+              <w:t xml:space="preserve">e.g.: Do not use terms such as blacklist/whitelist, master/slave, etc. </w:t>
+            </w:r>
           </w:p>
         </w:tc>
         <w:tc>
           <w:tcPr>
             <w:tcW w:w="5245" w:type="dxa"/>
           </w:tcPr>
-          <w:p>
-            <w:pPr>
-              <w:rPr>
-                <w:ins w:id="35" w:author="Microsoft Office User" w:date="2021-03-23T13:56:00Z"/>
-              </w:rPr>
-            </w:pPr>
-          </w:p>
+          <w:p/>
         </w:tc>
       </w:tr>
     </w:tbl>
@@ -3711,7 +3445,6 @@
               </w:numPr>
             </w:pPr>
             <w:r>
-              <w:lastRenderedPageBreak/>
               <w:t>The Aws-workshop-template ships with English and French as defaults, to show how multi-language works. Sometimes workshop owners leave the French default pages in place.</w:t>
             </w:r>
           </w:p>
@@ -3736,6 +3469,7 @@
         <w:rPr>
           <w:rFonts w:eastAsia="Times New Roman"/>
         </w:rPr>
+        <w:lastRenderedPageBreak/>
         <w:t>Additional comments</w:t>
       </w:r>
     </w:p>
@@ -5621,14 +5355,6 @@
   </w:num>
   <w:numIdMacAtCleanup w:val="14"/>
 </w:numbering>
-</file>
-
-<file path=word/people.xml><?xml version="1.0" encoding="utf-8"?>
-<w15:people xmlns:wpc="http://schemas.microsoft.com/office/word/2010/wordprocessingCanvas" xmlns:cx="http://schemas.microsoft.com/office/drawing/2014/chartex" xmlns:cx1="http://schemas.microsoft.com/office/drawing/2015/9/8/chartex" xmlns:cx2="http://schemas.microsoft.com/office/drawing/2015/10/21/chartex" xmlns:cx3="http://schemas.microsoft.com/office/drawing/2016/5/9/chartex" xmlns:cx4="http://schemas.microsoft.com/office/drawing/2016/5/10/chartex" xmlns:cx5="http://schemas.microsoft.com/office/drawing/2016/5/11/chartex" xmlns:cx6="http://schemas.microsoft.com/office/drawing/2016/5/12/chartex" xmlns:cx7="http://schemas.microsoft.com/office/drawing/2016/5/13/chartex" xmlns:cx8="http://schemas.microsoft.com/office/drawing/2016/5/14/chartex" xmlns:mc="http://schemas.openxmlformats.org/markup-compatibility/2006" xmlns:aink="http://schemas.microsoft.com/office/drawing/2016/ink" xmlns:am3d="http://schemas.microsoft.com/office/drawing/2017/model3d" xmlns:o="urn:schemas-microsoft-com:office:office" xmlns:r="http://schemas.openxmlformats.org/officeDocument/2006/relationships" xmlns:m="http://schemas.openxmlformats.org/officeDocument/2006/math" xmlns:v="urn:schemas-microsoft-com:vml" xmlns:wp14="http://schemas.microsoft.com/office/word/2010/wordprocessingDrawing" xmlns:wp="http://schemas.openxmlformats.org/drawingml/2006/wordprocessingDrawing" xmlns:w10="urn:schemas-microsoft-com:office:word" xmlns:w="http://schemas.openxmlformats.org/wordprocessingml/2006/main" xmlns:w14="http://schemas.microsoft.com/office/word/2010/wordml" xmlns:w15="http://schemas.microsoft.com/office/word/2012/wordml" xmlns:w16cex="http://schemas.microsoft.com/office/word/2018/wordml/cex" xmlns:w16cid="http://schemas.microsoft.com/office/word/2016/wordml/cid" xmlns:w16="http://schemas.microsoft.com/office/word/2018/wordml" xmlns:w16se="http://schemas.microsoft.com/office/word/2015/wordml/symex" xmlns:wpg="http://schemas.microsoft.com/office/word/2010/wordprocessingGroup" xmlns:wpi="http://schemas.microsoft.com/office/word/2010/wordprocessingInk" xmlns:wne="http://schemas.microsoft.com/office/word/2006/wordml" xmlns:wps="http://schemas.microsoft.com/office/word/2010/wordprocessingShape" mc:Ignorable="w14 w15 w16se w16cid w16 w16cex wp14">
-  <w15:person w15:author="Microsoft Office User">
-    <w15:presenceInfo w15:providerId="None" w15:userId="Microsoft Office User"/>
-  </w15:person>
-</w15:people>
 </file>
 
 <file path=word/styles.xml><?xml version="1.0" encoding="utf-8"?>

</xml_diff>

<commit_message>
updating readme and workshop review doc
</commit_message>
<xml_diff>
--- a/resources/Workshop Review document.docx
+++ b/resources/Workshop Review document.docx
@@ -7,41 +7,63 @@
         <w:pStyle w:val="Heading1"/>
         <w:rPr>
           <w:rFonts w:eastAsia="Times New Roman"/>
+          <w:b/>
+          <w:bCs w:val="0"/>
         </w:rPr>
       </w:pPr>
       <w:r>
         <w:rPr>
           <w:rFonts w:eastAsia="Times New Roman"/>
+          <w:b/>
+          <w:bCs w:val="0"/>
         </w:rPr>
         <w:t xml:space="preserve">AWS </w:t>
       </w:r>
       <w:r>
         <w:rPr>
           <w:rFonts w:eastAsia="Times New Roman"/>
+          <w:b/>
+          <w:bCs w:val="0"/>
         </w:rPr>
         <w:t>Workshop Review</w:t>
       </w:r>
       <w:r>
         <w:rPr>
           <w:rFonts w:eastAsia="Times New Roman"/>
+          <w:b/>
+          <w:bCs w:val="0"/>
         </w:rPr>
         <w:t>s (</w:t>
       </w:r>
       <w:r>
         <w:rPr>
           <w:rFonts w:eastAsia="Times New Roman"/>
-        </w:rPr>
-        <w:t xml:space="preserve">Mar </w:t>
+          <w:b/>
+          <w:bCs w:val="0"/>
+        </w:rPr>
+        <w:t>Aug</w:t>
       </w:r>
       <w:r>
         <w:rPr>
           <w:rFonts w:eastAsia="Times New Roman"/>
+          <w:b/>
+          <w:bCs w:val="0"/>
+        </w:rPr>
+        <w:t xml:space="preserve"> </w:t>
+      </w:r>
+      <w:r>
+        <w:rPr>
+          <w:rFonts w:eastAsia="Times New Roman"/>
+          <w:b/>
+          <w:bCs w:val="0"/>
         </w:rPr>
         <w:t>2021</w:t>
       </w:r>
       <w:r>
         <w:rPr>
           <w:rFonts w:eastAsia="Times New Roman"/>
+          <w:b/>
+          <w:bCs w:val="0"/>
         </w:rPr>
         <w:t>)</w:t>
       </w:r>
@@ -101,488 +123,735 @@
     <w:p>
       <w:pPr>
         <w:pStyle w:val="Heading2"/>
-      </w:pPr>
-      <w:r>
+        <w:rPr>
+          <w:rFonts w:asciiTheme="majorHAnsi" w:hAnsiTheme="majorHAnsi" w:cstheme="majorHAnsi"/>
+        </w:rPr>
+      </w:pPr>
+      <w:r>
+        <w:rPr>
+          <w:rFonts w:asciiTheme="majorHAnsi" w:hAnsiTheme="majorHAnsi" w:cstheme="majorHAnsi"/>
+        </w:rPr>
         <w:t>Workshop creation and review process</w:t>
       </w:r>
     </w:p>
     <w:p>
       <w:pPr>
-        <w:pStyle w:val="ListParagraph"/>
-        <w:spacing w:after="0"/>
-      </w:pPr>
-      <w:r>
-        <w:t xml:space="preserve">Confirm a workshop format is right for your content. </w:t>
-      </w:r>
-      <w:r>
-        <w:t>An effective workshop should</w:t>
-      </w:r>
-      <w:r>
-        <w:t>:</w:t>
+        <w:ind w:left="717" w:hanging="360"/>
+        <w:rPr>
+          <w:b/>
+          <w:bCs/>
+          <w:shd w:val="clear" w:color="auto" w:fill="FFFFFF"/>
+          <w:lang w:val="en-US" w:eastAsia="en-US"/>
+        </w:rPr>
+      </w:pPr>
+      <w:r>
+        <w:rPr>
+          <w:b/>
+          <w:bCs/>
+          <w:shd w:val="clear" w:color="auto" w:fill="FFFFFF"/>
+          <w:lang w:val="en-US" w:eastAsia="en-US"/>
+        </w:rPr>
+        <w:t xml:space="preserve">Create a new workshop using </w:t>
+      </w:r>
+      <w:r>
+        <w:rPr>
+          <w:b/>
+          <w:bCs/>
+          <w:shd w:val="clear" w:color="auto" w:fill="FFFFFF"/>
+          <w:lang w:val="en-US" w:eastAsia="en-US"/>
+        </w:rPr>
+        <w:t>AWS Workshop Studio</w:t>
       </w:r>
     </w:p>
     <w:p>
       <w:pPr>
-        <w:pStyle w:val="ListParagraph"/>
         <w:numPr>
           <w:ilvl w:val="0"/>
-          <w:numId w:val="14"/>
+          <w:numId w:val="18"/>
         </w:numPr>
-        <w:ind w:left="1434" w:hanging="357"/>
-      </w:pPr>
-      <w:r>
-        <w:t>B</w:t>
-      </w:r>
-      <w:r>
-        <w:t xml:space="preserve">e valuable to a wide audience so </w:t>
-      </w:r>
-      <w:r>
-        <w:t xml:space="preserve">other </w:t>
-      </w:r>
-      <w:r>
-        <w:t>SAs can use your content.</w:t>
+        <w:shd w:val="clear" w:color="auto" w:fill="FFFFFF"/>
+        <w:spacing w:before="100" w:beforeAutospacing="1" w:after="100" w:afterAutospacing="1"/>
+        <w:jc w:val="left"/>
+        <w:rPr>
+          <w:rFonts w:cstheme="minorHAnsi"/>
+          <w:color w:val="333333"/>
+          <w:szCs w:val="21"/>
+          <w:lang w:eastAsia="en-US"/>
+        </w:rPr>
+      </w:pPr>
+      <w:r>
+        <w:rPr>
+          <w:rFonts w:cstheme="minorHAnsi"/>
+          <w:color w:val="333333"/>
+          <w:szCs w:val="21"/>
+        </w:rPr>
+        <w:t xml:space="preserve">The best time to start working with </w:t>
+      </w:r>
+      <w:r>
+        <w:rPr>
+          <w:rFonts w:cstheme="minorHAnsi"/>
+          <w:color w:val="333333"/>
+          <w:szCs w:val="21"/>
+        </w:rPr>
+        <w:t>AWS Workshop Studio</w:t>
+      </w:r>
+      <w:r>
+        <w:rPr>
+          <w:rFonts w:cstheme="minorHAnsi"/>
+          <w:color w:val="333333"/>
+          <w:szCs w:val="21"/>
+        </w:rPr>
+        <w:t xml:space="preserve"> is while you are authoring the workshop content. </w:t>
+      </w:r>
+      <w:r>
+        <w:rPr>
+          <w:rFonts w:cstheme="minorHAnsi"/>
+          <w:color w:val="333333"/>
+          <w:szCs w:val="21"/>
+        </w:rPr>
+        <w:t>AWS Workshop Studio</w:t>
+      </w:r>
+      <w:r>
+        <w:rPr>
+          <w:rFonts w:cstheme="minorHAnsi"/>
+          <w:color w:val="333333"/>
+          <w:szCs w:val="21"/>
+        </w:rPr>
+        <w:t xml:space="preserve"> brings several improvements to the content authoring experience and uses a native markdown renderer.</w:t>
       </w:r>
     </w:p>
     <w:p>
       <w:pPr>
-        <w:pStyle w:val="ListParagraph"/>
         <w:numPr>
           <w:ilvl w:val="0"/>
-          <w:numId w:val="14"/>
+          <w:numId w:val="18"/>
         </w:numPr>
-        <w:ind w:left="1434" w:hanging="357"/>
-      </w:pPr>
-      <w:r>
-        <w:t>B</w:t>
-      </w:r>
-      <w:r>
-        <w:t xml:space="preserve">e hands-on, </w:t>
-      </w:r>
-      <w:r>
-        <w:t xml:space="preserve">using </w:t>
-      </w:r>
-      <w:r>
-        <w:t xml:space="preserve">the AWS Console and/or </w:t>
-      </w:r>
-      <w:r>
-        <w:t>AWSCLI</w:t>
-      </w:r>
-      <w:r>
-        <w:t xml:space="preserve"> for the majority of the session.</w:t>
-      </w:r>
-    </w:p>
-    <w:p>
-      <w:pPr>
-        <w:pStyle w:val="ListParagraph"/>
-        <w:numPr>
-          <w:ilvl w:val="0"/>
-          <w:numId w:val="14"/>
-        </w:numPr>
-        <w:ind w:left="1434" w:hanging="357"/>
-      </w:pPr>
-      <w:r>
-        <w:t>I</w:t>
-      </w:r>
-      <w:r>
-        <w:t>nclude a presentation that explains the concepts</w:t>
-      </w:r>
-      <w:r>
-        <w:t>.</w:t>
-      </w:r>
-    </w:p>
-    <w:p>
-      <w:pPr>
-        <w:pStyle w:val="ListParagraph"/>
-      </w:pPr>
-      <w:r>
-        <w:t xml:space="preserve">Align with your TFC. </w:t>
-      </w:r>
-      <w:r>
-        <w:t>R</w:t>
-      </w:r>
-      <w:r>
-        <w:t xml:space="preserve">aise your idea with your TFC </w:t>
-      </w:r>
-      <w:r>
-        <w:t>(</w:t>
-      </w:r>
+        <w:shd w:val="clear" w:color="auto" w:fill="FFFFFF"/>
+        <w:spacing w:before="100" w:beforeAutospacing="1" w:after="100" w:afterAutospacing="1"/>
+        <w:jc w:val="left"/>
+        <w:rPr>
+          <w:rFonts w:cstheme="minorHAnsi"/>
+          <w:color w:val="333333"/>
+          <w:szCs w:val="21"/>
+        </w:rPr>
+      </w:pPr>
       <w:hyperlink r:id="rId6" w:history="1">
         <w:r>
           <w:rPr>
             <w:rStyle w:val="Hyperlink"/>
+            <w:rFonts w:cstheme="minorHAnsi"/>
+            <w:color w:val="0088CC"/>
+            <w:szCs w:val="21"/>
           </w:rPr>
-          <w:t>list of TFCs</w:t>
+          <w:t>Request access</w:t>
         </w:r>
       </w:hyperlink>
       <w:r>
-        <w:t xml:space="preserve">) </w:t>
-      </w:r>
-      <w:r>
-        <w:t>to ensure that similar content is not already being developed.</w:t>
-      </w:r>
-      <w:r>
-        <w:t xml:space="preserve"> Check the workshop listing at </w:t>
+        <w:rPr>
+          <w:rFonts w:cstheme="minorHAnsi"/>
+          <w:color w:val="333333"/>
+          <w:szCs w:val="21"/>
+        </w:rPr>
+        <w:t xml:space="preserve"> to </w:t>
+      </w:r>
+      <w:r>
+        <w:rPr>
+          <w:rFonts w:cstheme="minorHAnsi"/>
+          <w:color w:val="333333"/>
+          <w:szCs w:val="21"/>
+        </w:rPr>
+        <w:t>AWS Workshop Studio</w:t>
+      </w:r>
+      <w:r>
+        <w:rPr>
+          <w:rFonts w:cstheme="minorHAnsi"/>
+          <w:color w:val="333333"/>
+          <w:szCs w:val="21"/>
+        </w:rPr>
+        <w:t xml:space="preserve"> to start building your workshop.</w:t>
+      </w:r>
+    </w:p>
+    <w:p>
+      <w:pPr>
+        <w:numPr>
+          <w:ilvl w:val="0"/>
+          <w:numId w:val="18"/>
+        </w:numPr>
+        <w:shd w:val="clear" w:color="auto" w:fill="FFFFFF"/>
+        <w:spacing w:before="100" w:beforeAutospacing="1" w:after="100" w:afterAutospacing="1"/>
+        <w:jc w:val="left"/>
+        <w:rPr>
+          <w:rFonts w:cstheme="minorHAnsi"/>
+          <w:color w:val="333333"/>
+          <w:szCs w:val="21"/>
+        </w:rPr>
+      </w:pPr>
+      <w:r>
+        <w:rPr>
+          <w:rFonts w:cstheme="minorHAnsi"/>
+          <w:color w:val="333333"/>
+          <w:szCs w:val="21"/>
+        </w:rPr>
+        <w:t xml:space="preserve">After adding your content to </w:t>
+      </w:r>
+      <w:r>
+        <w:rPr>
+          <w:rFonts w:cstheme="minorHAnsi"/>
+          <w:color w:val="333333"/>
+          <w:szCs w:val="21"/>
+        </w:rPr>
+        <w:t xml:space="preserve">AWS Workshop </w:t>
+      </w:r>
+      <w:proofErr w:type="gramStart"/>
+      <w:r>
+        <w:rPr>
+          <w:rFonts w:cstheme="minorHAnsi"/>
+          <w:color w:val="333333"/>
+          <w:szCs w:val="21"/>
+        </w:rPr>
+        <w:t>Studio</w:t>
+      </w:r>
+      <w:proofErr w:type="gramEnd"/>
+      <w:r>
+        <w:rPr>
+          <w:rFonts w:cstheme="minorHAnsi"/>
+          <w:color w:val="333333"/>
+          <w:szCs w:val="21"/>
+        </w:rPr>
+        <w:t xml:space="preserve"> you will need to have a </w:t>
       </w:r>
       <w:hyperlink r:id="rId7" w:history="1">
         <w:r>
           <w:rPr>
             <w:rStyle w:val="Hyperlink"/>
+            <w:rFonts w:cstheme="minorHAnsi"/>
+            <w:color w:val="0088CC"/>
+            <w:szCs w:val="21"/>
           </w:rPr>
-          <w:t>https://internal.workshops.aws/</w:t>
+          <w:t>Workshop Guardian</w:t>
         </w:r>
       </w:hyperlink>
       <w:r>
-        <w:t xml:space="preserve"> to see if someone has already created something similar.</w:t>
+        <w:rPr>
+          <w:rFonts w:cstheme="minorHAnsi"/>
+          <w:color w:val="333333"/>
+          <w:szCs w:val="21"/>
+        </w:rPr>
+        <w:t> conduct a review and approve the workshop for publication.</w:t>
       </w:r>
     </w:p>
     <w:p>
       <w:pPr>
-        <w:pStyle w:val="ListParagraph"/>
-      </w:pPr>
-      <w:r>
-        <w:t>S</w:t>
-      </w:r>
-      <w:r>
-        <w:t xml:space="preserve">tart </w:t>
-      </w:r>
-      <w:r>
-        <w:t xml:space="preserve">developing </w:t>
-      </w:r>
-      <w:r>
-        <w:t xml:space="preserve">your workshop using the </w:t>
-      </w:r>
-      <w:hyperlink r:id="rId8" w:history="1">
+        <w:numPr>
+          <w:ilvl w:val="0"/>
+          <w:numId w:val="18"/>
+        </w:numPr>
+        <w:shd w:val="clear" w:color="auto" w:fill="FFFFFF"/>
+        <w:spacing w:before="100" w:beforeAutospacing="1" w:after="100" w:afterAutospacing="1"/>
+        <w:jc w:val="left"/>
+        <w:rPr>
+          <w:rFonts w:cstheme="minorHAnsi"/>
+          <w:color w:val="333333"/>
+          <w:szCs w:val="21"/>
+        </w:rPr>
+      </w:pPr>
+      <w:r>
+        <w:rPr>
+          <w:rFonts w:cstheme="minorHAnsi"/>
+          <w:color w:val="333333"/>
+          <w:szCs w:val="21"/>
+        </w:rPr>
+        <w:t>If you are collaborating with multiple authors, or need to change the ownership of a workshop, you can use the </w:t>
+      </w:r>
+      <w:hyperlink r:id="rId8" w:anchor="managing-user-permissions" w:history="1">
         <w:r>
           <w:rPr>
             <w:rStyle w:val="Hyperlink"/>
+            <w:rFonts w:cstheme="minorHAnsi"/>
+            <w:color w:val="0088CC"/>
+            <w:szCs w:val="21"/>
           </w:rPr>
-          <w:t>AWS-Workshop-Template</w:t>
+          <w:t>self-service features</w:t>
         </w:r>
       </w:hyperlink>
       <w:r>
-        <w:t xml:space="preserve"> </w:t>
-      </w:r>
-      <w:r>
-        <w:t xml:space="preserve">The template uses </w:t>
-      </w:r>
-      <w:r>
-        <w:t xml:space="preserve">the </w:t>
+        <w:rPr>
+          <w:rFonts w:cstheme="minorHAnsi"/>
+          <w:color w:val="333333"/>
+          <w:szCs w:val="21"/>
+        </w:rPr>
+        <w:t xml:space="preserve"> of </w:t>
+      </w:r>
+      <w:r>
+        <w:rPr>
+          <w:rFonts w:cstheme="minorHAnsi"/>
+          <w:color w:val="333333"/>
+          <w:szCs w:val="21"/>
+        </w:rPr>
+        <w:t>AWS Workshop Studio</w:t>
+      </w:r>
+      <w:r>
+        <w:rPr>
+          <w:rFonts w:cstheme="minorHAnsi"/>
+          <w:color w:val="333333"/>
+          <w:szCs w:val="21"/>
+        </w:rPr>
+        <w:t xml:space="preserve"> to manage other users’ permissions. Please note that users will need to be given access (request </w:t>
       </w:r>
       <w:hyperlink r:id="rId9" w:history="1">
         <w:r>
           <w:rPr>
             <w:rStyle w:val="Hyperlink"/>
+            <w:rFonts w:cstheme="minorHAnsi"/>
+            <w:color w:val="0088CC"/>
+            <w:szCs w:val="21"/>
+          </w:rPr>
+          <w:t>here</w:t>
+        </w:r>
+      </w:hyperlink>
+      <w:r>
+        <w:rPr>
+          <w:rFonts w:cstheme="minorHAnsi"/>
+          <w:color w:val="333333"/>
+          <w:szCs w:val="21"/>
+        </w:rPr>
+        <w:t xml:space="preserve">) to </w:t>
+      </w:r>
+      <w:r>
+        <w:rPr>
+          <w:rFonts w:cstheme="minorHAnsi"/>
+          <w:color w:val="333333"/>
+          <w:szCs w:val="21"/>
+        </w:rPr>
+        <w:t>AWS Workshop Studio</w:t>
+      </w:r>
+      <w:r>
+        <w:rPr>
+          <w:rFonts w:cstheme="minorHAnsi"/>
+          <w:color w:val="333333"/>
+          <w:szCs w:val="21"/>
+        </w:rPr>
+        <w:t xml:space="preserve"> before they can contribute to your workshop.</w:t>
+      </w:r>
+    </w:p>
+    <w:p>
+      <w:pPr>
+        <w:pStyle w:val="NormalWeb"/>
+        <w:shd w:val="clear" w:color="auto" w:fill="FFFFFF"/>
+        <w:spacing w:before="0" w:beforeAutospacing="0" w:after="150" w:afterAutospacing="0"/>
+        <w:ind w:firstLine="360"/>
+        <w:rPr>
+          <w:rFonts w:asciiTheme="minorHAnsi" w:hAnsiTheme="minorHAnsi" w:cstheme="minorHAnsi"/>
+          <w:b/>
+          <w:bCs/>
+          <w:color w:val="333333"/>
+          <w:sz w:val="21"/>
+          <w:szCs w:val="21"/>
+        </w:rPr>
+      </w:pPr>
+      <w:r>
+        <w:rPr>
+          <w:rFonts w:asciiTheme="minorHAnsi" w:hAnsiTheme="minorHAnsi" w:cstheme="minorHAnsi"/>
+          <w:b/>
+          <w:bCs/>
+          <w:color w:val="333333"/>
+          <w:sz w:val="21"/>
+          <w:szCs w:val="21"/>
+        </w:rPr>
+        <w:t xml:space="preserve">Create a public workshop using </w:t>
+      </w:r>
+      <w:proofErr w:type="spellStart"/>
+      <w:r>
+        <w:rPr>
+          <w:rFonts w:asciiTheme="minorHAnsi" w:hAnsiTheme="minorHAnsi" w:cstheme="minorHAnsi"/>
+          <w:b/>
+          <w:bCs/>
+          <w:color w:val="333333"/>
+          <w:sz w:val="21"/>
+          <w:szCs w:val="21"/>
+        </w:rPr>
+        <w:t>workshop.aws</w:t>
+      </w:r>
+      <w:proofErr w:type="spellEnd"/>
+    </w:p>
+    <w:p>
+      <w:pPr>
+        <w:pStyle w:val="NormalWeb"/>
+        <w:shd w:val="clear" w:color="auto" w:fill="FFFFFF"/>
+        <w:spacing w:before="0" w:beforeAutospacing="0" w:after="150" w:afterAutospacing="0"/>
+        <w:ind w:firstLine="360"/>
+        <w:rPr>
+          <w:rFonts w:asciiTheme="minorHAnsi" w:hAnsiTheme="minorHAnsi" w:cstheme="minorHAnsi"/>
+          <w:color w:val="333333"/>
+          <w:sz w:val="21"/>
+          <w:szCs w:val="21"/>
+        </w:rPr>
+      </w:pPr>
+      <w:r>
+        <w:rPr>
+          <w:rFonts w:asciiTheme="minorHAnsi" w:hAnsiTheme="minorHAnsi" w:cstheme="minorHAnsi"/>
+          <w:color w:val="333333"/>
+          <w:sz w:val="21"/>
+          <w:szCs w:val="21"/>
+        </w:rPr>
+        <w:t xml:space="preserve">If you are unable to use </w:t>
+      </w:r>
+      <w:r>
+        <w:rPr>
+          <w:rFonts w:asciiTheme="minorHAnsi" w:hAnsiTheme="minorHAnsi" w:cstheme="minorHAnsi"/>
+          <w:color w:val="333333"/>
+          <w:sz w:val="21"/>
+          <w:szCs w:val="21"/>
+        </w:rPr>
+        <w:t>AWS Workshop Studio</w:t>
+      </w:r>
+      <w:r>
+        <w:rPr>
+          <w:rFonts w:asciiTheme="minorHAnsi" w:hAnsiTheme="minorHAnsi" w:cstheme="minorHAnsi"/>
+          <w:color w:val="333333"/>
+          <w:sz w:val="21"/>
+          <w:szCs w:val="21"/>
+        </w:rPr>
+        <w:t xml:space="preserve"> for your workshop the steps below will guide you through the workshop creation process using </w:t>
+      </w:r>
+      <w:proofErr w:type="spellStart"/>
+      <w:r>
+        <w:rPr>
+          <w:rFonts w:asciiTheme="minorHAnsi" w:hAnsiTheme="minorHAnsi" w:cstheme="minorHAnsi"/>
+          <w:color w:val="333333"/>
+          <w:sz w:val="21"/>
+          <w:szCs w:val="21"/>
+        </w:rPr>
+        <w:t>workshops.aws</w:t>
+      </w:r>
+      <w:proofErr w:type="spellEnd"/>
+      <w:r>
+        <w:rPr>
+          <w:rFonts w:asciiTheme="minorHAnsi" w:hAnsiTheme="minorHAnsi" w:cstheme="minorHAnsi"/>
+          <w:color w:val="333333"/>
+          <w:sz w:val="21"/>
+          <w:szCs w:val="21"/>
+        </w:rPr>
+        <w:t>.</w:t>
+      </w:r>
+    </w:p>
+    <w:p>
+      <w:pPr>
+        <w:numPr>
+          <w:ilvl w:val="0"/>
+          <w:numId w:val="19"/>
+        </w:numPr>
+        <w:shd w:val="clear" w:color="auto" w:fill="FFFFFF"/>
+        <w:spacing w:before="100" w:beforeAutospacing="1" w:after="100" w:afterAutospacing="1"/>
+        <w:jc w:val="left"/>
+        <w:rPr>
+          <w:rFonts w:cstheme="minorHAnsi"/>
+          <w:color w:val="333333"/>
+          <w:szCs w:val="21"/>
+        </w:rPr>
+      </w:pPr>
+      <w:r>
+        <w:rPr>
+          <w:rStyle w:val="Strong"/>
+          <w:rFonts w:cstheme="minorHAnsi"/>
+          <w:color w:val="333333"/>
+          <w:szCs w:val="21"/>
+        </w:rPr>
+        <w:t>Start developing your workshop</w:t>
+      </w:r>
+      <w:r>
+        <w:rPr>
+          <w:rFonts w:cstheme="minorHAnsi"/>
+          <w:color w:val="333333"/>
+          <w:szCs w:val="21"/>
+        </w:rPr>
+        <w:t> using the </w:t>
+      </w:r>
+      <w:hyperlink r:id="rId10" w:history="1">
+        <w:r>
+          <w:rPr>
+            <w:rStyle w:val="Hyperlink"/>
+            <w:rFonts w:cstheme="minorHAnsi"/>
+            <w:color w:val="0088CC"/>
+            <w:szCs w:val="21"/>
+          </w:rPr>
+          <w:t>Aws-workshop-template</w:t>
+        </w:r>
+      </w:hyperlink>
+      <w:r>
+        <w:rPr>
+          <w:rFonts w:cstheme="minorHAnsi"/>
+          <w:color w:val="333333"/>
+          <w:szCs w:val="21"/>
+        </w:rPr>
+        <w:t> The template uses the </w:t>
+      </w:r>
+      <w:hyperlink r:id="rId11" w:history="1">
+        <w:r>
+          <w:rPr>
+            <w:rStyle w:val="Hyperlink"/>
+            <w:rFonts w:cstheme="minorHAnsi"/>
+            <w:color w:val="0088CC"/>
+            <w:szCs w:val="21"/>
           </w:rPr>
           <w:t>Hugo</w:t>
         </w:r>
       </w:hyperlink>
       <w:r>
-        <w:t xml:space="preserve"> </w:t>
-      </w:r>
-      <w:r>
-        <w:t>open</w:t>
-      </w:r>
-      <w:r>
-        <w:t xml:space="preserve"> </w:t>
-      </w:r>
-      <w:r>
-        <w:t>source system</w:t>
-      </w:r>
-      <w:r>
-        <w:t xml:space="preserve"> to </w:t>
-      </w:r>
-      <w:r>
-        <w:t>build</w:t>
-      </w:r>
-      <w:r>
-        <w:t xml:space="preserve"> </w:t>
-      </w:r>
-      <w:r>
-        <w:t xml:space="preserve">static </w:t>
-      </w:r>
-      <w:r>
-        <w:t xml:space="preserve">sites </w:t>
-      </w:r>
-      <w:r>
-        <w:t>from markdown files</w:t>
-      </w:r>
-      <w:r>
-        <w:t xml:space="preserve">, so </w:t>
-      </w:r>
-      <w:r>
-        <w:t>you can focus on writing your content rather than on formatting and presentation. This is the AWS-wide standard for workshop guides, and is required to publish your workshop under a *.</w:t>
+        <w:rPr>
+          <w:rFonts w:cstheme="minorHAnsi"/>
+          <w:color w:val="333333"/>
+          <w:szCs w:val="21"/>
+        </w:rPr>
+        <w:t> open source system to build static sites from markdown files, so you can focus on writing your content rather than on formatting and presentation. This is the AWS-wide standard for workshop guides, and is required to publish your workshop under a *.</w:t>
       </w:r>
       <w:proofErr w:type="spellStart"/>
       <w:r>
+        <w:rPr>
+          <w:rFonts w:cstheme="minorHAnsi"/>
+          <w:color w:val="333333"/>
+          <w:szCs w:val="21"/>
+        </w:rPr>
         <w:t>workshop.aws</w:t>
       </w:r>
       <w:proofErr w:type="spellEnd"/>
       <w:r>
+        <w:rPr>
+          <w:rFonts w:cstheme="minorHAnsi"/>
+          <w:color w:val="333333"/>
+          <w:szCs w:val="21"/>
+        </w:rPr>
         <w:t xml:space="preserve">. domain. The </w:t>
       </w:r>
       <w:proofErr w:type="spellStart"/>
       <w:r>
+        <w:rPr>
+          <w:rFonts w:cstheme="minorHAnsi"/>
+          <w:color w:val="333333"/>
+          <w:szCs w:val="21"/>
+        </w:rPr>
         <w:t>workshop.aws</w:t>
       </w:r>
       <w:proofErr w:type="spellEnd"/>
       <w:r>
-        <w:t xml:space="preserve"> system uses </w:t>
-      </w:r>
-      <w:hyperlink r:id="rId10" w:history="1">
+        <w:rPr>
+          <w:rFonts w:cstheme="minorHAnsi"/>
+          <w:color w:val="333333"/>
+          <w:szCs w:val="21"/>
+        </w:rPr>
+        <w:t xml:space="preserve"> system uses </w:t>
+      </w:r>
+      <w:hyperlink r:id="rId12" w:history="1">
         <w:r>
           <w:rPr>
             <w:rStyle w:val="Hyperlink"/>
+            <w:rFonts w:cstheme="minorHAnsi"/>
+            <w:color w:val="0088CC"/>
+            <w:szCs w:val="21"/>
           </w:rPr>
           <w:t>Hugo 0.74.3</w:t>
         </w:r>
       </w:hyperlink>
       <w:r>
-        <w:t xml:space="preserve"> currently. You can </w:t>
-      </w:r>
-      <w:r>
-        <w:t xml:space="preserve">run </w:t>
-      </w:r>
-      <w:r>
-        <w:t xml:space="preserve">this </w:t>
-      </w:r>
-      <w:r>
-        <w:t xml:space="preserve">on </w:t>
-      </w:r>
-      <w:r>
-        <w:t>your laptop to preview your workshop</w:t>
-      </w:r>
-      <w:r>
-        <w:t xml:space="preserve"> as you work on it.</w:t>
+        <w:rPr>
+          <w:rFonts w:cstheme="minorHAnsi"/>
+          <w:color w:val="333333"/>
+          <w:szCs w:val="21"/>
+        </w:rPr>
+        <w:t> currently. You can run this on your laptop to preview your workshop as you work on it.</w:t>
       </w:r>
     </w:p>
     <w:p>
       <w:pPr>
-        <w:pStyle w:val="ListParagraph"/>
-      </w:pPr>
-      <w:r>
-        <w:t xml:space="preserve">Once you’ve created </w:t>
-      </w:r>
-      <w:r>
-        <w:t>your</w:t>
-      </w:r>
-      <w:r>
-        <w:t xml:space="preserve"> workshop, </w:t>
-      </w:r>
-      <w:r>
-        <w:t>ask someone to review it using this document</w:t>
-      </w:r>
-      <w:r>
-        <w:t xml:space="preserve"> (latest version </w:t>
-      </w:r>
-      <w:hyperlink r:id="rId11" w:history="1">
+        <w:numPr>
+          <w:ilvl w:val="0"/>
+          <w:numId w:val="19"/>
+        </w:numPr>
+        <w:shd w:val="clear" w:color="auto" w:fill="FFFFFF"/>
+        <w:spacing w:before="100" w:beforeAutospacing="1" w:after="100" w:afterAutospacing="1"/>
+        <w:jc w:val="left"/>
+        <w:rPr>
+          <w:rFonts w:cstheme="minorHAnsi"/>
+          <w:color w:val="333333"/>
+          <w:szCs w:val="21"/>
+        </w:rPr>
+      </w:pPr>
+      <w:r>
+        <w:rPr>
+          <w:rFonts w:cstheme="minorHAnsi"/>
+          <w:color w:val="333333"/>
+          <w:szCs w:val="21"/>
+        </w:rPr>
+        <w:t>Once you’ve created your workshop, ask someone to </w:t>
+      </w:r>
+      <w:r>
+        <w:rPr>
+          <w:rStyle w:val="Strong"/>
+          <w:rFonts w:cstheme="minorHAnsi"/>
+          <w:color w:val="333333"/>
+          <w:szCs w:val="21"/>
+        </w:rPr>
+        <w:t>Review</w:t>
+      </w:r>
+      <w:r>
+        <w:rPr>
+          <w:rFonts w:cstheme="minorHAnsi"/>
+          <w:color w:val="333333"/>
+          <w:szCs w:val="21"/>
+        </w:rPr>
+        <w:t> it using </w:t>
+      </w:r>
+      <w:hyperlink r:id="rId13" w:anchor="/document/0737729843274cec33fcfce8d393dd8fef297932c2fa514fd56076e6c1b7976b" w:history="1">
         <w:r>
           <w:rPr>
             <w:rStyle w:val="Hyperlink"/>
+            <w:rFonts w:cstheme="minorHAnsi"/>
+            <w:color w:val="0088CC"/>
+            <w:szCs w:val="21"/>
           </w:rPr>
-          <w:t>here</w:t>
+          <w:t>the Workshop Review document</w:t>
         </w:r>
       </w:hyperlink>
       <w:r>
-        <w:t>)</w:t>
-      </w:r>
-      <w:r>
-        <w:t xml:space="preserve">. </w:t>
-      </w:r>
-      <w:r>
-        <w:t>Right now</w:t>
-      </w:r>
-      <w:r>
-        <w:t>, this could be anyone knowledgeable about the topics your workshop covers</w:t>
-      </w:r>
-      <w:r>
-        <w:t xml:space="preserve"> – in future it will be a Workshop Guardian (see ‘Future iterations’ below)</w:t>
-      </w:r>
-    </w:p>
-    <w:p>
-      <w:pPr>
-        <w:pStyle w:val="ListParagraph"/>
-      </w:pPr>
-      <w:r>
-        <w:t xml:space="preserve">Once the review is completed, attach a copy of this document to the </w:t>
-      </w:r>
-      <w:hyperlink r:id="rId12" w:history="1">
-        <w:r>
-          <w:rPr>
-            <w:rStyle w:val="Hyperlink"/>
-          </w:rPr>
-          <w:t>Workshop Publication request</w:t>
-        </w:r>
-      </w:hyperlink>
-      <w:r>
-        <w:t xml:space="preserve"> SIM ticket</w:t>
-      </w:r>
-      <w:r>
-        <w:t>. T</w:t>
-      </w:r>
-      <w:r>
-        <w:t>he SA Customer Engagements team will create a repo and deployment pipeline for you</w:t>
-      </w:r>
-      <w:r>
-        <w:t xml:space="preserve">, with your workshop being published under </w:t>
-      </w:r>
-      <w:r>
-        <w:t>a *.</w:t>
-      </w:r>
-      <w:proofErr w:type="spellStart"/>
-      <w:r>
-        <w:t>workshop.aws</w:t>
-      </w:r>
-      <w:proofErr w:type="spellEnd"/>
-      <w:r>
-        <w:t xml:space="preserve"> domain</w:t>
-      </w:r>
-      <w:r>
-        <w:t xml:space="preserve">. More information is available </w:t>
-      </w:r>
-      <w:hyperlink r:id="rId13" w:history="1">
-        <w:r>
-          <w:rPr>
-            <w:rStyle w:val="Hyperlink"/>
-          </w:rPr>
-          <w:t>here</w:t>
-        </w:r>
-      </w:hyperlink>
-      <w:r>
-        <w:t>.</w:t>
-      </w:r>
-    </w:p>
-    <w:p>
-      <w:pPr>
-        <w:pStyle w:val="Heading2"/>
-      </w:pPr>
-    </w:p>
-    <w:p>
-      <w:pPr>
-        <w:pStyle w:val="Heading2"/>
-      </w:pPr>
-      <w:r>
-        <w:t>Future iterations</w:t>
-      </w:r>
-    </w:p>
-    <w:p>
-      <w:r>
-        <w:t xml:space="preserve">In 2021 we will be launching a </w:t>
+        <w:rPr>
+          <w:rFonts w:cstheme="minorHAnsi"/>
+          <w:color w:val="333333"/>
+          <w:szCs w:val="21"/>
+        </w:rPr>
+        <w:t>. Right now, this could be anyone knowledgeable about the topics your workshop covers - in H2 2021 we will be launching the </w:t>
       </w:r>
       <w:hyperlink r:id="rId14" w:history="1">
         <w:r>
           <w:rPr>
             <w:rStyle w:val="Hyperlink"/>
-            <w:i/>
-            <w:iCs/>
+            <w:rFonts w:cstheme="minorHAnsi"/>
+            <w:color w:val="0088CC"/>
+            <w:szCs w:val="21"/>
           </w:rPr>
-          <w:t>Workshop Guardian</w:t>
-        </w:r>
-        <w:r>
-          <w:rPr>
-            <w:rStyle w:val="Hyperlink"/>
-          </w:rPr>
-          <w:t xml:space="preserve"> program</w:t>
+          <w:t>Workshop Guardian program</w:t>
         </w:r>
       </w:hyperlink>
       <w:r>
-        <w:t>, training</w:t>
-      </w:r>
-      <w:r>
-        <w:t>,</w:t>
-      </w:r>
-      <w:r>
-        <w:t xml:space="preserve"> and a list of Workshop Guardians who can conduct workshop reviews. </w:t>
-      </w:r>
-      <w:r>
-        <w:t>W</w:t>
-      </w:r>
-      <w:r>
-        <w:t>e</w:t>
-      </w:r>
-      <w:r>
-        <w:t xml:space="preserve">’ll </w:t>
-      </w:r>
-      <w:r>
-        <w:t xml:space="preserve">also </w:t>
-      </w:r>
-      <w:r>
-        <w:t>move the Workshop Review process from this Word-doc</w:t>
-      </w:r>
-      <w:r>
-        <w:t xml:space="preserve">-based-approach </w:t>
-      </w:r>
-      <w:r>
-        <w:t xml:space="preserve">into Event Engine 2.0. </w:t>
-      </w:r>
-      <w:r>
-        <w:t xml:space="preserve">Event Engine 2.0 </w:t>
-      </w:r>
-      <w:r>
-        <w:t>will also make workshop creation self-service.</w:t>
+        <w:rPr>
+          <w:rFonts w:cstheme="minorHAnsi"/>
+          <w:color w:val="333333"/>
+          <w:szCs w:val="21"/>
+        </w:rPr>
+        <w:t> to improve this process.</w:t>
       </w:r>
     </w:p>
     <w:p>
-      <w:r>
-        <w:t>We welcome any feedback, comments, and suggestions</w:t>
-      </w:r>
-      <w:r>
-        <w:t xml:space="preserve">: </w:t>
+      <w:pPr>
+        <w:numPr>
+          <w:ilvl w:val="0"/>
+          <w:numId w:val="19"/>
+        </w:numPr>
+        <w:shd w:val="clear" w:color="auto" w:fill="FFFFFF"/>
+        <w:spacing w:before="100" w:beforeAutospacing="1" w:after="100" w:afterAutospacing="1"/>
+        <w:jc w:val="left"/>
+        <w:rPr>
+          <w:rFonts w:cstheme="minorHAnsi"/>
+          <w:color w:val="333333"/>
+          <w:szCs w:val="21"/>
+        </w:rPr>
+      </w:pPr>
+      <w:r>
+        <w:rPr>
+          <w:rStyle w:val="Strong"/>
+          <w:rFonts w:cstheme="minorHAnsi"/>
+          <w:color w:val="333333"/>
+          <w:szCs w:val="21"/>
+        </w:rPr>
+        <w:t>Request publication</w:t>
+      </w:r>
+      <w:r>
+        <w:rPr>
+          <w:rFonts w:cstheme="minorHAnsi"/>
+          <w:color w:val="333333"/>
+          <w:szCs w:val="21"/>
+        </w:rPr>
+        <w:t> via the </w:t>
       </w:r>
       <w:hyperlink r:id="rId15" w:history="1">
         <w:r>
           <w:rPr>
             <w:rStyle w:val="Hyperlink"/>
+            <w:rFonts w:cstheme="minorHAnsi"/>
+            <w:color w:val="0088CC"/>
+            <w:szCs w:val="21"/>
           </w:rPr>
-          <w:t>aws-workshops@amazon.com</w:t>
+          <w:t>Workshop Publication request SIM ticket</w:t>
         </w:r>
       </w:hyperlink>
+      <w:r>
+        <w:rPr>
+          <w:rFonts w:cstheme="minorHAnsi"/>
+          <w:color w:val="333333"/>
+          <w:szCs w:val="21"/>
+        </w:rPr>
+        <w:t>. Attach your completed Workshop Review document to the SIM ticket. The SA Customer Engagements team will create a repo and deployment pipeline for you, with your workshop being published under a *.</w:t>
+      </w:r>
+      <w:proofErr w:type="spellStart"/>
+      <w:r>
+        <w:rPr>
+          <w:rFonts w:cstheme="minorHAnsi"/>
+          <w:color w:val="333333"/>
+          <w:szCs w:val="21"/>
+        </w:rPr>
+        <w:t>workshop.aws</w:t>
+      </w:r>
+      <w:proofErr w:type="spellEnd"/>
+      <w:r>
+        <w:rPr>
+          <w:rFonts w:cstheme="minorHAnsi"/>
+          <w:color w:val="333333"/>
+          <w:szCs w:val="21"/>
+        </w:rPr>
+        <w:t xml:space="preserve"> domain.</w:t>
+      </w:r>
     </w:p>
     <w:p>
       <w:pPr>
-        <w:spacing w:after="200" w:line="276" w:lineRule="auto"/>
-        <w:jc w:val="left"/>
-        <w:rPr>
-          <w:rFonts w:eastAsia="Times New Roman" w:cstheme="majorBidi"/>
+        <w:pStyle w:val="Heading2"/>
+        <w:rPr>
+          <w:rFonts w:asciiTheme="majorHAnsi" w:hAnsiTheme="majorHAnsi" w:cstheme="majorHAnsi"/>
+        </w:rPr>
+      </w:pPr>
+      <w:r>
+        <w:lastRenderedPageBreak/>
+        <w:t>How to use this document</w:t>
+      </w:r>
+    </w:p>
+    <w:p>
+      <w:pPr>
+        <w:pStyle w:val="Heading3"/>
+      </w:pPr>
+    </w:p>
+    <w:p>
+      <w:pPr>
+        <w:pStyle w:val="NormalWeb"/>
+        <w:shd w:val="clear" w:color="auto" w:fill="FFFFFF"/>
+        <w:spacing w:before="0" w:beforeAutospacing="0" w:after="150" w:afterAutospacing="0"/>
+        <w:ind w:firstLine="360"/>
+        <w:rPr>
+          <w:rFonts w:asciiTheme="minorHAnsi" w:hAnsiTheme="minorHAnsi" w:cstheme="minorHAnsi"/>
           <w:b/>
           <w:bCs/>
-          <w:color w:val="4472C4" w:themeColor="accent1"/>
-          <w:sz w:val="28"/>
-          <w:szCs w:val="26"/>
-        </w:rPr>
-      </w:pPr>
-      <w:r>
-        <w:rPr>
-          <w:rFonts w:eastAsia="Times New Roman"/>
-        </w:rPr>
-        <w:br w:type="page"/>
-      </w:r>
-    </w:p>
-    <w:p>
-      <w:pPr>
-        <w:pStyle w:val="Heading2"/>
-        <w:rPr>
-          <w:rFonts w:eastAsia="Times New Roman"/>
-        </w:rPr>
-      </w:pPr>
-      <w:r>
-        <w:rPr>
-          <w:rFonts w:eastAsia="Times New Roman"/>
-        </w:rPr>
-        <w:lastRenderedPageBreak/>
-        <w:t>How to use this document</w:t>
-      </w:r>
-    </w:p>
-    <w:p>
-      <w:pPr>
-        <w:pStyle w:val="Heading3"/>
-      </w:pPr>
-    </w:p>
-    <w:p>
-      <w:pPr>
-        <w:pStyle w:val="Heading3"/>
-      </w:pPr>
-      <w:r>
-        <w:t>Workshop Author/creator</w:t>
+          <w:color w:val="333333"/>
+          <w:sz w:val="21"/>
+          <w:szCs w:val="21"/>
+        </w:rPr>
+      </w:pPr>
+      <w:r>
+        <w:rPr>
+          <w:rFonts w:asciiTheme="minorHAnsi" w:hAnsiTheme="minorHAnsi" w:cstheme="minorHAnsi"/>
+          <w:b/>
+          <w:bCs/>
+          <w:color w:val="333333"/>
+          <w:sz w:val="21"/>
+          <w:szCs w:val="21"/>
+        </w:rPr>
+        <w:t>Workshop Author</w:t>
       </w:r>
     </w:p>
     <w:p>
@@ -688,18 +957,32 @@
         <w:t xml:space="preserve"> to request publication.</w:t>
       </w:r>
     </w:p>
-    <w:p>
-      <w:pPr>
-        <w:pStyle w:val="Heading3"/>
-      </w:pPr>
-    </w:p>
     <w:p/>
     <w:p>
       <w:pPr>
-        <w:pStyle w:val="Heading3"/>
-      </w:pPr>
-      <w:r>
-        <w:t>Workshop reviewer / Workshop Guardian</w:t>
+        <w:pStyle w:val="NormalWeb"/>
+        <w:shd w:val="clear" w:color="auto" w:fill="FFFFFF"/>
+        <w:spacing w:before="0" w:beforeAutospacing="0" w:after="150" w:afterAutospacing="0"/>
+        <w:ind w:firstLine="360"/>
+        <w:rPr>
+          <w:rFonts w:asciiTheme="minorHAnsi" w:hAnsiTheme="minorHAnsi" w:cstheme="minorHAnsi"/>
+          <w:b/>
+          <w:bCs/>
+          <w:color w:val="333333"/>
+          <w:sz w:val="21"/>
+          <w:szCs w:val="21"/>
+        </w:rPr>
+      </w:pPr>
+      <w:r>
+        <w:rPr>
+          <w:rFonts w:asciiTheme="minorHAnsi" w:hAnsiTheme="minorHAnsi" w:cstheme="minorHAnsi"/>
+          <w:b/>
+          <w:bCs/>
+          <w:color w:val="333333"/>
+          <w:sz w:val="21"/>
+          <w:szCs w:val="21"/>
+        </w:rPr>
+        <w:t>Workshop Reviewer/Workshop Guardian</w:t>
       </w:r>
     </w:p>
     <w:p>
@@ -725,6 +1008,124 @@
       <w:r>
         <w:t>Use the document as a companion as you go through the workshop. Add comments where any action needs to be taken. Once complete, send it to the workshop owner so they can review and make any changes. You may then need to update the document once the changes have been made.</w:t>
       </w:r>
+    </w:p>
+    <w:p/>
+    <w:p>
+      <w:pPr>
+        <w:pStyle w:val="Heading2"/>
+        <w:rPr>
+          <w:rFonts w:asciiTheme="majorHAnsi" w:hAnsiTheme="majorHAnsi" w:cstheme="majorHAnsi"/>
+        </w:rPr>
+      </w:pPr>
+      <w:r>
+        <w:t>Issues</w:t>
+      </w:r>
+      <w:r>
+        <w:t xml:space="preserve"> and </w:t>
+      </w:r>
+      <w:r>
+        <w:t>questions</w:t>
+      </w:r>
+    </w:p>
+    <w:p>
+      <w:pPr>
+        <w:spacing w:after="0"/>
+        <w:jc w:val="left"/>
+        <w:rPr>
+          <w:rFonts w:cstheme="minorHAnsi"/>
+          <w:sz w:val="24"/>
+          <w:lang w:eastAsia="en-US"/>
+        </w:rPr>
+      </w:pPr>
+      <w:r>
+        <w:rPr>
+          <w:rFonts w:cstheme="minorHAnsi"/>
+          <w:color w:val="333333"/>
+          <w:szCs w:val="21"/>
+          <w:shd w:val="clear" w:color="auto" w:fill="FFFFFF"/>
+        </w:rPr>
+        <w:t xml:space="preserve">For technical issues with the </w:t>
+      </w:r>
+      <w:proofErr w:type="spellStart"/>
+      <w:r>
+        <w:rPr>
+          <w:rFonts w:cstheme="minorHAnsi"/>
+          <w:color w:val="333333"/>
+          <w:szCs w:val="21"/>
+          <w:shd w:val="clear" w:color="auto" w:fill="FFFFFF"/>
+        </w:rPr>
+        <w:t>workshop.aws</w:t>
+      </w:r>
+      <w:proofErr w:type="spellEnd"/>
+      <w:r>
+        <w:rPr>
+          <w:rFonts w:cstheme="minorHAnsi"/>
+          <w:color w:val="333333"/>
+          <w:szCs w:val="21"/>
+          <w:shd w:val="clear" w:color="auto" w:fill="FFFFFF"/>
+        </w:rPr>
+        <w:t xml:space="preserve"> system, please log a </w:t>
+      </w:r>
+      <w:hyperlink r:id="rId17" w:history="1">
+        <w:r>
+          <w:rPr>
+            <w:rStyle w:val="Hyperlink"/>
+            <w:rFonts w:cstheme="minorHAnsi"/>
+            <w:color w:val="0088CC"/>
+            <w:szCs w:val="21"/>
+          </w:rPr>
+          <w:t>SIM ticket</w:t>
+        </w:r>
+      </w:hyperlink>
+      <w:r>
+        <w:rPr>
+          <w:rFonts w:cstheme="minorHAnsi"/>
+          <w:color w:val="333333"/>
+          <w:szCs w:val="21"/>
+          <w:shd w:val="clear" w:color="auto" w:fill="FFFFFF"/>
+        </w:rPr>
+        <w:t xml:space="preserve">. For any issues with </w:t>
+      </w:r>
+      <w:r>
+        <w:rPr>
+          <w:rFonts w:cstheme="minorHAnsi"/>
+          <w:color w:val="333333"/>
+          <w:szCs w:val="21"/>
+          <w:shd w:val="clear" w:color="auto" w:fill="FFFFFF"/>
+        </w:rPr>
+        <w:t>AWS Workshop Studio</w:t>
+      </w:r>
+      <w:r>
+        <w:rPr>
+          <w:rFonts w:cstheme="minorHAnsi"/>
+          <w:color w:val="333333"/>
+          <w:szCs w:val="21"/>
+          <w:shd w:val="clear" w:color="auto" w:fill="FFFFFF"/>
+        </w:rPr>
+        <w:t xml:space="preserve"> please use the “</w:t>
+      </w:r>
+      <w:hyperlink r:id="rId18" w:history="1">
+        <w:r>
+          <w:rPr>
+            <w:rStyle w:val="Hyperlink"/>
+            <w:rFonts w:cstheme="minorHAnsi"/>
+            <w:color w:val="0088CC"/>
+            <w:szCs w:val="21"/>
+          </w:rPr>
+          <w:t>Report a Bug</w:t>
+        </w:r>
+      </w:hyperlink>
+      <w:r>
+        <w:rPr>
+          <w:rFonts w:cstheme="minorHAnsi"/>
+          <w:color w:val="333333"/>
+          <w:szCs w:val="21"/>
+          <w:shd w:val="clear" w:color="auto" w:fill="FFFFFF"/>
+        </w:rPr>
+        <w:t>” link to create a ticket.</w:t>
+      </w:r>
+    </w:p>
+    <w:p>
       <w:r>
         <w:br w:type="page"/>
       </w:r>
@@ -1899,7 +2300,7 @@
               </w:rPr>
               <w:t>![](</w:t>
             </w:r>
-            <w:hyperlink r:id="rId17" w:history="1">
+            <w:hyperlink r:id="rId19" w:history="1">
               <w:r>
                 <w:rPr>
                   <w:rFonts w:ascii="Menlo" w:hAnsi="Menlo" w:cs="Menlo"/>
@@ -1935,7 +2336,7 @@
             <w:r>
               <w:t xml:space="preserve">Do all images used in this workshop have a </w:t>
             </w:r>
-            <w:hyperlink r:id="rId18" w:history="1">
+            <w:hyperlink r:id="rId20" w:history="1">
               <w:r>
                 <w:rPr>
                   <w:rStyle w:val="Hyperlink"/>
@@ -2078,7 +2479,7 @@
             </w:r>
             <w:proofErr w:type="spellEnd"/>
             <w:r>
-              <w:t xml:space="preserve"> videos use the Hugo “</w:t>
+              <w:t xml:space="preserve"> videos use the “</w:t>
             </w:r>
             <w:proofErr w:type="spellStart"/>
             <w:r>
@@ -2123,7 +2524,7 @@
             <w:r>
               <w:t xml:space="preserve">Are all included data sets comprised of fake data or open data sets held in places like </w:t>
             </w:r>
-            <w:hyperlink r:id="rId19" w:history="1">
+            <w:hyperlink r:id="rId21" w:history="1">
               <w:r>
                 <w:rPr>
                   <w:rStyle w:val="Hyperlink"/>
@@ -2354,16 +2755,7 @@
           </w:tcPr>
           <w:p>
             <w:r>
-              <w:t xml:space="preserve">Do </w:t>
-            </w:r>
-            <w:r>
-              <w:t xml:space="preserve">EC2 Security Groups </w:t>
-            </w:r>
-            <w:r>
-              <w:t>restrict access to specific source IPs and ports</w:t>
-            </w:r>
-            <w:r>
-              <w:t>?</w:t>
+              <w:t>Do all services with a “restrict public access” option have that setting enabled?</w:t>
             </w:r>
           </w:p>
         </w:tc>
@@ -2387,16 +2779,10 @@
               <w:t xml:space="preserve">Do </w:t>
             </w:r>
             <w:r>
-              <w:t xml:space="preserve">RDS instances </w:t>
-            </w:r>
-            <w:r>
-              <w:t>have Public A</w:t>
-            </w:r>
-            <w:r>
-              <w:t>ccess</w:t>
-            </w:r>
-            <w:r>
-              <w:t xml:space="preserve"> disabled</w:t>
+              <w:t xml:space="preserve">EC2 Security Groups </w:t>
+            </w:r>
+            <w:r>
+              <w:t>restrict access to specific source IPs and ports</w:t>
             </w:r>
             <w:r>
               <w:t>?</w:t>
@@ -2417,7 +2803,22 @@
           </w:tcPr>
           <w:p>
             <w:r>
-              <w:t>For configurations that don’t adhere to AWS Well-Architected practices, is there a note that explains why this is done, and a recommendation for a best-practice approach?</w:t>
+              <w:t xml:space="preserve">Do </w:t>
+            </w:r>
+            <w:r>
+              <w:t xml:space="preserve">RDS instances </w:t>
+            </w:r>
+            <w:r>
+              <w:t>have Public A</w:t>
+            </w:r>
+            <w:r>
+              <w:t>ccess</w:t>
+            </w:r>
+            <w:r>
+              <w:t xml:space="preserve"> disabled</w:t>
+            </w:r>
+            <w:r>
+              <w:t>?</w:t>
             </w:r>
           </w:p>
         </w:tc>
@@ -2438,6 +2839,24 @@
           </w:tcPr>
           <w:p>
             <w:r>
+              <w:t>For configurations that don’t adhere to AWS Well-Architected practices, is there a note that explains why this is done, and a recommendation for a best-practice approach?</w:t>
+            </w:r>
+          </w:p>
+        </w:tc>
+        <w:tc>
+          <w:tcPr>
+            <w:tcW w:w="5387" w:type="dxa"/>
+          </w:tcPr>
+          <w:p/>
+        </w:tc>
+      </w:tr>
+      <w:tr>
+        <w:tc>
+          <w:tcPr>
+            <w:tcW w:w="8642" w:type="dxa"/>
+          </w:tcPr>
+          <w:p>
+            <w:r>
               <w:t>Does sample code (</w:t>
             </w:r>
             <w:proofErr w:type="spellStart"/>
@@ -2449,42 +2868,6 @@
             <w:proofErr w:type="gramEnd"/>
             <w:r>
               <w:t xml:space="preserve"> Lambda functions) perform only the required actions?</w:t>
-            </w:r>
-          </w:p>
-        </w:tc>
-        <w:tc>
-          <w:tcPr>
-            <w:tcW w:w="5387" w:type="dxa"/>
-          </w:tcPr>
-          <w:p/>
-        </w:tc>
-      </w:tr>
-      <w:tr>
-        <w:tc>
-          <w:tcPr>
-            <w:tcW w:w="8642" w:type="dxa"/>
-          </w:tcPr>
-          <w:p>
-            <w:r>
-              <w:t xml:space="preserve">Does </w:t>
-            </w:r>
-            <w:r>
-              <w:t xml:space="preserve">sample </w:t>
-            </w:r>
-            <w:r>
-              <w:t xml:space="preserve">code run </w:t>
-            </w:r>
-            <w:r>
-              <w:t xml:space="preserve">using </w:t>
-            </w:r>
-            <w:r>
-              <w:t xml:space="preserve">an IAM role that allows only </w:t>
-            </w:r>
-            <w:r>
-              <w:t xml:space="preserve">required </w:t>
-            </w:r>
-            <w:r>
-              <w:t>actions?</w:t>
             </w:r>
           </w:p>
         </w:tc>
@@ -2505,6 +2888,42 @@
           </w:tcPr>
           <w:p>
             <w:r>
+              <w:t xml:space="preserve">Does </w:t>
+            </w:r>
+            <w:r>
+              <w:t xml:space="preserve">sample </w:t>
+            </w:r>
+            <w:r>
+              <w:t xml:space="preserve">code run </w:t>
+            </w:r>
+            <w:r>
+              <w:t xml:space="preserve">using </w:t>
+            </w:r>
+            <w:r>
+              <w:t xml:space="preserve">an IAM role that allows only </w:t>
+            </w:r>
+            <w:r>
+              <w:t xml:space="preserve">required </w:t>
+            </w:r>
+            <w:r>
+              <w:t>actions?</w:t>
+            </w:r>
+          </w:p>
+        </w:tc>
+        <w:tc>
+          <w:tcPr>
+            <w:tcW w:w="5387" w:type="dxa"/>
+          </w:tcPr>
+          <w:p/>
+        </w:tc>
+      </w:tr>
+      <w:tr>
+        <w:tc>
+          <w:tcPr>
+            <w:tcW w:w="8642" w:type="dxa"/>
+          </w:tcPr>
+          <w:p>
+            <w:r>
               <w:t xml:space="preserve">If </w:t>
             </w:r>
             <w:r>
@@ -2555,6 +2974,152 @@
           <w:p/>
         </w:tc>
       </w:tr>
+      <w:tr>
+        <w:trPr>
+          <w:cnfStyle w:val="000000100000" w:firstRow="0" w:lastRow="0" w:firstColumn="0" w:lastColumn="0" w:oddVBand="0" w:evenVBand="0" w:oddHBand="1" w:evenHBand="0" w:firstRowFirstColumn="0" w:firstRowLastColumn="0" w:lastRowFirstColumn="0" w:lastRowLastColumn="0"/>
+        </w:trPr>
+        <w:tc>
+          <w:tcPr>
+            <w:tcW w:w="8642" w:type="dxa"/>
+          </w:tcPr>
+          <w:p>
+            <w:r>
+              <w:lastRenderedPageBreak/>
+              <w:t>Confirm this workshop complies with security best practices for each AWS service included in the workshop:</w:t>
+            </w:r>
+          </w:p>
+          <w:p>
+            <w:pPr>
+              <w:pStyle w:val="ListParagraph"/>
+              <w:numPr>
+                <w:ilvl w:val="0"/>
+                <w:numId w:val="17"/>
+              </w:numPr>
+            </w:pPr>
+            <w:hyperlink r:id="rId22" w:history="1">
+              <w:r>
+                <w:rPr>
+                  <w:rStyle w:val="Hyperlink"/>
+                </w:rPr>
+                <w:t>https://docs.aws.amazon.com/security/</w:t>
+              </w:r>
+            </w:hyperlink>
+            <w:r>
+              <w:t xml:space="preserve"> </w:t>
+            </w:r>
+          </w:p>
+        </w:tc>
+        <w:tc>
+          <w:tcPr>
+            <w:tcW w:w="5387" w:type="dxa"/>
+          </w:tcPr>
+          <w:p/>
+        </w:tc>
+      </w:tr>
+      <w:tr>
+        <w:tc>
+          <w:tcPr>
+            <w:tcW w:w="8642" w:type="dxa"/>
+          </w:tcPr>
+          <w:p>
+            <w:r>
+              <w:t xml:space="preserve">Confirm the workshop has been run through </w:t>
+            </w:r>
+            <w:proofErr w:type="spellStart"/>
+            <w:r>
+              <w:t>ScoutSuite</w:t>
+            </w:r>
+            <w:proofErr w:type="spellEnd"/>
+            <w:r>
+              <w:t xml:space="preserve"> and </w:t>
+            </w:r>
+            <w:proofErr w:type="spellStart"/>
+            <w:r>
+              <w:t>cfn</w:t>
+            </w:r>
+            <w:proofErr w:type="spellEnd"/>
+            <w:r>
+              <w:t>-nag without resulting in any blockers (detail any relevant findings in the comments field).</w:t>
+            </w:r>
+          </w:p>
+          <w:p>
+            <w:pPr>
+              <w:pStyle w:val="ListParagraph"/>
+              <w:numPr>
+                <w:ilvl w:val="0"/>
+                <w:numId w:val="16"/>
+              </w:numPr>
+              <w:spacing w:after="0"/>
+              <w:jc w:val="left"/>
+              <w:rPr>
+                <w:rStyle w:val="Hyperlink"/>
+                <w:color w:val="000000" w:themeColor="text1"/>
+                <w:sz w:val="24"/>
+                <w:u w:val="none"/>
+                <w:lang w:eastAsia="en-US"/>
+              </w:rPr>
+            </w:pPr>
+            <w:hyperlink r:id="rId23" w:history="1">
+              <w:r>
+                <w:rPr>
+                  <w:rStyle w:val="Hyperlink"/>
+                </w:rPr>
+                <w:t>https://github.com/nccgroup/ScoutSuite</w:t>
+              </w:r>
+            </w:hyperlink>
+          </w:p>
+          <w:p>
+            <w:pPr>
+              <w:pStyle w:val="ListParagraph"/>
+              <w:numPr>
+                <w:ilvl w:val="0"/>
+                <w:numId w:val="16"/>
+              </w:numPr>
+              <w:spacing w:after="0"/>
+              <w:jc w:val="left"/>
+              <w:rPr>
+                <w:sz w:val="24"/>
+                <w:lang w:eastAsia="en-US"/>
+              </w:rPr>
+            </w:pPr>
+            <w:hyperlink r:id="rId24" w:history="1">
+              <w:r>
+                <w:rPr>
+                  <w:rStyle w:val="Hyperlink"/>
+                </w:rPr>
+                <w:t>https://github.com/stelligent/cfn_nag</w:t>
+              </w:r>
+            </w:hyperlink>
+          </w:p>
+        </w:tc>
+        <w:tc>
+          <w:tcPr>
+            <w:tcW w:w="5387" w:type="dxa"/>
+          </w:tcPr>
+          <w:p/>
+        </w:tc>
+      </w:tr>
+      <w:tr>
+        <w:trPr>
+          <w:cnfStyle w:val="000000100000" w:firstRow="0" w:lastRow="0" w:firstColumn="0" w:lastColumn="0" w:oddVBand="0" w:evenVBand="0" w:oddHBand="1" w:evenHBand="0" w:firstRowFirstColumn="0" w:firstRowLastColumn="0" w:lastRowFirstColumn="0" w:lastRowLastColumn="0"/>
+        </w:trPr>
+        <w:tc>
+          <w:tcPr>
+            <w:tcW w:w="8642" w:type="dxa"/>
+          </w:tcPr>
+          <w:p>
+            <w:r>
+              <w:t>List any additional scans conducted on this workshop:</w:t>
+            </w:r>
+          </w:p>
+        </w:tc>
+        <w:tc>
+          <w:tcPr>
+            <w:tcW w:w="5387" w:type="dxa"/>
+          </w:tcPr>
+          <w:p/>
+        </w:tc>
+      </w:tr>
     </w:tbl>
     <w:p>
       <w:r>
@@ -2575,7 +3140,6 @@
         <w:rPr>
           <w:rFonts w:eastAsia="Times New Roman"/>
         </w:rPr>
-        <w:lastRenderedPageBreak/>
         <w:t>Source code, sample data, third party sources, and Open Source</w:t>
       </w:r>
     </w:p>
@@ -2653,7 +3217,7 @@
             <w:r>
               <w:t xml:space="preserve"> The </w:t>
             </w:r>
-            <w:hyperlink r:id="rId20" w:history="1">
+            <w:hyperlink r:id="rId25" w:history="1">
               <w:r>
                 <w:rPr>
                   <w:color w:val="0000FF"/>
@@ -2697,7 +3261,7 @@
             <w:r>
               <w:t xml:space="preserve"> team here: </w:t>
             </w:r>
-            <w:hyperlink r:id="rId21" w:history="1">
+            <w:hyperlink r:id="rId26" w:history="1">
               <w:r>
                 <w:rPr>
                   <w:rStyle w:val="Hyperlink"/>
@@ -2767,7 +3331,7 @@
             <w:r>
               <w:t xml:space="preserve"> the </w:t>
             </w:r>
-            <w:hyperlink r:id="rId22" w:history="1">
+            <w:hyperlink r:id="rId27" w:history="1">
               <w:r>
                 <w:rPr>
                   <w:color w:val="0000FF"/>
@@ -2824,7 +3388,7 @@
             <w:r>
               <w:t xml:space="preserve">If you’re unsure, flag this and ask Legal via </w:t>
             </w:r>
-            <w:hyperlink r:id="rId23" w:history="1">
+            <w:hyperlink r:id="rId28" w:history="1">
               <w:r>
                 <w:rPr>
                   <w:color w:val="0000FF"/>
@@ -2917,7 +3481,7 @@
             <w:r>
               <w:t xml:space="preserve">For AWS sample code, there’s an </w:t>
             </w:r>
-            <w:hyperlink r:id="rId24" w:anchor="publish-sample-code" w:history="1">
+            <w:hyperlink r:id="rId29" w:anchor="publish-sample-code" w:history="1">
               <w:r>
                 <w:rPr>
                   <w:color w:val="0000FF"/>
@@ -3064,7 +3628,6 @@
               </w:numPr>
             </w:pPr>
             <w:r>
-              <w:lastRenderedPageBreak/>
               <w:t xml:space="preserve">This can be dependent on level. For example, a 100-level workshop may need to walk a customer through all steps of launching an EC2 instance. A </w:t>
             </w:r>
             <w:proofErr w:type="gramStart"/>
@@ -3263,7 +3826,7 @@
               </w:numPr>
             </w:pPr>
             <w:r>
-              <w:t xml:space="preserve">The IMG Hugo </w:t>
+              <w:t xml:space="preserve">The IMG </w:t>
             </w:r>
             <w:proofErr w:type="spellStart"/>
             <w:r>
@@ -3344,7 +3907,7 @@
             <w:r>
               <w:t xml:space="preserve">Does the workshop content adhere to Amazon’s </w:t>
             </w:r>
-            <w:hyperlink r:id="rId25" w:history="1">
+            <w:hyperlink r:id="rId30" w:history="1">
               <w:r>
                 <w:rPr>
                   <w:rStyle w:val="Hyperlink"/>
@@ -3389,6 +3952,7 @@
         <w:rPr>
           <w:rFonts w:eastAsia="Times New Roman"/>
         </w:rPr>
+        <w:lastRenderedPageBreak/>
         <w:t>Internationalization / multi-language</w:t>
       </w:r>
     </w:p>
@@ -3469,7 +4033,6 @@
         <w:rPr>
           <w:rFonts w:eastAsia="Times New Roman"/>
         </w:rPr>
-        <w:lastRenderedPageBreak/>
         <w:t>Additional comments</w:t>
       </w:r>
     </w:p>
@@ -3855,6 +4418,232 @@
     </w:lvl>
   </w:abstractNum>
   <w:abstractNum w:abstractNumId="3" w15:restartNumberingAfterBreak="0">
+    <w:nsid w:val="1BF70620"/>
+    <w:multiLevelType w:val="multilevel"/>
+    <w:tmpl w:val="5234F47E"/>
+    <w:lvl w:ilvl="0">
+      <w:start w:val="1"/>
+      <w:numFmt w:val="decimal"/>
+      <w:lvlText w:val="%1."/>
+      <w:lvlJc w:val="left"/>
+      <w:pPr>
+        <w:tabs>
+          <w:tab w:val="num" w:pos="720"/>
+        </w:tabs>
+        <w:ind w:left="720" w:hanging="360"/>
+      </w:pPr>
+    </w:lvl>
+    <w:lvl w:ilvl="1">
+      <w:start w:val="1"/>
+      <w:numFmt w:val="decimal"/>
+      <w:lvlText w:val="%2."/>
+      <w:lvlJc w:val="left"/>
+      <w:pPr>
+        <w:tabs>
+          <w:tab w:val="num" w:pos="1440"/>
+        </w:tabs>
+        <w:ind w:left="1440" w:hanging="360"/>
+      </w:pPr>
+    </w:lvl>
+    <w:lvl w:ilvl="2" w:tentative="1">
+      <w:start w:val="1"/>
+      <w:numFmt w:val="decimal"/>
+      <w:lvlText w:val="%3."/>
+      <w:lvlJc w:val="left"/>
+      <w:pPr>
+        <w:tabs>
+          <w:tab w:val="num" w:pos="2160"/>
+        </w:tabs>
+        <w:ind w:left="2160" w:hanging="360"/>
+      </w:pPr>
+    </w:lvl>
+    <w:lvl w:ilvl="3" w:tentative="1">
+      <w:start w:val="1"/>
+      <w:numFmt w:val="decimal"/>
+      <w:lvlText w:val="%4."/>
+      <w:lvlJc w:val="left"/>
+      <w:pPr>
+        <w:tabs>
+          <w:tab w:val="num" w:pos="2880"/>
+        </w:tabs>
+        <w:ind w:left="2880" w:hanging="360"/>
+      </w:pPr>
+    </w:lvl>
+    <w:lvl w:ilvl="4" w:tentative="1">
+      <w:start w:val="1"/>
+      <w:numFmt w:val="decimal"/>
+      <w:lvlText w:val="%5."/>
+      <w:lvlJc w:val="left"/>
+      <w:pPr>
+        <w:tabs>
+          <w:tab w:val="num" w:pos="3600"/>
+        </w:tabs>
+        <w:ind w:left="3600" w:hanging="360"/>
+      </w:pPr>
+    </w:lvl>
+    <w:lvl w:ilvl="5" w:tentative="1">
+      <w:start w:val="1"/>
+      <w:numFmt w:val="decimal"/>
+      <w:lvlText w:val="%6."/>
+      <w:lvlJc w:val="left"/>
+      <w:pPr>
+        <w:tabs>
+          <w:tab w:val="num" w:pos="4320"/>
+        </w:tabs>
+        <w:ind w:left="4320" w:hanging="360"/>
+      </w:pPr>
+    </w:lvl>
+    <w:lvl w:ilvl="6" w:tentative="1">
+      <w:start w:val="1"/>
+      <w:numFmt w:val="decimal"/>
+      <w:lvlText w:val="%7."/>
+      <w:lvlJc w:val="left"/>
+      <w:pPr>
+        <w:tabs>
+          <w:tab w:val="num" w:pos="5040"/>
+        </w:tabs>
+        <w:ind w:left="5040" w:hanging="360"/>
+      </w:pPr>
+    </w:lvl>
+    <w:lvl w:ilvl="7" w:tentative="1">
+      <w:start w:val="1"/>
+      <w:numFmt w:val="decimal"/>
+      <w:lvlText w:val="%8."/>
+      <w:lvlJc w:val="left"/>
+      <w:pPr>
+        <w:tabs>
+          <w:tab w:val="num" w:pos="5760"/>
+        </w:tabs>
+        <w:ind w:left="5760" w:hanging="360"/>
+      </w:pPr>
+    </w:lvl>
+    <w:lvl w:ilvl="8" w:tentative="1">
+      <w:start w:val="1"/>
+      <w:numFmt w:val="decimal"/>
+      <w:lvlText w:val="%9."/>
+      <w:lvlJc w:val="left"/>
+      <w:pPr>
+        <w:tabs>
+          <w:tab w:val="num" w:pos="6480"/>
+        </w:tabs>
+        <w:ind w:left="6480" w:hanging="360"/>
+      </w:pPr>
+    </w:lvl>
+  </w:abstractNum>
+  <w:abstractNum w:abstractNumId="4" w15:restartNumberingAfterBreak="0">
+    <w:nsid w:val="1EB415FC"/>
+    <w:multiLevelType w:val="hybridMultilevel"/>
+    <w:tmpl w:val="58C29EF0"/>
+    <w:lvl w:ilvl="0" w:tplc="04090001">
+      <w:start w:val="1"/>
+      <w:numFmt w:val="bullet"/>
+      <w:lvlText w:val=""/>
+      <w:lvlJc w:val="left"/>
+      <w:pPr>
+        <w:ind w:left="720" w:hanging="360"/>
+      </w:pPr>
+      <w:rPr>
+        <w:rFonts w:ascii="Symbol" w:hAnsi="Symbol" w:hint="default"/>
+      </w:rPr>
+    </w:lvl>
+    <w:lvl w:ilvl="1" w:tplc="04090003" w:tentative="1">
+      <w:start w:val="1"/>
+      <w:numFmt w:val="bullet"/>
+      <w:lvlText w:val="o"/>
+      <w:lvlJc w:val="left"/>
+      <w:pPr>
+        <w:ind w:left="1440" w:hanging="360"/>
+      </w:pPr>
+      <w:rPr>
+        <w:rFonts w:ascii="Courier New" w:hAnsi="Courier New" w:cs="Courier New" w:hint="default"/>
+      </w:rPr>
+    </w:lvl>
+    <w:lvl w:ilvl="2" w:tplc="04090005" w:tentative="1">
+      <w:start w:val="1"/>
+      <w:numFmt w:val="bullet"/>
+      <w:lvlText w:val=""/>
+      <w:lvlJc w:val="left"/>
+      <w:pPr>
+        <w:ind w:left="2160" w:hanging="360"/>
+      </w:pPr>
+      <w:rPr>
+        <w:rFonts w:ascii="Wingdings" w:hAnsi="Wingdings" w:hint="default"/>
+      </w:rPr>
+    </w:lvl>
+    <w:lvl w:ilvl="3" w:tplc="04090001" w:tentative="1">
+      <w:start w:val="1"/>
+      <w:numFmt w:val="bullet"/>
+      <w:lvlText w:val=""/>
+      <w:lvlJc w:val="left"/>
+      <w:pPr>
+        <w:ind w:left="2880" w:hanging="360"/>
+      </w:pPr>
+      <w:rPr>
+        <w:rFonts w:ascii="Symbol" w:hAnsi="Symbol" w:hint="default"/>
+      </w:rPr>
+    </w:lvl>
+    <w:lvl w:ilvl="4" w:tplc="04090003" w:tentative="1">
+      <w:start w:val="1"/>
+      <w:numFmt w:val="bullet"/>
+      <w:lvlText w:val="o"/>
+      <w:lvlJc w:val="left"/>
+      <w:pPr>
+        <w:ind w:left="3600" w:hanging="360"/>
+      </w:pPr>
+      <w:rPr>
+        <w:rFonts w:ascii="Courier New" w:hAnsi="Courier New" w:cs="Courier New" w:hint="default"/>
+      </w:rPr>
+    </w:lvl>
+    <w:lvl w:ilvl="5" w:tplc="04090005" w:tentative="1">
+      <w:start w:val="1"/>
+      <w:numFmt w:val="bullet"/>
+      <w:lvlText w:val=""/>
+      <w:lvlJc w:val="left"/>
+      <w:pPr>
+        <w:ind w:left="4320" w:hanging="360"/>
+      </w:pPr>
+      <w:rPr>
+        <w:rFonts w:ascii="Wingdings" w:hAnsi="Wingdings" w:hint="default"/>
+      </w:rPr>
+    </w:lvl>
+    <w:lvl w:ilvl="6" w:tplc="04090001" w:tentative="1">
+      <w:start w:val="1"/>
+      <w:numFmt w:val="bullet"/>
+      <w:lvlText w:val=""/>
+      <w:lvlJc w:val="left"/>
+      <w:pPr>
+        <w:ind w:left="5040" w:hanging="360"/>
+      </w:pPr>
+      <w:rPr>
+        <w:rFonts w:ascii="Symbol" w:hAnsi="Symbol" w:hint="default"/>
+      </w:rPr>
+    </w:lvl>
+    <w:lvl w:ilvl="7" w:tplc="04090003" w:tentative="1">
+      <w:start w:val="1"/>
+      <w:numFmt w:val="bullet"/>
+      <w:lvlText w:val="o"/>
+      <w:lvlJc w:val="left"/>
+      <w:pPr>
+        <w:ind w:left="5760" w:hanging="360"/>
+      </w:pPr>
+      <w:rPr>
+        <w:rFonts w:ascii="Courier New" w:hAnsi="Courier New" w:cs="Courier New" w:hint="default"/>
+      </w:rPr>
+    </w:lvl>
+    <w:lvl w:ilvl="8" w:tplc="04090005" w:tentative="1">
+      <w:start w:val="1"/>
+      <w:numFmt w:val="bullet"/>
+      <w:lvlText w:val=""/>
+      <w:lvlJc w:val="left"/>
+      <w:pPr>
+        <w:ind w:left="6480" w:hanging="360"/>
+      </w:pPr>
+      <w:rPr>
+        <w:rFonts w:ascii="Wingdings" w:hAnsi="Wingdings" w:hint="default"/>
+      </w:rPr>
+    </w:lvl>
+  </w:abstractNum>
+  <w:abstractNum w:abstractNumId="5" w15:restartNumberingAfterBreak="0">
     <w:nsid w:val="2A9F601B"/>
     <w:multiLevelType w:val="multilevel"/>
     <w:tmpl w:val="6BF2AEC4"/>
@@ -4003,7 +4792,7 @@
       </w:rPr>
     </w:lvl>
   </w:abstractNum>
-  <w:abstractNum w:abstractNumId="4" w15:restartNumberingAfterBreak="0">
+  <w:abstractNum w:abstractNumId="6" w15:restartNumberingAfterBreak="0">
     <w:nsid w:val="2FD65F6B"/>
     <w:multiLevelType w:val="multilevel"/>
     <w:tmpl w:val="8B9AF46C"/>
@@ -4152,7 +4941,7 @@
       </w:rPr>
     </w:lvl>
   </w:abstractNum>
-  <w:abstractNum w:abstractNumId="5" w15:restartNumberingAfterBreak="0">
+  <w:abstractNum w:abstractNumId="7" w15:restartNumberingAfterBreak="0">
     <w:nsid w:val="39D61564"/>
     <w:multiLevelType w:val="multilevel"/>
     <w:tmpl w:val="8D2684CA"/>
@@ -4301,7 +5090,7 @@
       </w:rPr>
     </w:lvl>
   </w:abstractNum>
-  <w:abstractNum w:abstractNumId="6" w15:restartNumberingAfterBreak="0">
+  <w:abstractNum w:abstractNumId="8" w15:restartNumberingAfterBreak="0">
     <w:nsid w:val="3B840648"/>
     <w:multiLevelType w:val="hybridMultilevel"/>
     <w:tmpl w:val="1F80BC0A"/>
@@ -4390,7 +5179,7 @@
       </w:pPr>
     </w:lvl>
   </w:abstractNum>
-  <w:abstractNum w:abstractNumId="7" w15:restartNumberingAfterBreak="0">
+  <w:abstractNum w:abstractNumId="9" w15:restartNumberingAfterBreak="0">
     <w:nsid w:val="4044247F"/>
     <w:multiLevelType w:val="hybridMultilevel"/>
     <w:tmpl w:val="C7CEB058"/>
@@ -4503,7 +5292,120 @@
       </w:rPr>
     </w:lvl>
   </w:abstractNum>
-  <w:abstractNum w:abstractNumId="8" w15:restartNumberingAfterBreak="0">
+  <w:abstractNum w:abstractNumId="10" w15:restartNumberingAfterBreak="0">
+    <w:nsid w:val="43F716F8"/>
+    <w:multiLevelType w:val="multilevel"/>
+    <w:tmpl w:val="BDB4502A"/>
+    <w:lvl w:ilvl="0">
+      <w:start w:val="1"/>
+      <w:numFmt w:val="decimal"/>
+      <w:lvlText w:val="%1."/>
+      <w:lvlJc w:val="left"/>
+      <w:pPr>
+        <w:tabs>
+          <w:tab w:val="num" w:pos="720"/>
+        </w:tabs>
+        <w:ind w:left="720" w:hanging="360"/>
+      </w:pPr>
+    </w:lvl>
+    <w:lvl w:ilvl="1" w:tentative="1">
+      <w:start w:val="1"/>
+      <w:numFmt w:val="decimal"/>
+      <w:lvlText w:val="%2."/>
+      <w:lvlJc w:val="left"/>
+      <w:pPr>
+        <w:tabs>
+          <w:tab w:val="num" w:pos="1440"/>
+        </w:tabs>
+        <w:ind w:left="1440" w:hanging="360"/>
+      </w:pPr>
+    </w:lvl>
+    <w:lvl w:ilvl="2" w:tentative="1">
+      <w:start w:val="1"/>
+      <w:numFmt w:val="decimal"/>
+      <w:lvlText w:val="%3."/>
+      <w:lvlJc w:val="left"/>
+      <w:pPr>
+        <w:tabs>
+          <w:tab w:val="num" w:pos="2160"/>
+        </w:tabs>
+        <w:ind w:left="2160" w:hanging="360"/>
+      </w:pPr>
+    </w:lvl>
+    <w:lvl w:ilvl="3" w:tentative="1">
+      <w:start w:val="1"/>
+      <w:numFmt w:val="decimal"/>
+      <w:lvlText w:val="%4."/>
+      <w:lvlJc w:val="left"/>
+      <w:pPr>
+        <w:tabs>
+          <w:tab w:val="num" w:pos="2880"/>
+        </w:tabs>
+        <w:ind w:left="2880" w:hanging="360"/>
+      </w:pPr>
+    </w:lvl>
+    <w:lvl w:ilvl="4" w:tentative="1">
+      <w:start w:val="1"/>
+      <w:numFmt w:val="decimal"/>
+      <w:lvlText w:val="%5."/>
+      <w:lvlJc w:val="left"/>
+      <w:pPr>
+        <w:tabs>
+          <w:tab w:val="num" w:pos="3600"/>
+        </w:tabs>
+        <w:ind w:left="3600" w:hanging="360"/>
+      </w:pPr>
+    </w:lvl>
+    <w:lvl w:ilvl="5" w:tentative="1">
+      <w:start w:val="1"/>
+      <w:numFmt w:val="decimal"/>
+      <w:lvlText w:val="%6."/>
+      <w:lvlJc w:val="left"/>
+      <w:pPr>
+        <w:tabs>
+          <w:tab w:val="num" w:pos="4320"/>
+        </w:tabs>
+        <w:ind w:left="4320" w:hanging="360"/>
+      </w:pPr>
+    </w:lvl>
+    <w:lvl w:ilvl="6" w:tentative="1">
+      <w:start w:val="1"/>
+      <w:numFmt w:val="decimal"/>
+      <w:lvlText w:val="%7."/>
+      <w:lvlJc w:val="left"/>
+      <w:pPr>
+        <w:tabs>
+          <w:tab w:val="num" w:pos="5040"/>
+        </w:tabs>
+        <w:ind w:left="5040" w:hanging="360"/>
+      </w:pPr>
+    </w:lvl>
+    <w:lvl w:ilvl="7" w:tentative="1">
+      <w:start w:val="1"/>
+      <w:numFmt w:val="decimal"/>
+      <w:lvlText w:val="%8."/>
+      <w:lvlJc w:val="left"/>
+      <w:pPr>
+        <w:tabs>
+          <w:tab w:val="num" w:pos="5760"/>
+        </w:tabs>
+        <w:ind w:left="5760" w:hanging="360"/>
+      </w:pPr>
+    </w:lvl>
+    <w:lvl w:ilvl="8" w:tentative="1">
+      <w:start w:val="1"/>
+      <w:numFmt w:val="decimal"/>
+      <w:lvlText w:val="%9."/>
+      <w:lvlJc w:val="left"/>
+      <w:pPr>
+        <w:tabs>
+          <w:tab w:val="num" w:pos="6480"/>
+        </w:tabs>
+        <w:ind w:left="6480" w:hanging="360"/>
+      </w:pPr>
+    </w:lvl>
+  </w:abstractNum>
+  <w:abstractNum w:abstractNumId="11" w15:restartNumberingAfterBreak="0">
     <w:nsid w:val="4BEE1FC8"/>
     <w:multiLevelType w:val="hybridMultilevel"/>
     <w:tmpl w:val="198C5AD8"/>
@@ -4596,7 +5498,120 @@
       </w:pPr>
     </w:lvl>
   </w:abstractNum>
-  <w:abstractNum w:abstractNumId="9" w15:restartNumberingAfterBreak="0">
+  <w:abstractNum w:abstractNumId="12" w15:restartNumberingAfterBreak="0">
+    <w:nsid w:val="4F2D41A4"/>
+    <w:multiLevelType w:val="hybridMultilevel"/>
+    <w:tmpl w:val="B5261BEC"/>
+    <w:lvl w:ilvl="0" w:tplc="04090001">
+      <w:start w:val="1"/>
+      <w:numFmt w:val="bullet"/>
+      <w:lvlText w:val=""/>
+      <w:lvlJc w:val="left"/>
+      <w:pPr>
+        <w:ind w:left="720" w:hanging="360"/>
+      </w:pPr>
+      <w:rPr>
+        <w:rFonts w:ascii="Symbol" w:hAnsi="Symbol" w:hint="default"/>
+      </w:rPr>
+    </w:lvl>
+    <w:lvl w:ilvl="1" w:tplc="04090003" w:tentative="1">
+      <w:start w:val="1"/>
+      <w:numFmt w:val="bullet"/>
+      <w:lvlText w:val="o"/>
+      <w:lvlJc w:val="left"/>
+      <w:pPr>
+        <w:ind w:left="1440" w:hanging="360"/>
+      </w:pPr>
+      <w:rPr>
+        <w:rFonts w:ascii="Courier New" w:hAnsi="Courier New" w:hint="default"/>
+      </w:rPr>
+    </w:lvl>
+    <w:lvl w:ilvl="2" w:tplc="04090005" w:tentative="1">
+      <w:start w:val="1"/>
+      <w:numFmt w:val="bullet"/>
+      <w:lvlText w:val=""/>
+      <w:lvlJc w:val="left"/>
+      <w:pPr>
+        <w:ind w:left="2160" w:hanging="360"/>
+      </w:pPr>
+      <w:rPr>
+        <w:rFonts w:ascii="Wingdings" w:hAnsi="Wingdings" w:hint="default"/>
+      </w:rPr>
+    </w:lvl>
+    <w:lvl w:ilvl="3" w:tplc="04090001" w:tentative="1">
+      <w:start w:val="1"/>
+      <w:numFmt w:val="bullet"/>
+      <w:lvlText w:val=""/>
+      <w:lvlJc w:val="left"/>
+      <w:pPr>
+        <w:ind w:left="2880" w:hanging="360"/>
+      </w:pPr>
+      <w:rPr>
+        <w:rFonts w:ascii="Symbol" w:hAnsi="Symbol" w:hint="default"/>
+      </w:rPr>
+    </w:lvl>
+    <w:lvl w:ilvl="4" w:tplc="04090003" w:tentative="1">
+      <w:start w:val="1"/>
+      <w:numFmt w:val="bullet"/>
+      <w:lvlText w:val="o"/>
+      <w:lvlJc w:val="left"/>
+      <w:pPr>
+        <w:ind w:left="3600" w:hanging="360"/>
+      </w:pPr>
+      <w:rPr>
+        <w:rFonts w:ascii="Courier New" w:hAnsi="Courier New" w:hint="default"/>
+      </w:rPr>
+    </w:lvl>
+    <w:lvl w:ilvl="5" w:tplc="04090005" w:tentative="1">
+      <w:start w:val="1"/>
+      <w:numFmt w:val="bullet"/>
+      <w:lvlText w:val=""/>
+      <w:lvlJc w:val="left"/>
+      <w:pPr>
+        <w:ind w:left="4320" w:hanging="360"/>
+      </w:pPr>
+      <w:rPr>
+        <w:rFonts w:ascii="Wingdings" w:hAnsi="Wingdings" w:hint="default"/>
+      </w:rPr>
+    </w:lvl>
+    <w:lvl w:ilvl="6" w:tplc="04090001" w:tentative="1">
+      <w:start w:val="1"/>
+      <w:numFmt w:val="bullet"/>
+      <w:lvlText w:val=""/>
+      <w:lvlJc w:val="left"/>
+      <w:pPr>
+        <w:ind w:left="5040" w:hanging="360"/>
+      </w:pPr>
+      <w:rPr>
+        <w:rFonts w:ascii="Symbol" w:hAnsi="Symbol" w:hint="default"/>
+      </w:rPr>
+    </w:lvl>
+    <w:lvl w:ilvl="7" w:tplc="04090003" w:tentative="1">
+      <w:start w:val="1"/>
+      <w:numFmt w:val="bullet"/>
+      <w:lvlText w:val="o"/>
+      <w:lvlJc w:val="left"/>
+      <w:pPr>
+        <w:ind w:left="5760" w:hanging="360"/>
+      </w:pPr>
+      <w:rPr>
+        <w:rFonts w:ascii="Courier New" w:hAnsi="Courier New" w:hint="default"/>
+      </w:rPr>
+    </w:lvl>
+    <w:lvl w:ilvl="8" w:tplc="04090005" w:tentative="1">
+      <w:start w:val="1"/>
+      <w:numFmt w:val="bullet"/>
+      <w:lvlText w:val=""/>
+      <w:lvlJc w:val="left"/>
+      <w:pPr>
+        <w:ind w:left="6480" w:hanging="360"/>
+      </w:pPr>
+      <w:rPr>
+        <w:rFonts w:ascii="Wingdings" w:hAnsi="Wingdings" w:hint="default"/>
+      </w:rPr>
+    </w:lvl>
+  </w:abstractNum>
+  <w:abstractNum w:abstractNumId="13" w15:restartNumberingAfterBreak="0">
     <w:nsid w:val="4FAD6268"/>
     <w:multiLevelType w:val="hybridMultilevel"/>
     <w:tmpl w:val="EB3600DC"/>
@@ -4709,7 +5724,7 @@
       </w:rPr>
     </w:lvl>
   </w:abstractNum>
-  <w:abstractNum w:abstractNumId="10" w15:restartNumberingAfterBreak="0">
+  <w:abstractNum w:abstractNumId="14" w15:restartNumberingAfterBreak="0">
     <w:nsid w:val="56F9631C"/>
     <w:multiLevelType w:val="multilevel"/>
     <w:tmpl w:val="01022C72"/>
@@ -4858,7 +5873,7 @@
       </w:rPr>
     </w:lvl>
   </w:abstractNum>
-  <w:abstractNum w:abstractNumId="11" w15:restartNumberingAfterBreak="0">
+  <w:abstractNum w:abstractNumId="15" w15:restartNumberingAfterBreak="0">
     <w:nsid w:val="59F6687C"/>
     <w:multiLevelType w:val="multilevel"/>
     <w:tmpl w:val="6F00C970"/>
@@ -5007,7 +6022,7 @@
       </w:rPr>
     </w:lvl>
   </w:abstractNum>
-  <w:abstractNum w:abstractNumId="12" w15:restartNumberingAfterBreak="0">
+  <w:abstractNum w:abstractNumId="16" w15:restartNumberingAfterBreak="0">
     <w:nsid w:val="5B1E5EF0"/>
     <w:multiLevelType w:val="multilevel"/>
     <w:tmpl w:val="C0C25B16"/>
@@ -5156,7 +6171,7 @@
       </w:rPr>
     </w:lvl>
   </w:abstractNum>
-  <w:abstractNum w:abstractNumId="13" w15:restartNumberingAfterBreak="0">
+  <w:abstractNum w:abstractNumId="17" w15:restartNumberingAfterBreak="0">
     <w:nsid w:val="7F357531"/>
     <w:multiLevelType w:val="multilevel"/>
     <w:tmpl w:val="3A788E08"/>
@@ -5306,52 +6321,64 @@
     </w:lvl>
   </w:abstractNum>
   <w:num w:numId="1">
-    <w:abstractNumId w:val="10"/>
+    <w:abstractNumId w:val="14"/>
   </w:num>
   <w:num w:numId="2">
-    <w:abstractNumId w:val="3"/>
+    <w:abstractNumId w:val="5"/>
   </w:num>
   <w:num w:numId="3">
-    <w:abstractNumId w:val="4"/>
+    <w:abstractNumId w:val="6"/>
   </w:num>
   <w:num w:numId="4">
-    <w:abstractNumId w:val="12"/>
+    <w:abstractNumId w:val="16"/>
   </w:num>
   <w:num w:numId="5">
-    <w:abstractNumId w:val="13"/>
+    <w:abstractNumId w:val="17"/>
   </w:num>
   <w:num w:numId="6">
-    <w:abstractNumId w:val="5"/>
+    <w:abstractNumId w:val="7"/>
   </w:num>
   <w:num w:numId="7">
-    <w:abstractNumId w:val="11"/>
+    <w:abstractNumId w:val="15"/>
   </w:num>
   <w:num w:numId="8">
-    <w:abstractNumId w:val="6"/>
+    <w:abstractNumId w:val="8"/>
   </w:num>
   <w:num w:numId="9">
     <w:abstractNumId w:val="1"/>
   </w:num>
   <w:num w:numId="10">
-    <w:abstractNumId w:val="8"/>
+    <w:abstractNumId w:val="11"/>
   </w:num>
   <w:num w:numId="11">
-    <w:abstractNumId w:val="8"/>
+    <w:abstractNumId w:val="11"/>
     <w:lvlOverride w:ilvl="0">
       <w:startOverride w:val="1"/>
     </w:lvlOverride>
   </w:num>
   <w:num w:numId="12">
-    <w:abstractNumId w:val="7"/>
+    <w:abstractNumId w:val="9"/>
   </w:num>
   <w:num w:numId="13">
     <w:abstractNumId w:val="0"/>
   </w:num>
   <w:num w:numId="14">
-    <w:abstractNumId w:val="9"/>
+    <w:abstractNumId w:val="13"/>
   </w:num>
   <w:num w:numId="15">
     <w:abstractNumId w:val="2"/>
+  </w:num>
+  <w:num w:numId="16">
+    <w:abstractNumId w:val="12"/>
+  </w:num>
+  <w:num w:numId="17">
+    <w:abstractNumId w:val="4"/>
+  </w:num>
+  <w:num w:numId="18">
+    <w:abstractNumId w:val="3"/>
+  </w:num>
+  <w:num w:numId="19">
+    <w:abstractNumId w:val="10"/>
   </w:num>
   <w:numIdMacAtCleanup w:val="14"/>
 </w:numbering>
@@ -7002,6 +8029,34 @@
       <w:u w:val="single"/>
     </w:rPr>
   </w:style>
+  <w:style w:type="character" w:customStyle="1" w:styleId="wikiinternallink">
+    <w:name w:val="wikiinternallink"/>
+    <w:basedOn w:val="DefaultParagraphFont"/>
+    <w:rsid w:val="00A62939"/>
+  </w:style>
+  <w:style w:type="character" w:customStyle="1" w:styleId="wikiexternallink">
+    <w:name w:val="wikiexternallink"/>
+    <w:basedOn w:val="DefaultParagraphFont"/>
+    <w:rsid w:val="00A62939"/>
+  </w:style>
+  <w:style w:type="paragraph" w:styleId="NormalWeb">
+    <w:name w:val="Normal (Web)"/>
+    <w:basedOn w:val="Normal"/>
+    <w:uiPriority w:val="99"/>
+    <w:semiHidden/>
+    <w:unhideWhenUsed/>
+    <w:rsid w:val="00A62939"/>
+    <w:pPr>
+      <w:spacing w:before="100" w:beforeAutospacing="1" w:after="100" w:afterAutospacing="1"/>
+      <w:jc w:val="left"/>
+    </w:pPr>
+    <w:rPr>
+      <w:rFonts w:ascii="Times New Roman" w:eastAsia="Times New Roman" w:hAnsi="Times New Roman" w:cs="Times New Roman"/>
+      <w:sz w:val="24"/>
+      <w:szCs w:val="24"/>
+      <w:lang w:val="en-US" w:eastAsia="en-US"/>
+    </w:rPr>
+  </w:style>
 </w:styles>
 </file>
 

</xml_diff>